<commit_message>
Un par de errores en tema 5
</commit_message>
<xml_diff>
--- a/apuntes/5/SI-T-05-Privacidadconfidencialidad.docx
+++ b/apuntes/5/SI-T-05-Privacidadconfidencialidad.docx
@@ -1,6 +1,6 @@
 
 <file path=word/document.xml><?xml version="1.0" encoding="utf-8"?>
-<w:document xmlns:wpc="http://schemas.microsoft.com/office/word/2010/wordprocessingCanvas" xmlns:mc="http://schemas.openxmlformats.org/markup-compatibility/2006" xmlns:o="urn:schemas-microsoft-com:office:office" xmlns:r="http://schemas.openxmlformats.org/officeDocument/2006/relationships" xmlns:m="http://schemas.openxmlformats.org/officeDocument/2006/math" xmlns:v="urn:schemas-microsoft-com:vml" xmlns:wp14="http://schemas.microsoft.com/office/word/2010/wordprocessingDrawing" xmlns:wp="http://schemas.openxmlformats.org/drawingml/2006/wordprocessingDrawing" xmlns:w10="urn:schemas-microsoft-com:office:word" xmlns:w="http://schemas.openxmlformats.org/wordprocessingml/2006/main" xmlns:w14="http://schemas.microsoft.com/office/word/2010/wordml" xmlns:wpg="http://schemas.microsoft.com/office/word/2010/wordprocessingGroup" xmlns:wpi="http://schemas.microsoft.com/office/word/2010/wordprocessingInk" xmlns:wne="http://schemas.microsoft.com/office/word/2006/wordml" xmlns:wps="http://schemas.microsoft.com/office/word/2010/wordprocessingShape" mc:Ignorable="w14 wp14">
+<w:document xmlns:ve="http://schemas.openxmlformats.org/markup-compatibility/2006" xmlns:o="urn:schemas-microsoft-com:office:office" xmlns:r="http://schemas.openxmlformats.org/officeDocument/2006/relationships" xmlns:m="http://schemas.openxmlformats.org/officeDocument/2006/math" xmlns:v="urn:schemas-microsoft-com:vml" xmlns:wp="http://schemas.openxmlformats.org/drawingml/2006/wordprocessingDrawing" xmlns:w10="urn:schemas-microsoft-com:office:word" xmlns:w="http://schemas.openxmlformats.org/wordprocessingml/2006/main" xmlns:wne="http://schemas.microsoft.com/office/word/2006/wordml">
   <w:background w:color="FFFFFF"/>
   <w:body>
     <w:p>
@@ -117,16 +117,7 @@
         <w:rPr>
           <w:b/>
         </w:rPr>
-        <w:t>firma digital</w:t>
-      </w:r>
-      <w:r>
-        <w:t xml:space="preserve"> </w:t>
-      </w:r>
-      <w:r>
-        <w:rPr>
-          <w:b/>
-        </w:rPr>
-        <w:t>o electrónica</w:t>
+        <w:t>firma digitalo electrónica</w:t>
       </w:r>
       <w:r>
         <w:t xml:space="preserve">, un procedimiento por el que se verifica el emisor de una información, y que contribuye al </w:t>
@@ -396,111 +387,22 @@
             <w:color w:val="1155CC"/>
             <w:u w:val="single"/>
           </w:rPr>
-          <w:t>PGP (</w:t>
+          <w:t>PGP (PrettyGoodPrivacy)</w:t>
         </w:r>
-        <w:proofErr w:type="spellStart"/>
+      </w:hyperlink>
+    </w:p>
+    <w:p>
+      <w:pPr>
+        <w:ind w:left="720"/>
+        <w:contextualSpacing w:val="0"/>
+      </w:pPr>
+      <w:hyperlink w:anchor="h.m24y6lrdw8hl">
         <w:r>
           <w:rPr>
             <w:color w:val="1155CC"/>
             <w:u w:val="single"/>
           </w:rPr>
-          <w:t>Pretty</w:t>
-        </w:r>
-        <w:proofErr w:type="spellEnd"/>
-        <w:r>
-          <w:rPr>
-            <w:color w:val="1155CC"/>
-            <w:u w:val="single"/>
-          </w:rPr>
-          <w:t xml:space="preserve"> </w:t>
-        </w:r>
-        <w:proofErr w:type="spellStart"/>
-        <w:r>
-          <w:rPr>
-            <w:color w:val="1155CC"/>
-            <w:u w:val="single"/>
-          </w:rPr>
-          <w:t>Good</w:t>
-        </w:r>
-        <w:proofErr w:type="spellEnd"/>
-        <w:r>
-          <w:rPr>
-            <w:color w:val="1155CC"/>
-            <w:u w:val="single"/>
-          </w:rPr>
-          <w:t xml:space="preserve"> </w:t>
-        </w:r>
-        <w:proofErr w:type="spellStart"/>
-        <w:r>
-          <w:rPr>
-            <w:color w:val="1155CC"/>
-            <w:u w:val="single"/>
-          </w:rPr>
-          <w:t>Privacy</w:t>
-        </w:r>
-        <w:proofErr w:type="spellEnd"/>
-        <w:r>
-          <w:rPr>
-            <w:color w:val="1155CC"/>
-            <w:u w:val="single"/>
-          </w:rPr>
-          <w:t>)</w:t>
-        </w:r>
-      </w:hyperlink>
-    </w:p>
-    <w:p>
-      <w:pPr>
-        <w:ind w:left="720"/>
-        <w:contextualSpacing w:val="0"/>
-      </w:pPr>
-      <w:hyperlink w:anchor="h.m24y6lrdw8hl">
-        <w:proofErr w:type="gramStart"/>
-        <w:r>
-          <w:rPr>
-            <w:color w:val="1155CC"/>
-            <w:u w:val="single"/>
-          </w:rPr>
-          <w:t>x509</w:t>
-        </w:r>
-        <w:proofErr w:type="gramEnd"/>
-        <w:r>
-          <w:rPr>
-            <w:color w:val="1155CC"/>
-            <w:u w:val="single"/>
-          </w:rPr>
-          <w:t xml:space="preserve"> y la </w:t>
-        </w:r>
-        <w:proofErr w:type="spellStart"/>
-        <w:r>
-          <w:rPr>
-            <w:color w:val="1155CC"/>
-            <w:u w:val="single"/>
-          </w:rPr>
-          <w:t>Public</w:t>
-        </w:r>
-        <w:proofErr w:type="spellEnd"/>
-        <w:r>
-          <w:rPr>
-            <w:color w:val="1155CC"/>
-            <w:u w:val="single"/>
-          </w:rPr>
-          <w:t xml:space="preserve"> Key </w:t>
-        </w:r>
-        <w:proofErr w:type="spellStart"/>
-        <w:r>
-          <w:rPr>
-            <w:color w:val="1155CC"/>
-            <w:u w:val="single"/>
-          </w:rPr>
-          <w:t>Infrastructure</w:t>
-        </w:r>
-        <w:proofErr w:type="spellEnd"/>
-        <w:r>
-          <w:rPr>
-            <w:color w:val="1155CC"/>
-            <w:u w:val="single"/>
-          </w:rPr>
-          <w:t xml:space="preserve"> (PKI)</w:t>
+          <w:t>x509 y la Public Key Infrastructure (PKI)</w:t>
         </w:r>
       </w:hyperlink>
     </w:p>
@@ -543,7 +445,6 @@
         </w:rPr>
       </w:pPr>
       <w:hyperlink w:anchor="h.wlzkts3f9haq">
-        <w:proofErr w:type="gramStart"/>
         <w:r>
           <w:rPr>
             <w:color w:val="1155CC"/>
@@ -552,7 +453,6 @@
           </w:rPr>
           <w:t>El Encrypted File System de Windows 7 y Server 2008.</w:t>
         </w:r>
-        <w:proofErr w:type="gramEnd"/>
       </w:hyperlink>
     </w:p>
     <w:p>
@@ -561,21 +461,12 @@
         <w:contextualSpacing w:val="0"/>
       </w:pPr>
       <w:hyperlink w:anchor="h.u2xa4uyiqa5x">
-        <w:proofErr w:type="spellStart"/>
         <w:r>
           <w:rPr>
             <w:color w:val="1155CC"/>
             <w:u w:val="single"/>
           </w:rPr>
-          <w:t>Bitlocker</w:t>
-        </w:r>
-        <w:proofErr w:type="spellEnd"/>
-        <w:r>
-          <w:rPr>
-            <w:color w:val="1155CC"/>
-            <w:u w:val="single"/>
-          </w:rPr>
-          <w:t>: Cifrar volúmenes completos en Windows 7 y 2008 Server</w:t>
+          <w:t>Bitlocker: Cifrar volúmenes completos en Windows 7 y 2008 Server</w:t>
         </w:r>
       </w:hyperlink>
     </w:p>
@@ -585,7 +476,6 @@
         <w:contextualSpacing w:val="0"/>
       </w:pPr>
       <w:hyperlink w:anchor="h.a93acmcbo19l">
-        <w:proofErr w:type="spellStart"/>
         <w:r>
           <w:rPr>
             <w:color w:val="1155CC"/>
@@ -593,7 +483,6 @@
           </w:rPr>
           <w:t>TrueCrypt</w:t>
         </w:r>
-        <w:proofErr w:type="spellEnd"/>
       </w:hyperlink>
     </w:p>
     <w:p>
@@ -622,23 +511,7 @@
             <w:color w:val="1155CC"/>
             <w:u w:val="single"/>
           </w:rPr>
-          <w:t xml:space="preserve">Copias de seguridad </w:t>
-        </w:r>
-        <w:proofErr w:type="spellStart"/>
-        <w:r>
-          <w:rPr>
-            <w:color w:val="1155CC"/>
-            <w:u w:val="single"/>
-          </w:rPr>
-          <w:t>encriptadas</w:t>
-        </w:r>
-        <w:proofErr w:type="spellEnd"/>
-        <w:r>
-          <w:rPr>
-            <w:color w:val="1155CC"/>
-            <w:u w:val="single"/>
-          </w:rPr>
-          <w:t>.</w:t>
+          <w:t>Copias de seguridad encriptadas.</w:t>
         </w:r>
       </w:hyperlink>
     </w:p>
@@ -668,23 +541,7 @@
             <w:color w:val="1155CC"/>
             <w:u w:val="single"/>
           </w:rPr>
-          <w:t xml:space="preserve">La </w:t>
-        </w:r>
-        <w:proofErr w:type="spellStart"/>
-        <w:r>
-          <w:rPr>
-            <w:color w:val="1155CC"/>
-            <w:u w:val="single"/>
-          </w:rPr>
-          <w:t>Wifi</w:t>
-        </w:r>
-        <w:proofErr w:type="spellEnd"/>
-        <w:r>
-          <w:rPr>
-            <w:color w:val="1155CC"/>
-            <w:u w:val="single"/>
-          </w:rPr>
-          <w:t xml:space="preserve"> (IEEE802.11)</w:t>
+          <w:t>La Wifi (IEEE802.11)</w:t>
         </w:r>
       </w:hyperlink>
     </w:p>
@@ -932,7 +789,7 @@
           <w:left w:w="10" w:type="dxa"/>
           <w:right w:w="10" w:type="dxa"/>
         </w:tblCellMar>
-        <w:tblLook w:val="0000" w:firstRow="0" w:lastRow="0" w:firstColumn="0" w:lastColumn="0" w:noHBand="0" w:noVBand="0"/>
+        <w:tblLook w:val="0000"/>
       </w:tblPr>
       <w:tblGrid>
         <w:gridCol w:w="4365"/>
@@ -957,6 +814,7 @@
             <w:r>
               <w:rPr>
                 <w:noProof/>
+                <w:lang w:val="en-US" w:eastAsia="en-US"/>
               </w:rPr>
               <w:drawing>
                 <wp:inline distT="0" distB="0" distL="0" distR="0">
@@ -972,7 +830,7 @@
                           <pic:cNvPicPr preferRelativeResize="0"/>
                         </pic:nvPicPr>
                         <pic:blipFill>
-                          <a:blip r:embed="rId8"/>
+                          <a:blip r:embed="rId7"/>
                           <a:stretch>
                             <a:fillRect/>
                           </a:stretch>
@@ -1024,29 +882,9 @@
             </w:r>
             <w:r>
               <w:rPr>
-                <w:sz w:val="18"/>
-              </w:rPr>
-              <w:t xml:space="preserve"> </w:t>
-            </w:r>
-            <w:r>
-              <w:rPr>
                 <w:sz w:val="16"/>
               </w:rPr>
-              <w:t xml:space="preserve">como Eduardo </w:t>
-            </w:r>
-            <w:proofErr w:type="spellStart"/>
-            <w:r>
-              <w:rPr>
-                <w:sz w:val="16"/>
-              </w:rPr>
-              <w:t>Punset</w:t>
-            </w:r>
-            <w:proofErr w:type="spellEnd"/>
-            <w:r>
-              <w:rPr>
-                <w:sz w:val="16"/>
-              </w:rPr>
-              <w:t>.</w:t>
+              <w:t>como Eduardo Punset.</w:t>
             </w:r>
           </w:p>
           <w:p>
@@ -1114,6 +952,7 @@
       <w:r>
         <w:rPr>
           <w:noProof/>
+          <w:lang w:val="en-US" w:eastAsia="en-US"/>
         </w:rPr>
         <w:drawing>
           <wp:inline distT="0" distB="0" distL="0" distR="0">
@@ -1129,7 +968,7 @@
                     <pic:cNvPicPr preferRelativeResize="0"/>
                   </pic:nvPicPr>
                   <pic:blipFill>
-                    <a:blip r:embed="rId9"/>
+                    <a:blip r:embed="rId8"/>
                     <a:stretch>
                       <a:fillRect/>
                     </a:stretch>
@@ -1152,6 +991,7 @@
       <w:r>
         <w:rPr>
           <w:noProof/>
+          <w:lang w:val="en-US" w:eastAsia="en-US"/>
         </w:rPr>
         <w:drawing>
           <wp:inline distT="0" distB="0" distL="0" distR="0">
@@ -1167,7 +1007,7 @@
                     <pic:cNvPicPr preferRelativeResize="0"/>
                   </pic:nvPicPr>
                   <pic:blipFill>
-                    <a:blip r:embed="rId10"/>
+                    <a:blip r:embed="rId9" cstate="print"/>
                     <a:stretch>
                       <a:fillRect/>
                     </a:stretch>
@@ -1204,15 +1044,7 @@
         <w:contextualSpacing w:val="0"/>
       </w:pPr>
       <w:r>
-        <w:t xml:space="preserve">El usuario posee algún objeto que tiene grabado en su interior una contraseña, y que el sistema es capaz de leer. (Por ejemplo, tarjetas con banda magnética, Tarjetas </w:t>
-      </w:r>
-      <w:proofErr w:type="spellStart"/>
-      <w:r>
-        <w:t>Smartcard</w:t>
-      </w:r>
-      <w:proofErr w:type="spellEnd"/>
-      <w:r>
-        <w:t xml:space="preserve"> con chip, Llaveros de radiofrecuencia)</w:t>
+        <w:t>El usuario posee algún objeto que tiene grabado en su interior una contraseña, y que el sistema es capaz de leer. (Por ejemplo, tarjetas con banda magnética, Tarjetas Smartcard con chip, Llaveros de radiofrecuencia)</w:t>
       </w:r>
     </w:p>
     <w:p>
@@ -1222,6 +1054,7 @@
       <w:r>
         <w:rPr>
           <w:noProof/>
+          <w:lang w:val="en-US" w:eastAsia="en-US"/>
         </w:rPr>
         <w:drawing>
           <wp:inline distT="0" distB="0" distL="0" distR="0">
@@ -1237,7 +1070,7 @@
                     <pic:cNvPicPr preferRelativeResize="0"/>
                   </pic:nvPicPr>
                   <pic:blipFill>
-                    <a:blip r:embed="rId11"/>
+                    <a:blip r:embed="rId10" cstate="print"/>
                     <a:stretch>
                       <a:fillRect/>
                     </a:stretch>
@@ -1260,6 +1093,7 @@
       <w:r>
         <w:rPr>
           <w:noProof/>
+          <w:lang w:val="en-US" w:eastAsia="en-US"/>
         </w:rPr>
         <w:drawing>
           <wp:inline distT="0" distB="0" distL="0" distR="0">
@@ -1275,7 +1109,7 @@
                     <pic:cNvPicPr preferRelativeResize="0"/>
                   </pic:nvPicPr>
                   <pic:blipFill>
-                    <a:blip r:embed="rId12"/>
+                    <a:blip r:embed="rId11"/>
                     <a:stretch>
                       <a:fillRect/>
                     </a:stretch>
@@ -1298,6 +1132,7 @@
       <w:r>
         <w:rPr>
           <w:noProof/>
+          <w:lang w:val="en-US" w:eastAsia="en-US"/>
         </w:rPr>
         <w:drawing>
           <wp:inline distT="0" distB="0" distL="0" distR="0">
@@ -1313,7 +1148,7 @@
                     <pic:cNvPicPr preferRelativeResize="0"/>
                   </pic:nvPicPr>
                   <pic:blipFill>
-                    <a:blip r:embed="rId13"/>
+                    <a:blip r:embed="rId12"/>
                     <a:stretch>
                       <a:fillRect/>
                     </a:stretch>
@@ -1364,15 +1199,7 @@
         <w:t>biometría</w:t>
       </w:r>
       <w:r>
-        <w:t xml:space="preserve"> es la tercera vía para autenticar a un usuario: que el sistema reconozca alguna característica física, como la huella dactilar, el iris o la retina, o </w:t>
-      </w:r>
-      <w:proofErr w:type="gramStart"/>
-      <w:r>
-        <w:t>los movimiento</w:t>
-      </w:r>
-      <w:proofErr w:type="gramEnd"/>
-      <w:r>
-        <w:t xml:space="preserve"> y la presión en el gesto de firmar sobre una tableta.</w:t>
+        <w:t xml:space="preserve"> es la tercera vía para autenticar a un usuario: que el sistema reconozca alguna característica física, como la huella dactilar, el iris o la retina, o los movimiento y la presión en el gesto de firmar sobre una tableta.</w:t>
       </w:r>
     </w:p>
     <w:p>
@@ -1382,6 +1209,7 @@
       <w:r>
         <w:rPr>
           <w:noProof/>
+          <w:lang w:val="en-US" w:eastAsia="en-US"/>
         </w:rPr>
         <w:drawing>
           <wp:inline distT="0" distB="0" distL="0" distR="0">
@@ -1397,7 +1225,7 @@
                     <pic:cNvPicPr preferRelativeResize="0"/>
                   </pic:nvPicPr>
                   <pic:blipFill>
-                    <a:blip r:embed="rId14"/>
+                    <a:blip r:embed="rId13"/>
                     <a:stretch>
                       <a:fillRect/>
                     </a:stretch>
@@ -1420,6 +1248,7 @@
       <w:r>
         <w:rPr>
           <w:noProof/>
+          <w:lang w:val="en-US" w:eastAsia="en-US"/>
         </w:rPr>
         <w:drawing>
           <wp:inline distT="0" distB="0" distL="0" distR="0">
@@ -1435,7 +1264,7 @@
                     <pic:cNvPicPr preferRelativeResize="0"/>
                   </pic:nvPicPr>
                   <pic:blipFill>
-                    <a:blip r:embed="rId15"/>
+                    <a:blip r:embed="rId14"/>
                     <a:stretch>
                       <a:fillRect/>
                     </a:stretch>
@@ -1458,6 +1287,7 @@
       <w:r>
         <w:rPr>
           <w:noProof/>
+          <w:lang w:val="en-US" w:eastAsia="en-US"/>
         </w:rPr>
         <w:drawing>
           <wp:inline distT="0" distB="0" distL="0" distR="0">
@@ -1473,7 +1303,7 @@
                     <pic:cNvPicPr preferRelativeResize="0"/>
                   </pic:nvPicPr>
                   <pic:blipFill>
-                    <a:blip r:embed="rId16"/>
+                    <a:blip r:embed="rId15"/>
                     <a:stretch>
                       <a:fillRect/>
                     </a:stretch>
@@ -1545,12 +1375,6 @@
         <w:t>credencial:</w:t>
       </w:r>
       <w:r>
-        <w:rPr>
-          <w:i/>
-        </w:rPr>
-        <w:t xml:space="preserve"> </w:t>
-      </w:r>
-      <w:r>
         <w:t xml:space="preserve">es decir, la máquina puede autenticar que la persona </w:t>
       </w:r>
       <w:r>
@@ -1710,23 +1534,7 @@
           <w:rFonts w:ascii="Georgia" w:eastAsia="Georgia" w:hAnsi="Georgia" w:cs="Georgia"/>
           <w:color w:val="073763"/>
         </w:rPr>
-        <w:t xml:space="preserve">), que no tienen sentido para nadie que los intercepte.  Un usuario legítimo de la información original (quizá el mismo que la </w:t>
-      </w:r>
-      <w:proofErr w:type="spellStart"/>
-      <w:r>
-        <w:rPr>
-          <w:rFonts w:ascii="Georgia" w:eastAsia="Georgia" w:hAnsi="Georgia" w:cs="Georgia"/>
-          <w:color w:val="073763"/>
-        </w:rPr>
-        <w:t>encriptó</w:t>
-      </w:r>
-      <w:proofErr w:type="spellEnd"/>
-      <w:r>
-        <w:rPr>
-          <w:rFonts w:ascii="Georgia" w:eastAsia="Georgia" w:hAnsi="Georgia" w:cs="Georgia"/>
-          <w:color w:val="073763"/>
-        </w:rPr>
-        <w:t xml:space="preserve"> o quizá otro) puede volver a restaurar la información original a partir de la cifrada (“</w:t>
+        <w:t>), que no tienen sentido para nadie que los intercepte.  Un usuario legítimo de la información original (quizá el mismo que la encriptó o quizá otro) puede volver a restaurar la información original a partir de la cifrada (“</w:t>
       </w:r>
       <w:r>
         <w:rPr>
@@ -1734,18 +1542,8 @@
           <w:b/>
           <w:color w:val="073763"/>
         </w:rPr>
-        <w:t xml:space="preserve">descifrar, </w:t>
-      </w:r>
-      <w:proofErr w:type="spellStart"/>
-      <w:r>
-        <w:rPr>
-          <w:rFonts w:ascii="Georgia" w:eastAsia="Georgia" w:hAnsi="Georgia" w:cs="Georgia"/>
-          <w:b/>
-          <w:color w:val="073763"/>
-        </w:rPr>
-        <w:t>desencriptar</w:t>
-      </w:r>
-      <w:proofErr w:type="spellEnd"/>
+        <w:t>descifrar, desencriptar</w:t>
+      </w:r>
       <w:r>
         <w:rPr>
           <w:rFonts w:ascii="Georgia" w:eastAsia="Georgia" w:hAnsi="Georgia" w:cs="Georgia"/>
@@ -1784,7 +1582,7 @@
           <w:left w:w="10" w:type="dxa"/>
           <w:right w:w="10" w:type="dxa"/>
         </w:tblCellMar>
-        <w:tblLook w:val="0000" w:firstRow="0" w:lastRow="0" w:firstColumn="0" w:lastColumn="0" w:noHBand="0" w:noVBand="0"/>
+        <w:tblLook w:val="0000"/>
       </w:tblPr>
       <w:tblGrid>
         <w:gridCol w:w="1965"/>
@@ -1876,16 +1674,8 @@
               <w:rPr>
                 <w:b/>
               </w:rPr>
-              <w:t xml:space="preserve">cifrar, </w:t>
+              <w:t>cifrar, encriptar</w:t>
             </w:r>
-            <w:proofErr w:type="spellStart"/>
-            <w:r>
-              <w:rPr>
-                <w:b/>
-              </w:rPr>
-              <w:t>encriptar</w:t>
-            </w:r>
-            <w:proofErr w:type="spellEnd"/>
           </w:p>
         </w:tc>
         <w:tc>
@@ -1947,16 +1737,8 @@
               <w:rPr>
                 <w:b/>
               </w:rPr>
-              <w:t xml:space="preserve">descifrar, </w:t>
+              <w:t>descifrar, desencriptar</w:t>
             </w:r>
-            <w:proofErr w:type="spellStart"/>
-            <w:r>
-              <w:rPr>
-                <w:b/>
-              </w:rPr>
-              <w:t>desencriptar</w:t>
-            </w:r>
-            <w:proofErr w:type="spellEnd"/>
           </w:p>
         </w:tc>
         <w:tc>
@@ -2068,23 +1850,7 @@
               <w:contextualSpacing w:val="0"/>
             </w:pPr>
             <w:r>
-              <w:t xml:space="preserve">En realidad, aunque usualmente nos referimos “al algoritmo” en singular... siempre es una pareja de algoritmos: uno para </w:t>
-            </w:r>
-            <w:proofErr w:type="spellStart"/>
-            <w:r>
-              <w:t>encriptar</w:t>
-            </w:r>
-            <w:proofErr w:type="spellEnd"/>
-            <w:r>
-              <w:t xml:space="preserve"> y otro para </w:t>
-            </w:r>
-            <w:proofErr w:type="spellStart"/>
-            <w:r>
-              <w:t>desencriptar</w:t>
-            </w:r>
-            <w:proofErr w:type="spellEnd"/>
-            <w:r>
-              <w:t>.</w:t>
+              <w:t>En realidad, aunque usualmente nos referimos “al algoritmo” en singular... siempre es una pareja de algoritmos: uno para encriptar y otro para desencriptar.</w:t>
             </w:r>
           </w:p>
         </w:tc>
@@ -2161,19 +1927,11 @@
             <w:r>
               <w:t xml:space="preserve">A menudo se habla de que la clave tiene </w:t>
             </w:r>
-            <w:proofErr w:type="spellStart"/>
             <w:r>
               <w:rPr>
                 <w:i/>
               </w:rPr>
-              <w:t>nosecuantos</w:t>
-            </w:r>
-            <w:proofErr w:type="spellEnd"/>
-            <w:r>
-              <w:rPr>
-                <w:i/>
-              </w:rPr>
-              <w:t xml:space="preserve"> bits</w:t>
+              <w:t>nosecuantos bits</w:t>
             </w:r>
             <w:r>
               <w:t>... por ejemplo, si escuchamos que una clave es de 256 bits, significa que la clave es un número binario de 256 bits: un número entre 0 y 2</w:t>
@@ -2185,15 +1943,7 @@
               <w:t>256</w:t>
             </w:r>
             <w:r>
-              <w:t xml:space="preserve">. Necesita 32 bytes para representarse. 32 bytes no parecen gran cosa, </w:t>
-            </w:r>
-            <w:proofErr w:type="spellStart"/>
-            <w:r>
-              <w:t>perooooo</w:t>
-            </w:r>
-            <w:proofErr w:type="spellEnd"/>
-            <w:r>
-              <w:t>...</w:t>
+              <w:t>. Necesita 32 bytes para representarse. 32 bytes no parecen gran cosa, perooooo...</w:t>
             </w:r>
             <w:r>
               <w:br/>
@@ -2356,15 +2106,7 @@
         <w:t>Cifrado de información almacenada</w:t>
       </w:r>
       <w:r>
-        <w:t xml:space="preserve">: es decir, se guardan datos cifrados en almacenamientos de memoria secundaria (discos, </w:t>
-      </w:r>
-      <w:proofErr w:type="spellStart"/>
-      <w:r>
-        <w:t>pendrives</w:t>
-      </w:r>
-      <w:proofErr w:type="spellEnd"/>
-      <w:r>
-        <w:t>, archivos comprimidos, copias de seguridad, e incluso bases de datos).</w:t>
+        <w:t>: es decir, se guardan datos cifrados en almacenamientos de memoria secundaria (discos, pendrives, archivos comprimidos, copias de seguridad, e incluso bases de datos).</w:t>
       </w:r>
       <w:r>
         <w:br/>
@@ -2543,15 +2285,7 @@
         <w:t>no repudio,</w:t>
       </w:r>
       <w:r>
-        <w:t xml:space="preserve"> una de las propiedades </w:t>
-      </w:r>
-      <w:proofErr w:type="spellStart"/>
-      <w:r>
-        <w:t>segurias</w:t>
-      </w:r>
-      <w:proofErr w:type="spellEnd"/>
-      <w:r>
-        <w:t xml:space="preserve"> adicionales)</w:t>
+        <w:t xml:space="preserve"> una de las propiedades segurias adicionales)</w:t>
       </w:r>
     </w:p>
     <w:p>
@@ -2640,9 +2374,10 @@
       <w:r>
         <w:rPr>
           <w:noProof/>
+          <w:lang w:val="en-US" w:eastAsia="en-US"/>
         </w:rPr>
         <w:drawing>
-          <wp:inline distT="0" distB="0" distL="0" distR="0" wp14:anchorId="4000713D" wp14:editId="6C051018">
+          <wp:inline distT="0" distB="0" distL="0" distR="0">
             <wp:extent cx="3898900" cy="2180306"/>
             <wp:effectExtent l="0" t="0" r="6350" b="0"/>
             <wp:docPr id="23" name="Imagen 23"/>
@@ -2659,10 +2394,10 @@
                     </pic:cNvPicPr>
                   </pic:nvPicPr>
                   <pic:blipFill>
-                    <a:blip r:embed="rId17" cstate="print">
+                    <a:blip r:embed="rId16" cstate="print">
                       <a:extLst>
                         <a:ext uri="{28A0092B-C50C-407E-A947-70E740481C1C}">
-                          <a14:useLocalDpi xmlns:a14="http://schemas.microsoft.com/office/drawing/2010/main" val="0"/>
+                          <a14:useLocalDpi xmlns:a14="http://schemas.microsoft.com/office/drawing/2010/main" xmlns:wps="http://schemas.microsoft.com/office/word/2010/wordprocessingShape" xmlns:wpi="http://schemas.microsoft.com/office/word/2010/wordprocessingInk" xmlns:wpg="http://schemas.microsoft.com/office/word/2010/wordprocessingGroup" xmlns:w14="http://schemas.microsoft.com/office/word/2010/wordml" xmlns:w="http://schemas.openxmlformats.org/wordprocessingml/2006/main" xmlns:w10="urn:schemas-microsoft-com:office:word" xmlns:wp14="http://schemas.microsoft.com/office/word/2010/wordprocessingDrawing" xmlns:v="urn:schemas-microsoft-com:vml" xmlns:o="urn:schemas-microsoft-com:office:office" xmlns:mc="http://schemas.openxmlformats.org/markup-compatibility/2006" xmlns:wpc="http://schemas.microsoft.com/office/word/2010/wordprocessingCanvas" xmlns="" val="0"/>
                         </a:ext>
                       </a:extLst>
                     </a:blip>
@@ -2732,7 +2467,7 @@
         <w:rPr>
           <w:vertAlign w:val="superscript"/>
         </w:rPr>
-        <w:footnoteReference w:id="1"/>
+        <w:footnoteReference w:id="2"/>
       </w:r>
       <w:r>
         <w:t>, aunque si el algoritmo es bueno y la clave secreta es grande, se puede requerir muchísimo esfuerzo y tiempo.</w:t>
@@ -2797,15 +2532,7 @@
         <w:t xml:space="preserve">DES </w:t>
       </w:r>
       <w:r>
-        <w:t xml:space="preserve">(Data </w:t>
-      </w:r>
-      <w:proofErr w:type="spellStart"/>
-      <w:r>
-        <w:t>Encryption</w:t>
-      </w:r>
-      <w:proofErr w:type="spellEnd"/>
-      <w:r>
-        <w:t xml:space="preserve"> Standard) 1976: Escogido por el gobierno de los EEUU como algoritmo de encriptación estándar en 1976. Lo sustituye por AES 26 años después.</w:t>
+        <w:t>(Data Encryption Standard) 1976: Escogido por el gobierno de los EEUU como algoritmo de encriptación estándar en 1976. Lo sustituye por AES 26 años después.</w:t>
       </w:r>
       <w:r>
         <w:br/>
@@ -2827,36 +2554,17 @@
         <w:t xml:space="preserve">AES </w:t>
       </w:r>
       <w:r>
-        <w:t>(</w:t>
-      </w:r>
-      <w:proofErr w:type="spellStart"/>
-      <w:r>
-        <w:t>Advanced</w:t>
-      </w:r>
-      <w:proofErr w:type="spellEnd"/>
-      <w:r>
-        <w:t xml:space="preserve"> </w:t>
-      </w:r>
-      <w:proofErr w:type="spellStart"/>
-      <w:r>
-        <w:t>Encryption</w:t>
-      </w:r>
-      <w:proofErr w:type="spellEnd"/>
-      <w:r>
-        <w:t xml:space="preserve"> Standard) 2002.El gobierno de EEUU realizó una convocatoria pública para sustituir su antiguo algoritmo DES por otro más moderno y seguro. Se presentaron varios algoritmos, y el escogido fue el que se presentó con el nombre de </w:t>
-      </w:r>
-      <w:proofErr w:type="spellStart"/>
+        <w:t xml:space="preserve">(AdvancedEncryption Standard) 2002.El gobierno de EEUU realizó una convocatoria pública para sustituir su antiguo algoritmo DES por otro más moderno y seguro. Se presentaron varios algoritmos, y el escogido fue el que se presentó con el nombre de </w:t>
+      </w:r>
       <w:r>
         <w:rPr>
           <w:b/>
         </w:rPr>
         <w:t>Rijndael</w:t>
       </w:r>
-      <w:proofErr w:type="spellEnd"/>
       <w:r>
         <w:t xml:space="preserve"> (sus creadores se llamaban Joan </w:t>
       </w:r>
-      <w:proofErr w:type="spellStart"/>
       <w:r>
         <w:rPr>
           <w:b/>
@@ -2864,21 +2572,8 @@
         <w:t>Dae</w:t>
       </w:r>
       <w:r>
-        <w:t>men</w:t>
-      </w:r>
-      <w:proofErr w:type="spellEnd"/>
-      <w:r>
-        <w:t xml:space="preserve"> y </w:t>
-      </w:r>
-      <w:proofErr w:type="spellStart"/>
-      <w:r>
-        <w:t>Vincent</w:t>
-      </w:r>
-      <w:proofErr w:type="spellEnd"/>
-      <w:r>
-        <w:t xml:space="preserve"> </w:t>
-      </w:r>
-      <w:proofErr w:type="spellStart"/>
+        <w:t>men y Vincent</w:t>
+      </w:r>
       <w:r>
         <w:rPr>
           <w:b/>
@@ -2886,11 +2581,7 @@
         <w:t>Rij</w:t>
       </w:r>
       <w:r>
-        <w:t>men</w:t>
-      </w:r>
-      <w:proofErr w:type="spellEnd"/>
-      <w:r>
-        <w:t xml:space="preserve">, de la Universidad Católica de </w:t>
+        <w:t xml:space="preserve">men, de la Universidad Católica de </w:t>
       </w:r>
       <w:r>
         <w:rPr>
@@ -2903,15 +2594,7 @@
       </w:r>
       <w:r>
         <w:br/>
-        <w:t xml:space="preserve">Por las </w:t>
-      </w:r>
-      <w:proofErr w:type="spellStart"/>
-      <w:r>
-        <w:t>claúsulas</w:t>
-      </w:r>
-      <w:proofErr w:type="spellEnd"/>
-      <w:r>
-        <w:t xml:space="preserve"> de la convocatoria, el algoritmo</w:t>
+        <w:t>Por las claúsulas de la convocatoria, el algoritmo</w:t>
       </w:r>
     </w:p>
     <w:p>
@@ -2982,14 +2665,12 @@
         </w:numPr>
         <w:ind w:hanging="359"/>
       </w:pPr>
-      <w:proofErr w:type="spellStart"/>
       <w:r>
         <w:rPr>
           <w:b/>
         </w:rPr>
         <w:t>Serpent</w:t>
       </w:r>
-      <w:proofErr w:type="spellEnd"/>
       <w:r>
         <w:t xml:space="preserve">, </w:t>
       </w:r>
@@ -3002,25 +2683,21 @@
         </w:numPr>
         <w:ind w:hanging="359"/>
       </w:pPr>
-      <w:proofErr w:type="spellStart"/>
       <w:r>
         <w:rPr>
           <w:b/>
         </w:rPr>
         <w:t>Twofish</w:t>
       </w:r>
-      <w:proofErr w:type="spellEnd"/>
       <w:r>
         <w:t xml:space="preserve">, evolución de otro algoritmo anterior conocido como </w:t>
       </w:r>
-      <w:proofErr w:type="spellStart"/>
       <w:r>
         <w:rPr>
           <w:i/>
         </w:rPr>
         <w:t>Blowfish</w:t>
       </w:r>
-      <w:proofErr w:type="spellEnd"/>
       <w:r>
         <w:t>. Normalmente algo más lento que AES</w:t>
       </w:r>
@@ -3091,23 +2768,7 @@
         <w:ind w:hanging="359"/>
       </w:pPr>
       <w:r>
-        <w:t xml:space="preserve">Se utiliza un algoritmo que debe ser público y conocido por todos los que participen </w:t>
-      </w:r>
-      <w:proofErr w:type="spellStart"/>
-      <w:r>
-        <w:t>el</w:t>
-      </w:r>
-      <w:proofErr w:type="spellEnd"/>
-      <w:r>
-        <w:t xml:space="preserve"> </w:t>
-      </w:r>
-      <w:proofErr w:type="spellStart"/>
-      <w:r>
-        <w:t>el</w:t>
-      </w:r>
-      <w:proofErr w:type="spellEnd"/>
-      <w:r>
-        <w:t xml:space="preserve"> cifrado o descifrado. Así pues, toda la seguridad reside en la fortaleza de la clave, y no en la utilización de un algoritmo secreto.</w:t>
+        <w:t>Se utiliza un algoritmo que debe ser público y conocido por todos los que participen elel cifrado o descifrado. Así pues, toda la seguridad reside en la fortaleza de la clave, y no en la utilización de un algoritmo secreto.</w:t>
       </w:r>
     </w:p>
     <w:p>
@@ -3226,9 +2887,10 @@
       <w:r>
         <w:rPr>
           <w:noProof/>
+          <w:lang w:val="en-US" w:eastAsia="en-US"/>
         </w:rPr>
         <w:drawing>
-          <wp:inline distT="0" distB="0" distL="0" distR="0" wp14:anchorId="1264FB5D" wp14:editId="470BCBE4">
+          <wp:inline distT="0" distB="0" distL="0" distR="0">
             <wp:extent cx="2571750" cy="1438149"/>
             <wp:effectExtent l="0" t="0" r="0" b="0"/>
             <wp:docPr id="24" name="Imagen 24"/>
@@ -3245,10 +2907,10 @@
                     </pic:cNvPicPr>
                   </pic:nvPicPr>
                   <pic:blipFill>
-                    <a:blip r:embed="rId18" cstate="print">
+                    <a:blip r:embed="rId17" cstate="print">
                       <a:extLst>
                         <a:ext uri="{28A0092B-C50C-407E-A947-70E740481C1C}">
-                          <a14:useLocalDpi xmlns:a14="http://schemas.microsoft.com/office/drawing/2010/main" val="0"/>
+                          <a14:useLocalDpi xmlns:a14="http://schemas.microsoft.com/office/drawing/2010/main" xmlns:wps="http://schemas.microsoft.com/office/word/2010/wordprocessingShape" xmlns:wpi="http://schemas.microsoft.com/office/word/2010/wordprocessingInk" xmlns:wpg="http://schemas.microsoft.com/office/word/2010/wordprocessingGroup" xmlns:w14="http://schemas.microsoft.com/office/word/2010/wordml" xmlns:w="http://schemas.openxmlformats.org/wordprocessingml/2006/main" xmlns:w10="urn:schemas-microsoft-com:office:word" xmlns:wp14="http://schemas.microsoft.com/office/word/2010/wordprocessingDrawing" xmlns:v="urn:schemas-microsoft-com:vml" xmlns:o="urn:schemas-microsoft-com:office:office" xmlns:mc="http://schemas.openxmlformats.org/markup-compatibility/2006" xmlns:wpc="http://schemas.microsoft.com/office/word/2010/wordprocessingCanvas" xmlns="" val="0"/>
                         </a:ext>
                       </a:extLst>
                     </a:blip>
@@ -3285,9 +2947,10 @@
       <w:r>
         <w:rPr>
           <w:noProof/>
+          <w:lang w:val="en-US" w:eastAsia="en-US"/>
         </w:rPr>
         <w:drawing>
-          <wp:inline distT="0" distB="0" distL="0" distR="0" wp14:anchorId="35EB5133" wp14:editId="1F96D8DD">
+          <wp:inline distT="0" distB="0" distL="0" distR="0">
             <wp:extent cx="2727139" cy="1525044"/>
             <wp:effectExtent l="0" t="0" r="0" b="0"/>
             <wp:docPr id="25" name="Imagen 25"/>
@@ -3304,10 +2967,10 @@
                     </pic:cNvPicPr>
                   </pic:nvPicPr>
                   <pic:blipFill>
-                    <a:blip r:embed="rId19" cstate="print">
+                    <a:blip r:embed="rId18" cstate="print">
                       <a:extLst>
                         <a:ext uri="{28A0092B-C50C-407E-A947-70E740481C1C}">
-                          <a14:useLocalDpi xmlns:a14="http://schemas.microsoft.com/office/drawing/2010/main" val="0"/>
+                          <a14:useLocalDpi xmlns:a14="http://schemas.microsoft.com/office/drawing/2010/main" xmlns:wps="http://schemas.microsoft.com/office/word/2010/wordprocessingShape" xmlns:wpi="http://schemas.microsoft.com/office/word/2010/wordprocessingInk" xmlns:wpg="http://schemas.microsoft.com/office/word/2010/wordprocessingGroup" xmlns:w14="http://schemas.microsoft.com/office/word/2010/wordml" xmlns:w="http://schemas.openxmlformats.org/wordprocessingml/2006/main" xmlns:w10="urn:schemas-microsoft-com:office:word" xmlns:wp14="http://schemas.microsoft.com/office/word/2010/wordprocessingDrawing" xmlns:v="urn:schemas-microsoft-com:vml" xmlns:o="urn:schemas-microsoft-com:office:office" xmlns:mc="http://schemas.openxmlformats.org/markup-compatibility/2006" xmlns:wpc="http://schemas.microsoft.com/office/word/2010/wordprocessingCanvas" xmlns="" val="0"/>
                         </a:ext>
                       </a:extLst>
                     </a:blip>
@@ -3400,7 +3063,7 @@
           <w:left w:w="10" w:type="dxa"/>
           <w:right w:w="10" w:type="dxa"/>
         </w:tblCellMar>
-        <w:tblLook w:val="0000" w:firstRow="0" w:lastRow="0" w:firstColumn="0" w:lastColumn="0" w:noHBand="0" w:noVBand="0"/>
+        <w:tblLook w:val="0000"/>
       </w:tblPr>
       <w:tblGrid>
         <w:gridCol w:w="9360"/>
@@ -3425,21 +3088,7 @@
               <w:rPr>
                 <w:sz w:val="16"/>
               </w:rPr>
-              <w:t xml:space="preserve">Una de las más significativas de </w:t>
-            </w:r>
-            <w:proofErr w:type="gramStart"/>
-            <w:r>
-              <w:rPr>
-                <w:sz w:val="16"/>
-              </w:rPr>
-              <w:t>éstas</w:t>
-            </w:r>
-            <w:proofErr w:type="gramEnd"/>
-            <w:r>
-              <w:rPr>
-                <w:sz w:val="16"/>
-              </w:rPr>
-              <w:t xml:space="preserve"> operaciones es la </w:t>
+              <w:t xml:space="preserve">Una de las más significativas de éstas operaciones es la </w:t>
             </w:r>
             <w:r>
               <w:rPr>
@@ -3466,19 +3115,11 @@
               <w:spacing w:line="240" w:lineRule="auto"/>
               <w:contextualSpacing w:val="0"/>
             </w:pPr>
-            <w:proofErr w:type="spellStart"/>
             <w:r>
               <w:rPr>
                 <w:sz w:val="16"/>
               </w:rPr>
-              <w:t>Ej</w:t>
-            </w:r>
-            <w:proofErr w:type="spellEnd"/>
-            <w:r>
-              <w:rPr>
-                <w:sz w:val="16"/>
-              </w:rPr>
-              <w:t xml:space="preserve">: Supongamos un número </w:t>
+              <w:t xml:space="preserve">Ej: Supongamos un número </w:t>
             </w:r>
             <w:r>
               <w:rPr>
@@ -3498,17 +3139,8 @@
                 <w:b/>
                 <w:sz w:val="16"/>
               </w:rPr>
-              <w:t>n=</w:t>
+              <w:t>n=p·q</w:t>
             </w:r>
-            <w:proofErr w:type="spellStart"/>
-            <w:r>
-              <w:rPr>
-                <w:b/>
-                <w:sz w:val="16"/>
-              </w:rPr>
-              <w:t>p·q</w:t>
-            </w:r>
-            <w:proofErr w:type="spellEnd"/>
             <w:r>
               <w:rPr>
                 <w:sz w:val="16"/>
@@ -3598,35 +3230,7 @@
               <w:rPr>
                 <w:sz w:val="16"/>
               </w:rPr>
-              <w:t xml:space="preserve">Eso es computacionalmente </w:t>
-            </w:r>
-            <w:proofErr w:type="spellStart"/>
-            <w:r>
-              <w:rPr>
-                <w:sz w:val="16"/>
-              </w:rPr>
-              <w:t>muyyyyyyyyyy</w:t>
-            </w:r>
-            <w:proofErr w:type="spellEnd"/>
-            <w:r>
-              <w:rPr>
-                <w:sz w:val="16"/>
-              </w:rPr>
-              <w:t xml:space="preserve"> costoso y </w:t>
-            </w:r>
-            <w:proofErr w:type="spellStart"/>
-            <w:r>
-              <w:rPr>
-                <w:sz w:val="16"/>
-              </w:rPr>
-              <w:t>lentooooooooooooo</w:t>
-            </w:r>
-            <w:proofErr w:type="spellEnd"/>
-            <w:r>
-              <w:rPr>
-                <w:sz w:val="16"/>
-              </w:rPr>
-              <w:t>.</w:t>
+              <w:t>Eso es computacionalmente muyyyyyyyyyy costoso y lentooooooooooooo.</w:t>
             </w:r>
             <w:r>
               <w:rPr>
@@ -3914,7 +3518,7 @@
       <w:r>
         <w:t xml:space="preserve">(Rivest-Shamir-Adleman) 1977. El más utilizado. Respaldado por una empresa: </w:t>
       </w:r>
-      <w:hyperlink r:id="rId20">
+      <w:hyperlink r:id="rId19">
         <w:r>
           <w:rPr>
             <w:color w:val="1155CC"/>
@@ -3935,19 +3539,11 @@
         </w:numPr>
         <w:ind w:hanging="359"/>
       </w:pPr>
-      <w:proofErr w:type="spellStart"/>
       <w:r>
         <w:rPr>
           <w:b/>
         </w:rPr>
         <w:t>Diffie-Hellman</w:t>
-      </w:r>
-      <w:proofErr w:type="spellEnd"/>
-      <w:r>
-        <w:rPr>
-          <w:b/>
-        </w:rPr>
-        <w:t xml:space="preserve"> </w:t>
       </w:r>
       <w:r>
         <w:t>1976. Más ahorrativo y sencillo de implementar que RSA. Se utiliza a menudo para intercambiar claves simétricas por un canal seguro.</w:t>
@@ -3961,32 +3557,14 @@
         </w:numPr>
         <w:ind w:hanging="359"/>
       </w:pPr>
-      <w:proofErr w:type="spellStart"/>
       <w:r>
         <w:rPr>
           <w:b/>
         </w:rPr>
         <w:t>Elgamal</w:t>
       </w:r>
-      <w:proofErr w:type="spellEnd"/>
-      <w:r>
-        <w:t xml:space="preserve"> 1984. Basado en principios similares al de </w:t>
-      </w:r>
-      <w:proofErr w:type="spellStart"/>
-      <w:r>
-        <w:t>Diffie-Hellman</w:t>
-      </w:r>
-      <w:proofErr w:type="spellEnd"/>
-      <w:r>
-        <w:t xml:space="preserve">, pero con técnicas más modernas. No está bajo ninguna patente, y su licencia permite libre uso y modificación. (Utilizado por el programa </w:t>
-      </w:r>
-      <w:proofErr w:type="spellStart"/>
-      <w:r>
-        <w:t>GnuPG</w:t>
-      </w:r>
-      <w:proofErr w:type="spellEnd"/>
-      <w:r>
-        <w:t>, y versiones recientes de PGP)</w:t>
+      <w:r>
+        <w:t xml:space="preserve"> 1984. Basado en principios similares al de Diffie-Hellman, pero con técnicas más modernas. No está bajo ninguna patente, y su licencia permite libre uso y modificación. (Utilizado por el programa GnuPG, y versiones recientes de PGP)</w:t>
       </w:r>
     </w:p>
     <w:p>
@@ -4033,15 +3611,7 @@
         <w:contextualSpacing w:val="0"/>
       </w:pPr>
       <w:r>
-        <w:t xml:space="preserve">Es un mecanismo para evitar que las contraseñas viajen, </w:t>
-      </w:r>
-      <w:proofErr w:type="gramStart"/>
-      <w:r>
-        <w:t>basado</w:t>
-      </w:r>
-      <w:proofErr w:type="gramEnd"/>
-      <w:r>
-        <w:t xml:space="preserve"> en la criptografía.</w:t>
+        <w:t>Es un mecanismo para evitar que las contraseñas viajen, basado en la criptografía.</w:t>
       </w:r>
     </w:p>
     <w:p>
@@ -4081,15 +3651,7 @@
         <w:contextualSpacing w:val="0"/>
       </w:pPr>
       <w:r>
-        <w:t>Se supone que ambas partes tienen constancia de la clave (</w:t>
-      </w:r>
-      <w:proofErr w:type="spellStart"/>
-      <w:r>
-        <w:t>ej</w:t>
-      </w:r>
-      <w:proofErr w:type="spellEnd"/>
-      <w:r>
-        <w:t>, el PIN), pero se quiere evitar que viaje para evitar que pueda ser interceptado.</w:t>
+        <w:t>Se supone que ambas partes tienen constancia de la clave (ej, el PIN), pero se quiere evitar que viaje para evitar que pueda ser interceptado.</w:t>
       </w:r>
     </w:p>
     <w:p>
@@ -4121,15 +3683,7 @@
         <w:t>El mensaje cifrado se enví</w:t>
       </w:r>
       <w:r>
-        <w:t xml:space="preserve">a a </w:t>
-      </w:r>
-      <w:proofErr w:type="spellStart"/>
-      <w:r>
-        <w:t>A</w:t>
-      </w:r>
-      <w:proofErr w:type="spellEnd"/>
-      <w:r>
-        <w:t>.</w:t>
+        <w:t>a a A.</w:t>
       </w:r>
     </w:p>
     <w:p>
@@ -4153,15 +3707,7 @@
         <w:ind w:hanging="359"/>
       </w:pPr>
       <w:r>
-        <w:t xml:space="preserve">Si se </w:t>
-      </w:r>
-      <w:proofErr w:type="spellStart"/>
-      <w:r>
-        <w:t>descrifra</w:t>
-      </w:r>
-      <w:proofErr w:type="spellEnd"/>
-      <w:r>
-        <w:t xml:space="preserve"> es que B conocía la clave correcta.</w:t>
+        <w:t>Si se descrifra es que B conocía la clave correcta.</w:t>
       </w:r>
     </w:p>
     <w:p>
@@ -4186,15 +3732,7 @@
         <w:contextualSpacing w:val="0"/>
       </w:pPr>
       <w:r>
-        <w:t xml:space="preserve">Este proceso puede hacerse también posteriormente en sentido contrario, para que B verifique a </w:t>
-      </w:r>
-      <w:proofErr w:type="spellStart"/>
-      <w:r>
-        <w:t>A</w:t>
-      </w:r>
-      <w:proofErr w:type="spellEnd"/>
-      <w:r>
-        <w:t>.</w:t>
+        <w:t>Este proceso puede hacerse también posteriormente en sentido contrario, para que B verifique a A.</w:t>
       </w:r>
     </w:p>
     <w:p>
@@ -4313,9 +3851,10 @@
       <w:r>
         <w:rPr>
           <w:noProof/>
+          <w:lang w:val="en-US" w:eastAsia="en-US"/>
         </w:rPr>
         <w:drawing>
-          <wp:inline distT="0" distB="0" distL="0" distR="0" wp14:anchorId="43B9F520" wp14:editId="4FFD948E">
+          <wp:inline distT="0" distB="0" distL="0" distR="0">
             <wp:extent cx="3778250" cy="2359962"/>
             <wp:effectExtent l="0" t="0" r="0" b="0"/>
             <wp:docPr id="26" name="Imagen 26"/>
@@ -4332,10 +3871,10 @@
                     </pic:cNvPicPr>
                   </pic:nvPicPr>
                   <pic:blipFill>
-                    <a:blip r:embed="rId21" cstate="print">
+                    <a:blip r:embed="rId20" cstate="print">
                       <a:extLst>
                         <a:ext uri="{28A0092B-C50C-407E-A947-70E740481C1C}">
-                          <a14:useLocalDpi xmlns:a14="http://schemas.microsoft.com/office/drawing/2010/main" val="0"/>
+                          <a14:useLocalDpi xmlns:a14="http://schemas.microsoft.com/office/drawing/2010/main" xmlns:wps="http://schemas.microsoft.com/office/word/2010/wordprocessingShape" xmlns:wpi="http://schemas.microsoft.com/office/word/2010/wordprocessingInk" xmlns:wpg="http://schemas.microsoft.com/office/word/2010/wordprocessingGroup" xmlns:w14="http://schemas.microsoft.com/office/word/2010/wordml" xmlns:w="http://schemas.openxmlformats.org/wordprocessingml/2006/main" xmlns:w10="urn:schemas-microsoft-com:office:word" xmlns:wp14="http://schemas.microsoft.com/office/word/2010/wordprocessingDrawing" xmlns:v="urn:schemas-microsoft-com:vml" xmlns:o="urn:schemas-microsoft-com:office:office" xmlns:mc="http://schemas.openxmlformats.org/markup-compatibility/2006" xmlns:wpc="http://schemas.microsoft.com/office/word/2010/wordprocessingCanvas" xmlns="" val="0"/>
                         </a:ext>
                       </a:extLst>
                     </a:blip>
@@ -4384,9 +3923,10 @@
       <w:r>
         <w:rPr>
           <w:noProof/>
+          <w:lang w:val="en-US" w:eastAsia="en-US"/>
         </w:rPr>
         <w:drawing>
-          <wp:inline distT="0" distB="0" distL="0" distR="0" wp14:anchorId="7768C20A" wp14:editId="08E8F3B2">
+          <wp:inline distT="0" distB="0" distL="0" distR="0">
             <wp:extent cx="4254500" cy="2530694"/>
             <wp:effectExtent l="0" t="0" r="0" b="0"/>
             <wp:docPr id="28" name="Imagen 28"/>
@@ -4403,10 +3943,10 @@
                     </pic:cNvPicPr>
                   </pic:nvPicPr>
                   <pic:blipFill>
-                    <a:blip r:embed="rId22" cstate="print">
+                    <a:blip r:embed="rId21" cstate="print">
                       <a:extLst>
                         <a:ext uri="{28A0092B-C50C-407E-A947-70E740481C1C}">
-                          <a14:useLocalDpi xmlns:a14="http://schemas.microsoft.com/office/drawing/2010/main" val="0"/>
+                          <a14:useLocalDpi xmlns:a14="http://schemas.microsoft.com/office/drawing/2010/main" xmlns:wps="http://schemas.microsoft.com/office/word/2010/wordprocessingShape" xmlns:wpi="http://schemas.microsoft.com/office/word/2010/wordprocessingInk" xmlns:wpg="http://schemas.microsoft.com/office/word/2010/wordprocessingGroup" xmlns:w14="http://schemas.microsoft.com/office/word/2010/wordml" xmlns:w="http://schemas.openxmlformats.org/wordprocessingml/2006/main" xmlns:w10="urn:schemas-microsoft-com:office:word" xmlns:wp14="http://schemas.microsoft.com/office/word/2010/wordprocessingDrawing" xmlns:v="urn:schemas-microsoft-com:vml" xmlns:o="urn:schemas-microsoft-com:office:office" xmlns:mc="http://schemas.openxmlformats.org/markup-compatibility/2006" xmlns:wpc="http://schemas.microsoft.com/office/word/2010/wordprocessingCanvas" xmlns="" val="0"/>
                         </a:ext>
                       </a:extLst>
                     </a:blip>
@@ -4546,23 +4086,7 @@
         <w:t>SHA</w:t>
       </w:r>
       <w:r>
-        <w:t>, que son una familia de varios algoritmos relacionados con el gobierno de los EEUU. (</w:t>
-      </w:r>
-      <w:proofErr w:type="spellStart"/>
-      <w:r>
-        <w:t>Secure</w:t>
-      </w:r>
-      <w:proofErr w:type="spellEnd"/>
-      <w:r>
-        <w:t xml:space="preserve"> Hash </w:t>
-      </w:r>
-      <w:proofErr w:type="spellStart"/>
-      <w:r>
-        <w:t>Algorithm</w:t>
-      </w:r>
-      <w:proofErr w:type="spellEnd"/>
-      <w:r>
-        <w:t xml:space="preserve">) Existen varias versiones, que se suelen identificar con números: SHA-0, SHA-1 y SHA-2. Este último tiene distintas variantes </w:t>
+        <w:t xml:space="preserve">, que son una familia de varios algoritmos relacionados con el gobierno de los EEUU. (Secure Hash Algorithm) Existen varias versiones, que se suelen identificar con números: SHA-0, SHA-1 y SHA-2. Este último tiene distintas variantes </w:t>
       </w:r>
       <w:r>
         <w:rPr>
@@ -4708,17 +4232,12 @@
       <w:r>
         <w:t xml:space="preserve">so... si un intruso pone en algún lugar público una </w:t>
       </w:r>
-      <w:proofErr w:type="spellStart"/>
       <w:r>
         <w:t>direcció</w:t>
       </w:r>
       <w:r>
-        <w:t>z</w:t>
-      </w:r>
-      <w:r>
         <w:t>n</w:t>
       </w:r>
-      <w:proofErr w:type="spellEnd"/>
       <w:r>
         <w:t xml:space="preserve"> de correo y una clave pública diciendo que soy yo... un posible emisor de un mensaje podría confundirse y enviarle a él un mensaje cifrado pensando que soy yo. Él lo podría descifrar, dado que ha sido él quien ha creado la clave pública.</w:t>
       </w:r>
@@ -4772,31 +4291,7 @@
       <w:bookmarkStart w:id="14" w:name="h.v541iho6ofxo" w:colFirst="0" w:colLast="0"/>
       <w:bookmarkEnd w:id="14"/>
       <w:r>
-        <w:t>PGP (</w:t>
-      </w:r>
-      <w:proofErr w:type="spellStart"/>
-      <w:r>
-        <w:t>Pretty</w:t>
-      </w:r>
-      <w:proofErr w:type="spellEnd"/>
-      <w:r>
-        <w:t xml:space="preserve"> </w:t>
-      </w:r>
-      <w:proofErr w:type="spellStart"/>
-      <w:r>
-        <w:t>Good</w:t>
-      </w:r>
-      <w:proofErr w:type="spellEnd"/>
-      <w:r>
-        <w:t xml:space="preserve"> </w:t>
-      </w:r>
-      <w:proofErr w:type="spellStart"/>
-      <w:r>
-        <w:t>Privacy</w:t>
-      </w:r>
-      <w:proofErr w:type="spellEnd"/>
-      <w:r>
-        <w:t>)</w:t>
+        <w:t>PGP (PrettyGoodPrivacy)</w:t>
       </w:r>
     </w:p>
     <w:p>
@@ -4808,15 +4303,7 @@
       </w:r>
       <w:r>
         <w:br/>
-        <w:t xml:space="preserve">El grupo GNU tiene un programa parecido </w:t>
-      </w:r>
-      <w:proofErr w:type="spellStart"/>
-      <w:r>
-        <w:t>GnuPG</w:t>
-      </w:r>
-      <w:proofErr w:type="spellEnd"/>
-      <w:r>
-        <w:t xml:space="preserve"> y en cierto modo, compatible con PGP.</w:t>
+        <w:t>El grupo GNU tiene un programa parecido GnuPG y en cierto modo, compatible con PGP.</w:t>
       </w:r>
     </w:p>
     <w:p>
@@ -4878,7 +4365,7 @@
       <w:r>
         <w:t>Existen reuniones en las que los participantes pueden firmar las claves de otros asistentes, y así conseguir una certificación distribuida (</w:t>
       </w:r>
-      <w:hyperlink r:id="rId23" w:history="1">
+      <w:hyperlink r:id="rId22" w:history="1">
         <w:r>
           <w:rPr>
             <w:rStyle w:val="Hipervnculo"/>
@@ -4909,29 +4396,8 @@
       </w:pPr>
       <w:bookmarkStart w:id="16" w:name="h.m24y6lrdw8hl" w:colFirst="0" w:colLast="0"/>
       <w:bookmarkEnd w:id="16"/>
-      <w:proofErr w:type="gramStart"/>
-      <w:r>
-        <w:t>x509</w:t>
-      </w:r>
-      <w:proofErr w:type="gramEnd"/>
-      <w:r>
-        <w:t xml:space="preserve"> y la </w:t>
-      </w:r>
-      <w:proofErr w:type="spellStart"/>
-      <w:r>
-        <w:t>Public</w:t>
-      </w:r>
-      <w:proofErr w:type="spellEnd"/>
-      <w:r>
-        <w:t xml:space="preserve"> Key </w:t>
-      </w:r>
-      <w:proofErr w:type="spellStart"/>
-      <w:r>
-        <w:t>Infrastructure</w:t>
-      </w:r>
-      <w:proofErr w:type="spellEnd"/>
-      <w:r>
-        <w:t xml:space="preserve"> (PKI)</w:t>
+      <w:r>
+        <w:t>x509 y la Public Key Infrastructure (PKI)</w:t>
       </w:r>
     </w:p>
     <w:p>
@@ -5029,23 +4495,7 @@
         <w:contextualSpacing w:val="0"/>
       </w:pPr>
       <w:r>
-        <w:t>Alrededor del sistema x509 se ha montado un sistema llamado la PKI (</w:t>
-      </w:r>
-      <w:proofErr w:type="spellStart"/>
-      <w:r>
-        <w:t>Public</w:t>
-      </w:r>
-      <w:proofErr w:type="spellEnd"/>
-      <w:r>
-        <w:t xml:space="preserve"> Key </w:t>
-      </w:r>
-      <w:proofErr w:type="spellStart"/>
-      <w:r>
-        <w:t>Infrastructure</w:t>
-      </w:r>
-      <w:proofErr w:type="spellEnd"/>
-      <w:r>
-        <w:t>).</w:t>
+        <w:t>Alrededor del sistema x509 se ha montado un sistema llamado la PKI (Public Key Infrastructure).</w:t>
       </w:r>
     </w:p>
     <w:p>
@@ -5076,15 +4526,7 @@
         <w:contextualSpacing w:val="0"/>
       </w:pPr>
       <w:r>
-        <w:t xml:space="preserve">El sistema PKI está basado en que en el mundo existen una serie de CA, que garantizan la identidad de otras </w:t>
-      </w:r>
-      <w:proofErr w:type="spellStart"/>
-      <w:r>
-        <w:t>organizaciónes</w:t>
-      </w:r>
-      <w:proofErr w:type="spellEnd"/>
-      <w:r>
-        <w:t>... A partir de ahí, las otras organizaciones a su vez pueden generar y firmar nuevos certificados para otras entidades o personas.</w:t>
+        <w:t>El sistema PKI está basado en que en el mundo existen una serie de CA, que garantizan la identidad de otras organizaciónes... A partir de ahí, las otras organizaciones a su vez pueden generar y firmar nuevos certificados para otras entidades o personas.</w:t>
       </w:r>
     </w:p>
     <w:p>
@@ -5200,7 +4642,7 @@
           <w:left w:w="10" w:type="dxa"/>
           <w:right w:w="10" w:type="dxa"/>
         </w:tblCellMar>
-        <w:tblLook w:val="0000" w:firstRow="0" w:lastRow="0" w:firstColumn="0" w:lastColumn="0" w:noHBand="0" w:noVBand="0"/>
+        <w:tblLook w:val="0000"/>
       </w:tblPr>
       <w:tblGrid>
         <w:gridCol w:w="4680"/>
@@ -5225,9 +4667,10 @@
             <w:r>
               <w:rPr>
                 <w:noProof/>
+                <w:lang w:val="en-US" w:eastAsia="en-US"/>
               </w:rPr>
               <w:drawing>
-                <wp:inline distT="0" distB="0" distL="0" distR="0" wp14:anchorId="6D7AFAC1" wp14:editId="21F2AB8C">
+                <wp:inline distT="0" distB="0" distL="0" distR="0">
                   <wp:extent cx="2695575" cy="752475"/>
                   <wp:effectExtent l="0" t="0" r="0" b="0"/>
                   <wp:docPr id="11" name="image05.png"/>
@@ -5240,7 +4683,7 @@
                           <pic:cNvPicPr preferRelativeResize="0"/>
                         </pic:nvPicPr>
                         <pic:blipFill>
-                          <a:blip r:embed="rId24"/>
+                          <a:blip r:embed="rId23"/>
                           <a:stretch>
                             <a:fillRect/>
                           </a:stretch>
@@ -5277,21 +4720,13 @@
               <w:spacing w:line="240" w:lineRule="auto"/>
               <w:contextualSpacing w:val="0"/>
             </w:pPr>
-            <w:proofErr w:type="spellStart"/>
             <w:r>
               <w:rPr>
                 <w:sz w:val="18"/>
               </w:rPr>
-              <w:t>Ej</w:t>
+              <w:t xml:space="preserve">Ej: En la dirección web </w:t>
             </w:r>
-            <w:proofErr w:type="spellEnd"/>
-            <w:r>
-              <w:rPr>
-                <w:sz w:val="18"/>
-              </w:rPr>
-              <w:t xml:space="preserve">: En la dirección web </w:t>
-            </w:r>
-            <w:hyperlink r:id="rId25">
+            <w:hyperlink r:id="rId24">
               <w:r>
                 <w:rPr>
                   <w:color w:val="1155CC"/>
@@ -5317,21 +4752,7 @@
               <w:rPr>
                 <w:sz w:val="18"/>
               </w:rPr>
-              <w:t xml:space="preserve">Si miro los detalles, veo que el certificado de La Caixa va firmado por la empresa </w:t>
-            </w:r>
-            <w:proofErr w:type="spellStart"/>
-            <w:r>
-              <w:rPr>
-                <w:sz w:val="18"/>
-              </w:rPr>
-              <w:t>USERTrust</w:t>
-            </w:r>
-            <w:proofErr w:type="spellEnd"/>
-            <w:r>
-              <w:rPr>
-                <w:sz w:val="18"/>
-              </w:rPr>
-              <w:t>... que a su vez va firmado por Entrust.net.</w:t>
+              <w:t>Si miro los detalles, veo que el certificado de La Caixa va firmado por la empresa USERTrust... que a su vez va firmado por Entrust.net.</w:t>
             </w:r>
           </w:p>
         </w:tc>
@@ -5442,23 +4863,7 @@
       <w:bookmarkStart w:id="19" w:name="h.wlzkts3f9haq" w:colFirst="0" w:colLast="0"/>
       <w:bookmarkEnd w:id="19"/>
       <w:r>
-        <w:t xml:space="preserve">El </w:t>
-      </w:r>
-      <w:proofErr w:type="spellStart"/>
-      <w:r>
-        <w:t>Encrypted</w:t>
-      </w:r>
-      <w:proofErr w:type="spellEnd"/>
-      <w:r>
-        <w:t xml:space="preserve"> File </w:t>
-      </w:r>
-      <w:proofErr w:type="spellStart"/>
-      <w:r>
-        <w:t>System</w:t>
-      </w:r>
-      <w:proofErr w:type="spellEnd"/>
-      <w:r>
-        <w:t xml:space="preserve"> de Windows 7 y Server 2008.</w:t>
+        <w:t>El Encrypted File System de Windows 7 y Server 2008.</w:t>
       </w:r>
     </w:p>
     <w:p>
@@ -5467,31 +4872,7 @@
       </w:pPr>
       <w:r>
         <w:br/>
-        <w:t xml:space="preserve">Ambos sistemas operativos disponen de la capacidad de </w:t>
-      </w:r>
-      <w:proofErr w:type="spellStart"/>
-      <w:r>
-        <w:t>encriptar</w:t>
-      </w:r>
-      <w:proofErr w:type="spellEnd"/>
-      <w:r>
-        <w:t xml:space="preserve"> ficheros individuales o carpetas enteras, mediante el sistema EFS (</w:t>
-      </w:r>
-      <w:proofErr w:type="spellStart"/>
-      <w:r>
-        <w:t>Encrypted</w:t>
-      </w:r>
-      <w:proofErr w:type="spellEnd"/>
-      <w:r>
-        <w:t xml:space="preserve"> File </w:t>
-      </w:r>
-      <w:proofErr w:type="spellStart"/>
-      <w:r>
-        <w:t>System</w:t>
-      </w:r>
-      <w:proofErr w:type="spellEnd"/>
-      <w:r>
-        <w:t>). Desde el entorno gráfico, basta con activar una casilla en la hoja de propiedades del archivo o carpeta (Botón derecho/Propiedades/Avanzados/Cifrar contenido...)</w:t>
+        <w:t>Ambos sistemas operativos disponen de la capacidad de encriptar ficheros individuales o carpetas enteras, mediante el sistema EFS (Encrypted File System). Desde el entorno gráfico, basta con activar una casilla en la hoja de propiedades del archivo o carpeta (Botón derecho/Propiedades/Avanzados/Cifrar contenido...)</w:t>
       </w:r>
     </w:p>
     <w:p>
@@ -5501,6 +4882,7 @@
       <w:r>
         <w:rPr>
           <w:noProof/>
+          <w:lang w:val="en-US" w:eastAsia="en-US"/>
         </w:rPr>
         <w:drawing>
           <wp:inline distT="0" distB="0" distL="0" distR="0">
@@ -5516,7 +4898,7 @@
                     <pic:cNvPicPr preferRelativeResize="0"/>
                   </pic:nvPicPr>
                   <pic:blipFill>
-                    <a:blip r:embed="rId26"/>
+                    <a:blip r:embed="rId25"/>
                     <a:stretch>
                       <a:fillRect/>
                     </a:stretch>
@@ -5562,14 +4944,12 @@
       <w:r>
         <w:t xml:space="preserve">También es posible hacerlo, con mucha más flexibilidad utilizando el comando </w:t>
       </w:r>
-      <w:proofErr w:type="spellStart"/>
       <w:r>
         <w:rPr>
           <w:b/>
         </w:rPr>
         <w:t>cipher</w:t>
       </w:r>
-      <w:proofErr w:type="spellEnd"/>
     </w:p>
     <w:p>
       <w:pPr>
@@ -5578,6 +4958,7 @@
       <w:r>
         <w:rPr>
           <w:noProof/>
+          <w:lang w:val="en-US" w:eastAsia="en-US"/>
         </w:rPr>
         <w:drawing>
           <wp:inline distT="0" distB="0" distL="0" distR="0">
@@ -5593,7 +4974,7 @@
                     <pic:cNvPicPr preferRelativeResize="0"/>
                   </pic:nvPicPr>
                   <pic:blipFill>
-                    <a:blip r:embed="rId27"/>
+                    <a:blip r:embed="rId26"/>
                     <a:stretch>
                       <a:fillRect/>
                     </a:stretch>
@@ -5648,15 +5029,7 @@
         <w:ind w:hanging="359"/>
       </w:pPr>
       <w:r>
-        <w:t xml:space="preserve">RSA (el más popular de los asimétricos) con </w:t>
-      </w:r>
-      <w:proofErr w:type="spellStart"/>
-      <w:r>
-        <w:t>clavesde</w:t>
-      </w:r>
-      <w:proofErr w:type="spellEnd"/>
-      <w:r>
-        <w:t xml:space="preserve"> hasta 16384 bits (una locura)</w:t>
+        <w:t>RSA (el más popular de los asimétricos) con clavesde hasta 16384 bits (una locura)</w:t>
       </w:r>
     </w:p>
     <w:p>
@@ -5681,15 +5054,7 @@
         <w:contextualSpacing w:val="0"/>
       </w:pPr>
       <w:r>
-        <w:t xml:space="preserve">Si no se indica lo contrario, </w:t>
-      </w:r>
-      <w:proofErr w:type="spellStart"/>
-      <w:r>
-        <w:t>windows</w:t>
-      </w:r>
-      <w:proofErr w:type="spellEnd"/>
-      <w:r>
-        <w:t xml:space="preserve"> 7 utiliza un algoritmo simétrico, con una clave auto-generada.</w:t>
+        <w:t>Si no se indica lo contrario, windows 7 utiliza un algoritmo simétrico, con una clave auto-generada.</w:t>
       </w:r>
     </w:p>
     <w:p>
@@ -5720,6 +5085,7 @@
       <w:r>
         <w:rPr>
           <w:noProof/>
+          <w:lang w:val="en-US" w:eastAsia="en-US"/>
         </w:rPr>
         <w:drawing>
           <wp:inline distT="0" distB="0" distL="0" distR="0">
@@ -5735,7 +5101,7 @@
                     <pic:cNvPicPr preferRelativeResize="0"/>
                   </pic:nvPicPr>
                   <pic:blipFill>
-                    <a:blip r:embed="rId28"/>
+                    <a:blip r:embed="rId27"/>
                     <a:stretch>
                       <a:fillRect/>
                     </a:stretch>
@@ -5768,65 +5134,34 @@
       </w:pPr>
       <w:bookmarkStart w:id="20" w:name="h.u2xa4uyiqa5x" w:colFirst="0" w:colLast="0"/>
       <w:bookmarkEnd w:id="20"/>
-      <w:proofErr w:type="spellStart"/>
-      <w:r>
-        <w:t>Bitlocker</w:t>
-      </w:r>
-      <w:proofErr w:type="spellEnd"/>
-      <w:r>
-        <w:t>: Cifrar volúmenes completos en Windows 7 y 2008 Server</w:t>
-      </w:r>
-    </w:p>
-    <w:p>
-      <w:pPr>
-        <w:contextualSpacing w:val="0"/>
-      </w:pPr>
-    </w:p>
-    <w:p>
-      <w:pPr>
-        <w:contextualSpacing w:val="0"/>
-      </w:pPr>
-      <w:proofErr w:type="spellStart"/>
-      <w:r>
-        <w:t>Bitlocker</w:t>
-      </w:r>
-      <w:proofErr w:type="spellEnd"/>
-      <w:r>
-        <w:t xml:space="preserve"> permite tener volúmenes completos cifrados en sistemas Windows 7 y 2008 server. Los volúmenes se protegen mediante una clave protegida por una contraseña.</w:t>
-      </w:r>
-    </w:p>
-    <w:p>
-      <w:pPr>
-        <w:contextualSpacing w:val="0"/>
-      </w:pPr>
-    </w:p>
-    <w:p>
-      <w:pPr>
-        <w:contextualSpacing w:val="0"/>
-      </w:pPr>
-      <w:proofErr w:type="spellStart"/>
-      <w:r>
-        <w:t>Bitlocker</w:t>
-      </w:r>
-      <w:proofErr w:type="spellEnd"/>
-      <w:r>
-        <w:t xml:space="preserve"> se puede aplicar tanto a volúmenes fijos como a dispositivos extraíbles. Para cifrar una unidad basta con hacer </w:t>
-      </w:r>
-      <w:proofErr w:type="spellStart"/>
-      <w:r>
-        <w:t>click</w:t>
-      </w:r>
-      <w:proofErr w:type="spellEnd"/>
-      <w:r>
-        <w:t xml:space="preserve"> con el botón derecho sobre el icono de la unidad y seleccionar “Activar </w:t>
-      </w:r>
-      <w:proofErr w:type="spellStart"/>
-      <w:r>
-        <w:t>Bitlocker</w:t>
-      </w:r>
-      <w:proofErr w:type="spellEnd"/>
-      <w:r>
-        <w:t xml:space="preserve">”. </w:t>
+      <w:r>
+        <w:t>Bitlocker: Cifrar volúmenes completos en Windows 7 y 2008 Server</w:t>
+      </w:r>
+    </w:p>
+    <w:p>
+      <w:pPr>
+        <w:contextualSpacing w:val="0"/>
+      </w:pPr>
+    </w:p>
+    <w:p>
+      <w:pPr>
+        <w:contextualSpacing w:val="0"/>
+      </w:pPr>
+      <w:r>
+        <w:t>Bitlocker permite tener volúmenes completos cifrados en sistemas Windows 7 y 2008 server. Los volúmenes se protegen mediante una clave protegida por una contraseña.</w:t>
+      </w:r>
+    </w:p>
+    <w:p>
+      <w:pPr>
+        <w:contextualSpacing w:val="0"/>
+      </w:pPr>
+    </w:p>
+    <w:p>
+      <w:pPr>
+        <w:contextualSpacing w:val="0"/>
+      </w:pPr>
+      <w:r>
+        <w:t xml:space="preserve">Bitlocker se puede aplicar tanto a volúmenes fijos como a dispositivos extraíbles. Para cifrar una unidad basta con hacer click con el botón derecho sobre el icono de la unidad y seleccionar “Activar Bitlocker”. </w:t>
       </w:r>
     </w:p>
     <w:p>
@@ -5856,15 +5191,7 @@
         <w:contextualSpacing w:val="0"/>
       </w:pPr>
       <w:r>
-        <w:t xml:space="preserve">Otras opciones de </w:t>
-      </w:r>
-      <w:proofErr w:type="spellStart"/>
-      <w:r>
-        <w:t>BitLocker</w:t>
-      </w:r>
-      <w:proofErr w:type="spellEnd"/>
-      <w:r>
-        <w:t xml:space="preserve"> se controlan desde el panel de control. </w:t>
+        <w:t xml:space="preserve">Otras opciones de BitLocker se controlan desde el panel de control. </w:t>
       </w:r>
     </w:p>
     <w:p>
@@ -5884,34 +5211,8 @@
       <w:pPr>
         <w:contextualSpacing w:val="0"/>
       </w:pPr>
-      <w:proofErr w:type="spellStart"/>
-      <w:r>
-        <w:t>Bitlocker</w:t>
-      </w:r>
-      <w:proofErr w:type="spellEnd"/>
-      <w:r>
-        <w:t xml:space="preserve"> también admite claves guardadas en tarjetas criptográficas </w:t>
-      </w:r>
-      <w:proofErr w:type="spellStart"/>
-      <w:r>
-        <w:t>SmartCard</w:t>
-      </w:r>
-      <w:proofErr w:type="spellEnd"/>
-      <w:r>
-        <w:t xml:space="preserve"> (como el </w:t>
-      </w:r>
-      <w:proofErr w:type="spellStart"/>
-      <w:r>
-        <w:t>DNIe</w:t>
-      </w:r>
-      <w:proofErr w:type="gramStart"/>
-      <w:r>
-        <w:t>,por</w:t>
-      </w:r>
-      <w:proofErr w:type="spellEnd"/>
-      <w:proofErr w:type="gramEnd"/>
-      <w:r>
-        <w:t xml:space="preserve"> ejemplo).</w:t>
+      <w:r>
+        <w:t>Bitlocker también admite claves guardadas en tarjetas criptográficas SmartCard (como el DNIe,por ejemplo).</w:t>
       </w:r>
     </w:p>
     <w:p>
@@ -5926,6 +5227,7 @@
       <w:r>
         <w:rPr>
           <w:noProof/>
+          <w:lang w:val="en-US" w:eastAsia="en-US"/>
         </w:rPr>
         <w:drawing>
           <wp:inline distT="0" distB="0" distL="0" distR="0">
@@ -5941,7 +5243,7 @@
                     <pic:cNvPicPr preferRelativeResize="0"/>
                   </pic:nvPicPr>
                   <pic:blipFill>
-                    <a:blip r:embed="rId29"/>
+                    <a:blip r:embed="rId28"/>
                     <a:stretch>
                       <a:fillRect/>
                     </a:stretch>
@@ -5972,127 +5274,29 @@
         <w:contextualSpacing w:val="0"/>
       </w:pPr>
       <w:r>
-        <w:t xml:space="preserve">Para crear unidades cifradas es necesaria la versión Professional o </w:t>
-      </w:r>
-      <w:proofErr w:type="spellStart"/>
-      <w:r>
-        <w:t>Ultimate</w:t>
-      </w:r>
-      <w:proofErr w:type="spellEnd"/>
-      <w:r>
-        <w:t xml:space="preserve"> de Windows 7, aunque el resto de versiones podrán montar la unidad.</w:t>
-      </w:r>
-    </w:p>
-    <w:p>
-      <w:pPr>
-        <w:contextualSpacing w:val="0"/>
-      </w:pPr>
-    </w:p>
-    <w:p>
-      <w:pPr>
-        <w:contextualSpacing w:val="0"/>
-      </w:pPr>
-      <w:r>
-        <w:t>Para los dispositivos extraíbles (</w:t>
-      </w:r>
-      <w:proofErr w:type="spellStart"/>
-      <w:r>
-        <w:t>pendrives</w:t>
-      </w:r>
-      <w:proofErr w:type="spellEnd"/>
-      <w:r>
-        <w:t xml:space="preserve">, </w:t>
-      </w:r>
-      <w:proofErr w:type="spellStart"/>
-      <w:r>
-        <w:t>HDDs</w:t>
-      </w:r>
-      <w:proofErr w:type="spellEnd"/>
-      <w:r>
-        <w:t xml:space="preserve"> y </w:t>
-      </w:r>
-      <w:proofErr w:type="spellStart"/>
-      <w:r>
-        <w:t>SDDs</w:t>
-      </w:r>
-      <w:proofErr w:type="spellEnd"/>
-      <w:r>
-        <w:t xml:space="preserve">...) </w:t>
-      </w:r>
-      <w:proofErr w:type="spellStart"/>
-      <w:r>
-        <w:t>windows</w:t>
-      </w:r>
-      <w:proofErr w:type="spellEnd"/>
-      <w:r>
-        <w:t xml:space="preserve"> incluye en la propia unidad un pequeño programa sin cifrar:</w:t>
+        <w:t>Para crear unidades cifradas es necesaria la versión Professional o Ultimate de Windows 7, aunque el resto de versiones podrán montar la unidad.</w:t>
+      </w:r>
+    </w:p>
+    <w:p>
+      <w:pPr>
+        <w:contextualSpacing w:val="0"/>
+      </w:pPr>
+    </w:p>
+    <w:p>
+      <w:pPr>
+        <w:contextualSpacing w:val="0"/>
+      </w:pPr>
+      <w:r>
+        <w:t>Para los dispositivos extraíbles (pendrives, HDDs y SDDs...) windows incluye en la propia unidad un pequeño programa sin cifrar:</w:t>
       </w:r>
       <w:r>
         <w:rPr>
           <w:i/>
         </w:rPr>
-        <w:t xml:space="preserve"> </w:t>
-      </w:r>
-      <w:proofErr w:type="spellStart"/>
-      <w:r>
-        <w:rPr>
-          <w:i/>
-        </w:rPr>
-        <w:t>Bitlocker</w:t>
-      </w:r>
-      <w:proofErr w:type="spellEnd"/>
-      <w:r>
-        <w:rPr>
-          <w:i/>
-        </w:rPr>
-        <w:t xml:space="preserve"> </w:t>
-      </w:r>
-      <w:proofErr w:type="spellStart"/>
-      <w:r>
-        <w:rPr>
-          <w:i/>
-        </w:rPr>
-        <w:t>On</w:t>
-      </w:r>
-      <w:proofErr w:type="spellEnd"/>
-      <w:r>
-        <w:rPr>
-          <w:i/>
-        </w:rPr>
-        <w:t xml:space="preserve"> </w:t>
-      </w:r>
-      <w:proofErr w:type="spellStart"/>
-      <w:r>
-        <w:rPr>
-          <w:i/>
-        </w:rPr>
-        <w:t>The</w:t>
-      </w:r>
-      <w:proofErr w:type="spellEnd"/>
-      <w:r>
-        <w:rPr>
-          <w:i/>
-        </w:rPr>
-        <w:t xml:space="preserve"> </w:t>
-      </w:r>
-      <w:proofErr w:type="spellStart"/>
-      <w:r>
-        <w:rPr>
-          <w:i/>
-        </w:rPr>
-        <w:t>Go</w:t>
-      </w:r>
-      <w:proofErr w:type="spellEnd"/>
-      <w:r>
-        <w:t xml:space="preserve">, de tal manera que si se inserta el dispositivo en un sistema XP o cualquier otro compatible, pero sin </w:t>
-      </w:r>
-      <w:proofErr w:type="spellStart"/>
-      <w:r>
-        <w:t>Bitlocker</w:t>
-      </w:r>
-      <w:proofErr w:type="spellEnd"/>
-      <w:r>
-        <w:t xml:space="preserve">, se ejecuta ese pequeño programa que permite </w:t>
+        <w:t>BitlockerOnTheGo</w:t>
+      </w:r>
+      <w:r>
+        <w:t xml:space="preserve">, de tal manera que si se inserta el dispositivo en un sistema XP o cualquier otro compatible, pero sin Bitlocker, se ejecuta ese pequeño programa que permite </w:t>
       </w:r>
       <w:r>
         <w:rPr>
@@ -6116,11 +5320,9 @@
       </w:pPr>
       <w:bookmarkStart w:id="21" w:name="h.a93acmcbo19l" w:colFirst="0" w:colLast="0"/>
       <w:bookmarkEnd w:id="21"/>
-      <w:proofErr w:type="spellStart"/>
       <w:r>
         <w:t>TrueCrypt</w:t>
       </w:r>
-      <w:proofErr w:type="spellEnd"/>
     </w:p>
     <w:p>
       <w:pPr>
@@ -6155,6 +5357,7 @@
       <w:r>
         <w:rPr>
           <w:noProof/>
+          <w:lang w:val="en-US" w:eastAsia="en-US"/>
         </w:rPr>
         <w:drawing>
           <wp:inline distT="0" distB="0" distL="0" distR="0">
@@ -6170,7 +5373,7 @@
                     <pic:cNvPicPr preferRelativeResize="0"/>
                   </pic:nvPicPr>
                   <pic:blipFill>
-                    <a:blip r:embed="rId30"/>
+                    <a:blip r:embed="rId29"/>
                     <a:stretch>
                       <a:fillRect/>
                     </a:stretch>
@@ -6221,6 +5424,7 @@
       <w:r>
         <w:rPr>
           <w:noProof/>
+          <w:lang w:val="en-US" w:eastAsia="en-US"/>
         </w:rPr>
         <w:drawing>
           <wp:inline distT="0" distB="0" distL="0" distR="0">
@@ -6236,7 +5440,7 @@
                     <pic:cNvPicPr preferRelativeResize="0"/>
                   </pic:nvPicPr>
                   <pic:blipFill>
-                    <a:blip r:embed="rId31"/>
+                    <a:blip r:embed="rId30"/>
                     <a:stretch>
                       <a:fillRect/>
                     </a:stretch>
@@ -6288,66 +5492,27 @@
         <w:contextualSpacing w:val="0"/>
       </w:pPr>
       <w:r>
-        <w:t>La mayor parte de formatos de archivos comprimidos (</w:t>
-      </w:r>
-      <w:proofErr w:type="spellStart"/>
-      <w:r>
-        <w:t>Ej</w:t>
-      </w:r>
-      <w:proofErr w:type="spellEnd"/>
-      <w:r>
-        <w:t xml:space="preserve">: </w:t>
-      </w:r>
-      <w:proofErr w:type="spellStart"/>
-      <w:r>
+        <w:t>La mayor parte de formatos de archivos comprimidos (Ej: zip, rar, 7z) admiten cifrado simétrico además de la compresión. Estos algoritmos obtienen una clave a partir de una contraseña suministrada por el usuario en el momento de cifrar, que debe ser también proporcionada al descifrar.</w:t>
+      </w:r>
+    </w:p>
+    <w:p>
+      <w:pPr>
+        <w:contextualSpacing w:val="0"/>
+      </w:pPr>
+    </w:p>
+    <w:p>
+      <w:pPr>
+        <w:contextualSpacing w:val="0"/>
+      </w:pPr>
+      <w:r>
+        <w:t xml:space="preserve">Ej: El programa IZarc, mostrando las opciones de cifrado de un archivo comprimido </w:t>
+      </w:r>
+      <w:r>
+        <w:rPr>
+          <w:b/>
+        </w:rPr>
         <w:t>zip</w:t>
       </w:r>
-      <w:proofErr w:type="spellEnd"/>
-      <w:r>
-        <w:t xml:space="preserve">, </w:t>
-      </w:r>
-      <w:proofErr w:type="spellStart"/>
-      <w:r>
-        <w:t>rar</w:t>
-      </w:r>
-      <w:proofErr w:type="spellEnd"/>
-      <w:r>
-        <w:t>, 7z) admiten cifrado simétrico además de la compresión. Estos algoritmos obtienen una clave a partir de una contraseña suministrada por el usuario en el momento de cifrar, que debe ser también proporcionada al descifrar.</w:t>
-      </w:r>
-    </w:p>
-    <w:p>
-      <w:pPr>
-        <w:contextualSpacing w:val="0"/>
-      </w:pPr>
-    </w:p>
-    <w:p>
-      <w:pPr>
-        <w:contextualSpacing w:val="0"/>
-      </w:pPr>
-      <w:proofErr w:type="spellStart"/>
-      <w:r>
-        <w:t>Ej</w:t>
-      </w:r>
-      <w:proofErr w:type="spellEnd"/>
-      <w:r>
-        <w:t xml:space="preserve">: El programa </w:t>
-      </w:r>
-      <w:proofErr w:type="spellStart"/>
-      <w:r>
-        <w:t>IZarc</w:t>
-      </w:r>
-      <w:proofErr w:type="spellEnd"/>
-      <w:r>
-        <w:t xml:space="preserve">, mostrando las opciones de cifrado de un archivo comprimido </w:t>
-      </w:r>
-      <w:proofErr w:type="spellStart"/>
-      <w:r>
-        <w:rPr>
-          <w:b/>
-        </w:rPr>
-        <w:t>zip</w:t>
-      </w:r>
-      <w:proofErr w:type="spellEnd"/>
     </w:p>
     <w:p>
       <w:pPr>
@@ -6356,6 +5521,7 @@
       <w:r>
         <w:rPr>
           <w:noProof/>
+          <w:lang w:val="en-US" w:eastAsia="en-US"/>
         </w:rPr>
         <w:drawing>
           <wp:inline distT="0" distB="0" distL="0" distR="0">
@@ -6371,7 +5537,7 @@
                     <pic:cNvPicPr preferRelativeResize="0"/>
                   </pic:nvPicPr>
                   <pic:blipFill>
-                    <a:blip r:embed="rId32"/>
+                    <a:blip r:embed="rId31"/>
                     <a:stretch>
                       <a:fillRect/>
                     </a:stretch>
@@ -6410,15 +5576,7 @@
       <w:bookmarkStart w:id="23" w:name="h.bplhjqys95gw" w:colFirst="0" w:colLast="0"/>
       <w:bookmarkEnd w:id="23"/>
       <w:r>
-        <w:t xml:space="preserve">Copias de seguridad </w:t>
-      </w:r>
-      <w:proofErr w:type="spellStart"/>
-      <w:r>
-        <w:t>encriptadas</w:t>
-      </w:r>
-      <w:proofErr w:type="spellEnd"/>
-      <w:r>
-        <w:t>.</w:t>
+        <w:t>Copias de seguridad encriptadas.</w:t>
       </w:r>
     </w:p>
     <w:p>
@@ -6444,23 +5602,7 @@
         <w:contextualSpacing w:val="0"/>
       </w:pPr>
       <w:r>
-        <w:t xml:space="preserve">Por ejemplo </w:t>
-      </w:r>
-      <w:proofErr w:type="spellStart"/>
-      <w:r>
-        <w:t>Cobian</w:t>
-      </w:r>
-      <w:proofErr w:type="spellEnd"/>
-      <w:r>
-        <w:t xml:space="preserve"> </w:t>
-      </w:r>
-      <w:proofErr w:type="spellStart"/>
-      <w:r>
-        <w:t>Backup</w:t>
-      </w:r>
-      <w:proofErr w:type="spellEnd"/>
-      <w:r>
-        <w:t xml:space="preserve"> </w:t>
+        <w:t>Por ejemplo CobianBackup</w:t>
       </w:r>
     </w:p>
     <w:p>
@@ -6470,6 +5612,7 @@
       <w:r>
         <w:rPr>
           <w:noProof/>
+          <w:lang w:val="en-US" w:eastAsia="en-US"/>
         </w:rPr>
         <w:drawing>
           <wp:inline distT="0" distB="0" distL="0" distR="0">
@@ -6485,7 +5628,7 @@
                     <pic:cNvPicPr preferRelativeResize="0"/>
                   </pic:nvPicPr>
                   <pic:blipFill>
-                    <a:blip r:embed="rId33"/>
+                    <a:blip r:embed="rId32"/>
                     <a:stretch>
                       <a:fillRect/>
                     </a:stretch>
@@ -6516,15 +5659,7 @@
         <w:contextualSpacing w:val="0"/>
       </w:pPr>
       <w:r>
-        <w:t xml:space="preserve">(NOTA: </w:t>
-      </w:r>
-      <w:proofErr w:type="spellStart"/>
-      <w:r>
-        <w:t>Rijndael</w:t>
-      </w:r>
-      <w:proofErr w:type="spellEnd"/>
-      <w:r>
-        <w:t xml:space="preserve"> = AES)</w:t>
+        <w:t>(NOTA: Rijndael = AES)</w:t>
       </w:r>
     </w:p>
     <w:p>
@@ -6556,15 +5691,7 @@
       <w:bookmarkStart w:id="25" w:name="h.fyj90mkpe0hy" w:colFirst="0" w:colLast="0"/>
       <w:bookmarkEnd w:id="25"/>
       <w:r>
-        <w:t xml:space="preserve">La </w:t>
-      </w:r>
-      <w:proofErr w:type="spellStart"/>
-      <w:r>
-        <w:t>Wifi</w:t>
-      </w:r>
-      <w:proofErr w:type="spellEnd"/>
-      <w:r>
-        <w:t xml:space="preserve"> (IEEE802.11) </w:t>
+        <w:t xml:space="preserve">La Wifi (IEEE802.11) </w:t>
       </w:r>
     </w:p>
     <w:p>
@@ -6601,31 +5728,7 @@
         <w:t xml:space="preserve">WEP </w:t>
       </w:r>
       <w:r>
-        <w:t>(</w:t>
-      </w:r>
-      <w:proofErr w:type="spellStart"/>
-      <w:r>
-        <w:t>Wired</w:t>
-      </w:r>
-      <w:proofErr w:type="spellEnd"/>
-      <w:r>
-        <w:t xml:space="preserve"> </w:t>
-      </w:r>
-      <w:proofErr w:type="spellStart"/>
-      <w:r>
-        <w:t>Equivalent</w:t>
-      </w:r>
-      <w:proofErr w:type="spellEnd"/>
-      <w:r>
-        <w:t xml:space="preserve"> </w:t>
-      </w:r>
-      <w:proofErr w:type="spellStart"/>
-      <w:r>
-        <w:t>Privacy</w:t>
-      </w:r>
-      <w:proofErr w:type="spellEnd"/>
-      <w:r>
-        <w:t xml:space="preserve"> - Privacidad tan buena como la del cable)</w:t>
+        <w:t>(WiredEquivalentPrivacy - Privacidad tan buena como la del cable)</w:t>
       </w:r>
       <w:r>
         <w:br/>
@@ -6633,15 +5736,7 @@
       </w:r>
       <w:r>
         <w:br/>
-        <w:t xml:space="preserve">La </w:t>
-      </w:r>
-      <w:proofErr w:type="spellStart"/>
-      <w:r>
-        <w:t>utenticación</w:t>
-      </w:r>
-      <w:proofErr w:type="spellEnd"/>
-      <w:r>
-        <w:t xml:space="preserve"> de los clientes en el punto de acceso se realiza conociendo esa clave, que se suele representar como un conjunto de dígitos hexadecimales.</w:t>
+        <w:t>La utenticación de los clientes en el punto de acceso se realiza conociendo esa clave, que se suele representar como un conjunto de dígitos hexadecimales.</w:t>
       </w:r>
       <w:r>
         <w:br/>
@@ -6666,9 +5761,10 @@
       <w:r>
         <w:rPr>
           <w:noProof/>
+          <w:lang w:val="en-US" w:eastAsia="en-US"/>
         </w:rPr>
         <w:drawing>
-          <wp:anchor distT="0" distB="0" distL="0" distR="0" simplePos="0" relativeHeight="251658240" behindDoc="0" locked="0" layoutInCell="0" hidden="0" allowOverlap="0">
+          <wp:anchor distT="0" distB="0" distL="0" distR="0" simplePos="0" relativeHeight="251658240" behindDoc="0" locked="0" layoutInCell="0" allowOverlap="0">
             <wp:simplePos x="0" y="0"/>
             <wp:positionH relativeFrom="margin">
               <wp:posOffset>4200525</wp:posOffset>
@@ -6689,7 +5785,7 @@
                     <pic:cNvPicPr preferRelativeResize="0"/>
                   </pic:nvPicPr>
                   <pic:blipFill>
-                    <a:blip r:embed="rId34"/>
+                    <a:blip r:embed="rId33"/>
                     <a:stretch>
                       <a:fillRect/>
                     </a:stretch>
@@ -6726,59 +5822,11 @@
         <w:t>WPA</w:t>
       </w:r>
       <w:r>
-        <w:t>. (</w:t>
-      </w:r>
-      <w:proofErr w:type="spellStart"/>
-      <w:r>
-        <w:t>Wifi</w:t>
-      </w:r>
-      <w:proofErr w:type="spellEnd"/>
-      <w:r>
-        <w:t xml:space="preserve"> </w:t>
-      </w:r>
-      <w:proofErr w:type="spellStart"/>
-      <w:r>
-        <w:t>Protected</w:t>
-      </w:r>
-      <w:proofErr w:type="spellEnd"/>
-      <w:r>
-        <w:t xml:space="preserve"> Access) fue un intento de los fabricantes de componentes </w:t>
-      </w:r>
-      <w:proofErr w:type="spellStart"/>
-      <w:r>
-        <w:t>Wifi</w:t>
-      </w:r>
-      <w:proofErr w:type="spellEnd"/>
-      <w:r>
-        <w:t xml:space="preserve"> de paliar la vulnerabilidad de WEP sin necesidad de cambiar el hardware: de hacer WEP más seguro sólo con una </w:t>
-      </w:r>
-      <w:proofErr w:type="spellStart"/>
-      <w:r>
-        <w:t>actualizacion</w:t>
-      </w:r>
-      <w:proofErr w:type="spellEnd"/>
-      <w:r>
-        <w:t xml:space="preserve"> de software.</w:t>
+        <w:t>. (WifiProtected Access) fue un intento de los fabricantes de componentes Wifi de paliar la vulnerabilidad de WEP sin necesidad de cambiar el hardware: de hacer WEP más seguro sólo con una actualizacion de software.</w:t>
       </w:r>
       <w:r>
         <w:br/>
-        <w:t xml:space="preserve">La base de WPA es seguir utilizando RC4, pero con una serie de mejoras que lo fortalecieron, conocidas como TKIP (Temporal Key </w:t>
-      </w:r>
-      <w:proofErr w:type="spellStart"/>
-      <w:r>
-        <w:t>Integrity</w:t>
-      </w:r>
-      <w:proofErr w:type="spellEnd"/>
-      <w:r>
-        <w:t xml:space="preserve"> </w:t>
-      </w:r>
-      <w:proofErr w:type="spellStart"/>
-      <w:r>
-        <w:t>Protocol</w:t>
-      </w:r>
-      <w:proofErr w:type="spellEnd"/>
-      <w:r>
-        <w:t>). Aunque complicadas de explicar a nivel matemático, la idea que subyace es una evolución en la clave que utiliza RC4... es decir, ir variando la clave con el tiempo de manera transparente para los clientes, junto con otros mecanismos de integridad.</w:t>
+        <w:t>La base de WPA es seguir utilizando RC4, pero con una serie de mejoras que lo fortalecieron, conocidas como TKIP (Temporal Key IntegrityProtocol). Aunque complicadas de explicar a nivel matemático, la idea que subyace es una evolución en la clave que utiliza RC4... es decir, ir variando la clave con el tiempo de manera transparente para los clientes, junto con otros mecanismos de integridad.</w:t>
       </w:r>
       <w:r>
         <w:br/>
@@ -6796,9 +5844,10 @@
       <w:r>
         <w:rPr>
           <w:noProof/>
+          <w:lang w:val="en-US" w:eastAsia="en-US"/>
         </w:rPr>
         <w:drawing>
-          <wp:anchor distT="0" distB="0" distL="0" distR="0" simplePos="0" relativeHeight="251659264" behindDoc="0" locked="0" layoutInCell="0" hidden="0" allowOverlap="0">
+          <wp:anchor distT="0" distB="0" distL="0" distR="0" simplePos="0" relativeHeight="251659264" behindDoc="0" locked="0" layoutInCell="0" allowOverlap="0">
             <wp:simplePos x="0" y="0"/>
             <wp:positionH relativeFrom="margin">
               <wp:posOffset>4505325</wp:posOffset>
@@ -6819,7 +5868,7 @@
                     <pic:cNvPicPr preferRelativeResize="0"/>
                   </pic:nvPicPr>
                   <pic:blipFill>
-                    <a:blip r:embed="rId35"/>
+                    <a:blip r:embed="rId34"/>
                     <a:stretch>
                       <a:fillRect/>
                     </a:stretch>
@@ -6890,9 +5939,10 @@
       <w:r>
         <w:rPr>
           <w:noProof/>
+          <w:lang w:val="en-US" w:eastAsia="en-US"/>
         </w:rPr>
         <w:drawing>
-          <wp:anchor distT="0" distB="0" distL="0" distR="0" simplePos="0" relativeHeight="251660288" behindDoc="0" locked="0" layoutInCell="0" hidden="0" allowOverlap="0">
+          <wp:anchor distT="0" distB="0" distL="0" distR="0" simplePos="0" relativeHeight="251660288" behindDoc="0" locked="0" layoutInCell="0" allowOverlap="0">
             <wp:simplePos x="0" y="0"/>
             <wp:positionH relativeFrom="margin">
               <wp:posOffset>4105275</wp:posOffset>
@@ -6913,7 +5963,7 @@
                     <pic:cNvPicPr preferRelativeResize="0"/>
                   </pic:nvPicPr>
                   <pic:blipFill>
-                    <a:blip r:embed="rId36"/>
+                    <a:blip r:embed="rId35"/>
                     <a:stretch>
                       <a:fillRect/>
                     </a:stretch>
@@ -6982,15 +6032,7 @@
         <w:ind w:hanging="359"/>
       </w:pPr>
       <w:r>
-        <w:t>PSK (Pre-</w:t>
-      </w:r>
-      <w:proofErr w:type="spellStart"/>
-      <w:r>
-        <w:t>Shared</w:t>
-      </w:r>
-      <w:proofErr w:type="spellEnd"/>
-      <w:r>
-        <w:t>-Key): consiste en compartir una clave (una contraseña alfanumérica) conocida por todos los usuarios de la red. Esa contraseña es la que se utiliza para generar la clave AES y realizar el cifrado.</w:t>
+        <w:t>PSK (Pre-Shared-Key): consiste en compartir una clave (una contraseña alfanumérica) conocida por todos los usuarios de la red. Esa contraseña es la que se utiliza para generar la clave AES y realizar el cifrado.</w:t>
       </w:r>
       <w:r>
         <w:br/>
@@ -7010,15 +6052,7 @@
         <w:ind w:hanging="359"/>
       </w:pPr>
       <w:r>
-        <w:t>para grupos muy pequeños y estables de usuarios (</w:t>
-      </w:r>
-      <w:proofErr w:type="spellStart"/>
-      <w:r>
-        <w:t>SoHo</w:t>
-      </w:r>
-      <w:proofErr w:type="spellEnd"/>
-      <w:r>
-        <w:t>)</w:t>
+        <w:t>para grupos muy pequeños y estables de usuarios (SoHo)</w:t>
       </w:r>
     </w:p>
     <w:p>
@@ -7030,15 +6064,7 @@
         <w:ind w:hanging="359"/>
       </w:pPr>
       <w:r>
-        <w:t>para redes sin información sensible (</w:t>
-      </w:r>
-      <w:proofErr w:type="spellStart"/>
-      <w:r>
-        <w:t>ej</w:t>
-      </w:r>
-      <w:proofErr w:type="spellEnd"/>
-      <w:r>
-        <w:t>: una red sólo para dar acceso a internet).</w:t>
+        <w:t>para redes sin información sensible (ej: una red sólo para dar acceso a internet).</w:t>
       </w:r>
     </w:p>
     <w:p>
@@ -7050,23 +6076,7 @@
         <w:ind w:hanging="359"/>
       </w:pPr>
       <w:r>
-        <w:t>IEEE 802.1x: consiste en la utilización de un servidor de autenticación que siga el protocolo RADIUS (</w:t>
-      </w:r>
-      <w:proofErr w:type="spellStart"/>
-      <w:r>
-        <w:t>Remote</w:t>
-      </w:r>
-      <w:proofErr w:type="spellEnd"/>
-      <w:r>
-        <w:t xml:space="preserve"> Access Dial-In </w:t>
-      </w:r>
-      <w:proofErr w:type="spellStart"/>
-      <w:r>
-        <w:t>User</w:t>
-      </w:r>
-      <w:proofErr w:type="spellEnd"/>
-      <w:r>
-        <w:t xml:space="preserve"> Server).</w:t>
+        <w:t>IEEE 802.1x: consiste en la utilización de un servidor de autenticación que siga el protocolo RADIUS (Remote Access Dial-In User Server).</w:t>
       </w:r>
       <w:r>
         <w:br/>
@@ -7084,34 +6094,9 @@
       </w:r>
       <w:r>
         <w:br/>
-        <w:t xml:space="preserve">Todos los sistemas servidores de Windows tienen el servicio de RADIUS, que además, puede asociarse a Active </w:t>
-      </w:r>
-      <w:proofErr w:type="spellStart"/>
-      <w:r>
-        <w:t>Directory</w:t>
-      </w:r>
-      <w:proofErr w:type="spellEnd"/>
-      <w:r>
-        <w:t>. También existen aplicaciones independientes que pueden instalarse por separado, tanto en Windows como en sistemas Unix/</w:t>
-      </w:r>
-      <w:proofErr w:type="spellStart"/>
-      <w:r>
-        <w:t>Linus</w:t>
-      </w:r>
-      <w:proofErr w:type="spellEnd"/>
-      <w:r>
-        <w:t xml:space="preserve"> (</w:t>
-      </w:r>
-      <w:proofErr w:type="spellStart"/>
-      <w:r>
-        <w:t>Ej</w:t>
-      </w:r>
-      <w:proofErr w:type="spellEnd"/>
-      <w:r>
-        <w:t xml:space="preserve">: </w:t>
-      </w:r>
-      <w:hyperlink r:id="rId37">
-        <w:proofErr w:type="spellStart"/>
+        <w:t xml:space="preserve">Todos los sistemas servidores de Windows tienen el servicio de RADIUS, que además, puede asociarse a Active Directory. También existen aplicaciones independientes que pueden instalarse por separado, tanto en Windows como en sistemas Unix/Linus (Ej: </w:t>
+      </w:r>
+      <w:hyperlink r:id="rId36">
         <w:r>
           <w:rPr>
             <w:color w:val="1155CC"/>
@@ -7119,7 +6104,6 @@
           </w:rPr>
           <w:t>FreeRADIUS</w:t>
         </w:r>
-        <w:proofErr w:type="spellEnd"/>
       </w:hyperlink>
       <w:r>
         <w:t>)</w:t>
@@ -7145,35 +6129,7 @@
         <w:rPr>
           <w:sz w:val="16"/>
         </w:rPr>
-        <w:t xml:space="preserve">: la configuración de un punto de acceso inalámbrico (Un </w:t>
-      </w:r>
-      <w:proofErr w:type="spellStart"/>
-      <w:r>
-        <w:rPr>
-          <w:sz w:val="16"/>
-        </w:rPr>
-        <w:t>Router</w:t>
-      </w:r>
-      <w:proofErr w:type="spellEnd"/>
-      <w:r>
-        <w:rPr>
-          <w:sz w:val="16"/>
-        </w:rPr>
-        <w:t xml:space="preserve"> </w:t>
-      </w:r>
-      <w:proofErr w:type="spellStart"/>
-      <w:r>
-        <w:rPr>
-          <w:sz w:val="16"/>
-        </w:rPr>
-        <w:t>Conceptronic</w:t>
-      </w:r>
-      <w:proofErr w:type="spellEnd"/>
-      <w:r>
-        <w:rPr>
-          <w:sz w:val="16"/>
-        </w:rPr>
-        <w:t xml:space="preserve"> C54APRA2+) mostrando las opciones del servidor RADIUS: la IP del ordenador que lo tiene instalado, el puerto, y una contraseña configurada para evitar la suplantación del punto de acceso frente al servidor RADIUS.</w:t>
+        <w:t>: la configuración de un punto de acceso inalámbrico (Un RouterConceptronic C54APRA2+) mostrando las opciones del servidor RADIUS: la IP del ordenador que lo tiene instalado, el puerto, y una contraseña configurada para evitar la suplantación del punto de acceso frente al servidor RADIUS.</w:t>
       </w:r>
     </w:p>
     <w:p>
@@ -7198,7 +6154,7 @@
           <w:left w:w="10" w:type="dxa"/>
           <w:right w:w="10" w:type="dxa"/>
         </w:tblCellMar>
-        <w:tblLook w:val="0000" w:firstRow="0" w:lastRow="0" w:firstColumn="0" w:lastColumn="0" w:noHBand="0" w:noVBand="0"/>
+        <w:tblLook w:val="0000"/>
       </w:tblPr>
       <w:tblGrid>
         <w:gridCol w:w="9360"/>
@@ -7222,6 +6178,7 @@
             <w:r>
               <w:rPr>
                 <w:noProof/>
+                <w:lang w:val="en-US" w:eastAsia="en-US"/>
               </w:rPr>
               <w:drawing>
                 <wp:inline distT="0" distB="0" distL="0" distR="0">
@@ -7237,7 +6194,7 @@
                           <pic:cNvPicPr preferRelativeResize="0"/>
                         </pic:nvPicPr>
                         <pic:blipFill>
-                          <a:blip r:embed="rId38"/>
+                          <a:blip r:embed="rId37"/>
                           <a:stretch>
                             <a:fillRect/>
                           </a:stretch>
@@ -7291,23 +6248,7 @@
         <w:t xml:space="preserve">SSL </w:t>
       </w:r>
       <w:r>
-        <w:t>(</w:t>
-      </w:r>
-      <w:proofErr w:type="spellStart"/>
-      <w:r>
-        <w:t>Secure</w:t>
-      </w:r>
-      <w:proofErr w:type="spellEnd"/>
-      <w:r>
-        <w:t xml:space="preserve"> Socket </w:t>
-      </w:r>
-      <w:proofErr w:type="spellStart"/>
-      <w:r>
-        <w:t>Layer</w:t>
-      </w:r>
-      <w:proofErr w:type="spellEnd"/>
-      <w:r>
-        <w:t xml:space="preserve">- Capa de Sockets Seguros) y que hoy en día conocemos como </w:t>
+        <w:t xml:space="preserve">(Secure Socket Layer- Capa de Sockets Seguros) y que hoy en día conocemos como </w:t>
       </w:r>
       <w:r>
         <w:rPr>
@@ -7316,39 +6257,15 @@
         <w:t xml:space="preserve">TLS </w:t>
       </w:r>
       <w:r>
-        <w:t>(</w:t>
-      </w:r>
-      <w:proofErr w:type="spellStart"/>
-      <w:r>
-        <w:t>Transport</w:t>
-      </w:r>
-      <w:proofErr w:type="spellEnd"/>
-      <w:r>
-        <w:t xml:space="preserve"> </w:t>
-      </w:r>
-      <w:proofErr w:type="spellStart"/>
-      <w:r>
-        <w:t>Layer</w:t>
-      </w:r>
-      <w:proofErr w:type="spellEnd"/>
-      <w:r>
-        <w:t xml:space="preserve"> Security)</w:t>
-      </w:r>
-    </w:p>
-    <w:p>
-      <w:pPr>
-        <w:contextualSpacing w:val="0"/>
-      </w:pPr>
-      <w:r>
-        <w:t xml:space="preserve">Está íntimamente relacionado con el intercambio de certificados x509 y con el sistema de distribución y verificación de claves PKI, y permite que se abran transportes </w:t>
-      </w:r>
-      <w:proofErr w:type="gramStart"/>
-      <w:r>
-        <w:t>extremo</w:t>
-      </w:r>
-      <w:proofErr w:type="gramEnd"/>
-      <w:r>
-        <w:t xml:space="preserve"> a extremo entre un cliente y un servidor que están:</w:t>
+        <w:t>(TransportLayer Security)</w:t>
+      </w:r>
+    </w:p>
+    <w:p>
+      <w:pPr>
+        <w:contextualSpacing w:val="0"/>
+      </w:pPr>
+      <w:r>
+        <w:t>Está íntimamente relacionado con el intercambio de certificados x509 y con el sistema de distribución y verificación de claves PKI, y permite que se abran transportes extremo a extremo entre un cliente y un servidor que están:</w:t>
       </w:r>
     </w:p>
     <w:p>
@@ -7405,15 +6322,7 @@
         <w:ind w:hanging="359"/>
       </w:pPr>
       <w:r>
-        <w:t>1) Negociación (</w:t>
-      </w:r>
-      <w:proofErr w:type="spellStart"/>
-      <w:r>
-        <w:t>HandShaking</w:t>
-      </w:r>
-      <w:proofErr w:type="spellEnd"/>
-      <w:r>
-        <w:t>)</w:t>
+        <w:t>1) Negociación (HandShaking)</w:t>
       </w:r>
     </w:p>
     <w:p>
@@ -7593,23 +6502,7 @@
         <w:ind w:hanging="359"/>
       </w:pPr>
       <w:r>
-        <w:t xml:space="preserve">Los clientes de correo de escritorio (Outlook, Mozilla </w:t>
-      </w:r>
-      <w:proofErr w:type="spellStart"/>
-      <w:r>
-        <w:t>Thunderbird</w:t>
-      </w:r>
-      <w:proofErr w:type="spellEnd"/>
-      <w:r>
-        <w:t xml:space="preserve">, </w:t>
-      </w:r>
-      <w:proofErr w:type="spellStart"/>
-      <w:r>
-        <w:t>etc</w:t>
-      </w:r>
-      <w:proofErr w:type="spellEnd"/>
-      <w:r>
-        <w:t>) admiten comunicaciones sobre transportes SSL/TTS</w:t>
+        <w:t>Los clientes de correo de escritorio (Outlook, Mozilla Thunderbird, etc) admiten comunicaciones sobre transportes SSL/TTS</w:t>
       </w:r>
     </w:p>
     <w:p>
@@ -7621,15 +6514,7 @@
         <w:ind w:hanging="359"/>
       </w:pPr>
       <w:r>
-        <w:t xml:space="preserve">Los protocolos de escritorio remoto, como </w:t>
-      </w:r>
-      <w:proofErr w:type="spellStart"/>
-      <w:r>
-        <w:t>Remote</w:t>
-      </w:r>
-      <w:proofErr w:type="spellEnd"/>
-      <w:r>
-        <w:t xml:space="preserve"> Desktop de Microsoft (RDP) o VNC (Virtual Network Computing) admiten transportes SSL/TLS.</w:t>
+        <w:t>Los protocolos de escritorio remoto, como Remote Desktop de Microsoft (RDP) o VNC (Virtual Network Computing) admiten transportes SSL/TLS.</w:t>
       </w:r>
     </w:p>
     <w:p>
@@ -7665,15 +6550,7 @@
         <w:contextualSpacing w:val="0"/>
       </w:pPr>
       <w:r>
-        <w:t xml:space="preserve">En este caso, la aplicación más popular es PGP, y su equivalente </w:t>
-      </w:r>
-      <w:proofErr w:type="spellStart"/>
-      <w:r>
-        <w:t>GnuPG</w:t>
-      </w:r>
-      <w:proofErr w:type="spellEnd"/>
-      <w:r>
-        <w:t>, bastante orientadas a los mensajes de texto (e-mail, principalmente y similares).</w:t>
+        <w:t>En este caso, la aplicación más popular es PGP, y su equivalente GnuPG, bastante orientadas a los mensajes de texto (e-mail, principalmente y similares).</w:t>
       </w:r>
     </w:p>
     <w:p>
@@ -7766,15 +6643,7 @@
       </w:r>
       <w:r>
         <w:br/>
-        <w:t xml:space="preserve">Se descarga en forma de fichero, y se puede instalar en el almacén de certificados de Windows, o de algunos navegadores, como </w:t>
-      </w:r>
-      <w:proofErr w:type="spellStart"/>
-      <w:r>
-        <w:t>FireFox</w:t>
-      </w:r>
-      <w:proofErr w:type="spellEnd"/>
-      <w:r>
-        <w:t>.</w:t>
+        <w:t>Se descarga en forma de fichero, y se puede instalar en el almacén de certificados de Windows, o de algunos navegadores, como FireFox.</w:t>
       </w:r>
     </w:p>
     <w:p>
@@ -7797,60 +6666,32 @@
       <w:r>
         <w:t xml:space="preserve"> expide el DNI electrónico (</w:t>
       </w:r>
-      <w:proofErr w:type="spellStart"/>
       <w:r>
         <w:rPr>
           <w:b/>
         </w:rPr>
         <w:t>DNIe</w:t>
       </w:r>
-      <w:proofErr w:type="spellEnd"/>
       <w:r>
         <w:t>) que es una tarjeta que además de hacer las mismas funciones físicas que un DNI tradicional permite la firma electrónica.</w:t>
       </w:r>
       <w:r>
         <w:br/>
-        <w:t xml:space="preserve">Dispone de un Chip criptográfico tipo </w:t>
-      </w:r>
-      <w:proofErr w:type="spellStart"/>
-      <w:r>
-        <w:t>SmartCard</w:t>
-      </w:r>
-      <w:proofErr w:type="spellEnd"/>
-      <w:r>
-        <w:t xml:space="preserve">, que contiene en su interior la identidad del ciudadano y una clave privada que permite la firma electrónica. También tiene en </w:t>
-      </w:r>
-      <w:proofErr w:type="gramStart"/>
-      <w:r>
-        <w:t>sus interior</w:t>
-      </w:r>
-      <w:proofErr w:type="gramEnd"/>
-      <w:r>
-        <w:t xml:space="preserve"> otros datos del ciudadano.</w:t>
+        <w:t>Dispone de un Chip criptográfico tipo SmartCard, que contiene en su interior la identidad del ciudadano y una clave privada que permite la firma e</w:t>
+      </w:r>
+      <w:r>
+        <w:t>lectrónica. También tiene en su</w:t>
+      </w:r>
+      <w:r>
+        <w:t xml:space="preserve"> interior otros datos del ciudadano.</w:t>
       </w:r>
       <w:r>
         <w:br/>
-        <w:t xml:space="preserve">Puede utilizarse para identificarse ante la administración, y para firma electrónica, pero necesita de un lector de tarjetas </w:t>
-      </w:r>
-      <w:proofErr w:type="spellStart"/>
-      <w:r>
-        <w:t>SmartCard</w:t>
-      </w:r>
-      <w:proofErr w:type="spellEnd"/>
-      <w:r>
-        <w:t xml:space="preserve"> compatible, y de la instalación de algún software en los ordenadores en que se vaya a utilizar.</w:t>
+        <w:t>Puede utilizarse para identificarse ante la administración, y para firma electrónica, pero necesita de un lector de tarjetas SmartCard compatible, y de la instalación de algún software en los ordenadores en que se vaya a utilizar.</w:t>
       </w:r>
       <w:r>
         <w:br/>
-        <w:t xml:space="preserve">La ventaja del </w:t>
-      </w:r>
-      <w:proofErr w:type="spellStart"/>
-      <w:r>
-        <w:t>DNIe</w:t>
-      </w:r>
-      <w:proofErr w:type="spellEnd"/>
-      <w:r>
-        <w:t xml:space="preserve"> reside en que la clave privada no se puede extraer del chip.</w:t>
+        <w:t>La ventaja del DNIe reside en que la clave privada no se puede extraer del chip.</w:t>
       </w:r>
       <w:r>
         <w:br/>
@@ -7866,81 +6707,8 @@
         <w:contextualSpacing w:val="0"/>
       </w:pPr>
     </w:p>
-    <w:p>
-      <w:pPr>
-        <w:contextualSpacing w:val="0"/>
-        <w:rPr>
-          <w:b/>
-        </w:rPr>
-      </w:pPr>
-      <w:r>
-        <w:rPr>
-          <w:b/>
-        </w:rPr>
-        <w:t xml:space="preserve">Para completar el tema, te remito al apartado de la web de la asignatura en el que puedes ver una animación realizada por INTECO con los puntos clave del </w:t>
-      </w:r>
-      <w:proofErr w:type="spellStart"/>
-      <w:r>
-        <w:rPr>
-          <w:b/>
-        </w:rPr>
-        <w:t>DNIe</w:t>
-      </w:r>
-      <w:proofErr w:type="spellEnd"/>
-      <w:r>
-        <w:rPr>
-          <w:b/>
-        </w:rPr>
-        <w:t xml:space="preserve">, así como un vídeo con la mecánica de utilización del </w:t>
-      </w:r>
-      <w:proofErr w:type="spellStart"/>
-      <w:r>
-        <w:rPr>
-          <w:b/>
-        </w:rPr>
-        <w:t>DNIe</w:t>
-      </w:r>
-      <w:proofErr w:type="spellEnd"/>
-      <w:r>
-        <w:rPr>
-          <w:b/>
-        </w:rPr>
-        <w:t xml:space="preserve"> y el certificado de la FNMT.</w:t>
-      </w:r>
-      <w:hyperlink r:id="rId39">
-        <w:r>
-          <w:rPr>
-            <w:b/>
-            <w:color w:val="1155CC"/>
-            <w:sz w:val="28"/>
-            <w:u w:val="single"/>
-          </w:rPr>
-          <w:t xml:space="preserve"> [CLICK </w:t>
-        </w:r>
-        <w:proofErr w:type="spellStart"/>
-        <w:r>
-          <w:rPr>
-            <w:b/>
-            <w:color w:val="1155CC"/>
-            <w:sz w:val="28"/>
-            <w:u w:val="single"/>
-          </w:rPr>
-          <w:t>AQUí</w:t>
-        </w:r>
-        <w:proofErr w:type="spellEnd"/>
-        <w:r>
-          <w:rPr>
-            <w:b/>
-            <w:color w:val="1155CC"/>
-            <w:sz w:val="28"/>
-            <w:u w:val="single"/>
-          </w:rPr>
-          <w:t>]</w:t>
-        </w:r>
-      </w:hyperlink>
-    </w:p>
     <w:sectPr>
-      <w:footerReference w:type="default" r:id="rId40"/>
+      <w:footerReference w:type="default" r:id="rId38"/>
       <w:pgSz w:w="12240" w:h="15840"/>
       <w:pgMar w:top="1440" w:right="1440" w:bottom="1440" w:left="1440" w:header="720" w:footer="720" w:gutter="0"/>
       <w:cols w:space="720"/>
@@ -7950,8 +6718,8 @@
 </file>
 
 <file path=word/endnotes.xml><?xml version="1.0" encoding="utf-8"?>
-<w:endnotes xmlns:wpc="http://schemas.microsoft.com/office/word/2010/wordprocessingCanvas" xmlns:mc="http://schemas.openxmlformats.org/markup-compatibility/2006" xmlns:o="urn:schemas-microsoft-com:office:office" xmlns:r="http://schemas.openxmlformats.org/officeDocument/2006/relationships" xmlns:m="http://schemas.openxmlformats.org/officeDocument/2006/math" xmlns:v="urn:schemas-microsoft-com:vml" xmlns:wp14="http://schemas.microsoft.com/office/word/2010/wordprocessingDrawing" xmlns:wp="http://schemas.openxmlformats.org/drawingml/2006/wordprocessingDrawing" xmlns:w10="urn:schemas-microsoft-com:office:word" xmlns:w="http://schemas.openxmlformats.org/wordprocessingml/2006/main" xmlns:w14="http://schemas.microsoft.com/office/word/2010/wordml" xmlns:wpg="http://schemas.microsoft.com/office/word/2010/wordprocessingGroup" xmlns:wpi="http://schemas.microsoft.com/office/word/2010/wordprocessingInk" xmlns:wne="http://schemas.microsoft.com/office/word/2006/wordml" xmlns:wps="http://schemas.microsoft.com/office/word/2010/wordprocessingShape" mc:Ignorable="w14 wp14">
-  <w:endnote w:type="separator" w:id="-1">
+<w:endnotes xmlns:ve="http://schemas.openxmlformats.org/markup-compatibility/2006" xmlns:o="urn:schemas-microsoft-com:office:office" xmlns:r="http://schemas.openxmlformats.org/officeDocument/2006/relationships" xmlns:m="http://schemas.openxmlformats.org/officeDocument/2006/math" xmlns:v="urn:schemas-microsoft-com:vml" xmlns:wp="http://schemas.openxmlformats.org/drawingml/2006/wordprocessingDrawing" xmlns:w10="urn:schemas-microsoft-com:office:word" xmlns:w="http://schemas.openxmlformats.org/wordprocessingml/2006/main" xmlns:wne="http://schemas.microsoft.com/office/word/2006/wordml">
+  <w:endnote w:type="separator" w:id="0">
     <w:p>
       <w:pPr>
         <w:spacing w:line="240" w:lineRule="auto"/>
@@ -7961,7 +6729,7 @@
       </w:r>
     </w:p>
   </w:endnote>
-  <w:endnote w:type="continuationSeparator" w:id="0">
+  <w:endnote w:type="continuationSeparator" w:id="1">
     <w:p>
       <w:pPr>
         <w:spacing w:line="240" w:lineRule="auto"/>
@@ -7975,7 +6743,7 @@
 </file>
 
 <file path=word/footer1.xml><?xml version="1.0" encoding="utf-8"?>
-<w:ftr xmlns:wpc="http://schemas.microsoft.com/office/word/2010/wordprocessingCanvas" xmlns:mc="http://schemas.openxmlformats.org/markup-compatibility/2006" xmlns:o="urn:schemas-microsoft-com:office:office" xmlns:r="http://schemas.openxmlformats.org/officeDocument/2006/relationships" xmlns:m="http://schemas.openxmlformats.org/officeDocument/2006/math" xmlns:v="urn:schemas-microsoft-com:vml" xmlns:wp14="http://schemas.microsoft.com/office/word/2010/wordprocessingDrawing" xmlns:wp="http://schemas.openxmlformats.org/drawingml/2006/wordprocessingDrawing" xmlns:w10="urn:schemas-microsoft-com:office:word" xmlns:w="http://schemas.openxmlformats.org/wordprocessingml/2006/main" xmlns:w14="http://schemas.microsoft.com/office/word/2010/wordml" xmlns:wpg="http://schemas.microsoft.com/office/word/2010/wordprocessingGroup" xmlns:wpi="http://schemas.microsoft.com/office/word/2010/wordprocessingInk" xmlns:wne="http://schemas.microsoft.com/office/word/2006/wordml" xmlns:wps="http://schemas.microsoft.com/office/word/2010/wordprocessingShape" mc:Ignorable="w14 wp14">
+<w:ftr xmlns:ve="http://schemas.openxmlformats.org/markup-compatibility/2006" xmlns:o="urn:schemas-microsoft-com:office:office" xmlns:r="http://schemas.openxmlformats.org/officeDocument/2006/relationships" xmlns:m="http://schemas.openxmlformats.org/officeDocument/2006/math" xmlns:v="urn:schemas-microsoft-com:vml" xmlns:wp="http://schemas.openxmlformats.org/drawingml/2006/wordprocessingDrawing" xmlns:w10="urn:schemas-microsoft-com:office:word" xmlns:w="http://schemas.openxmlformats.org/wordprocessingml/2006/main" xmlns:wne="http://schemas.microsoft.com/office/word/2006/wordml">
   <w:p>
     <w:pPr>
       <w:pBdr>
@@ -7996,11 +6764,11 @@
         <w:left w:w="10" w:type="dxa"/>
         <w:right w:w="10" w:type="dxa"/>
       </w:tblCellMar>
-      <w:tblLook w:val="0000" w:firstRow="0" w:lastRow="0" w:firstColumn="0" w:lastColumn="0" w:noHBand="0" w:noVBand="0"/>
+      <w:tblLook w:val="0000"/>
     </w:tblPr>
     <w:tblGrid>
-      <w:gridCol w:w="2648"/>
-      <w:gridCol w:w="1081"/>
+      <w:gridCol w:w="2874"/>
+      <w:gridCol w:w="1020"/>
     </w:tblGrid>
     <w:tr>
       <w:tc>
@@ -8053,13 +6821,8 @@
             <w:contextualSpacing w:val="0"/>
             <w:jc w:val="right"/>
           </w:pPr>
-          <w:proofErr w:type="spellStart"/>
           <w:r>
             <w:t>Pág</w:t>
-          </w:r>
-          <w:proofErr w:type="spellEnd"/>
-          <w:r>
-            <w:t xml:space="preserve"> </w:t>
           </w:r>
           <w:r>
             <w:fldChar w:fldCharType="begin"/>
@@ -8118,8 +6881,8 @@
 </file>
 
 <file path=word/footnotes.xml><?xml version="1.0" encoding="utf-8"?>
-<w:footnotes xmlns:wpc="http://schemas.microsoft.com/office/word/2010/wordprocessingCanvas" xmlns:mc="http://schemas.openxmlformats.org/markup-compatibility/2006" xmlns:o="urn:schemas-microsoft-com:office:office" xmlns:r="http://schemas.openxmlformats.org/officeDocument/2006/relationships" xmlns:m="http://schemas.openxmlformats.org/officeDocument/2006/math" xmlns:v="urn:schemas-microsoft-com:vml" xmlns:wp14="http://schemas.microsoft.com/office/word/2010/wordprocessingDrawing" xmlns:wp="http://schemas.openxmlformats.org/drawingml/2006/wordprocessingDrawing" xmlns:w10="urn:schemas-microsoft-com:office:word" xmlns:w="http://schemas.openxmlformats.org/wordprocessingml/2006/main" xmlns:w14="http://schemas.microsoft.com/office/word/2010/wordml" xmlns:wpg="http://schemas.microsoft.com/office/word/2010/wordprocessingGroup" xmlns:wpi="http://schemas.microsoft.com/office/word/2010/wordprocessingInk" xmlns:wne="http://schemas.microsoft.com/office/word/2006/wordml" xmlns:wps="http://schemas.microsoft.com/office/word/2010/wordprocessingShape" mc:Ignorable="w14 wp14">
-  <w:footnote w:type="separator" w:id="-1">
+<w:footnotes xmlns:ve="http://schemas.openxmlformats.org/markup-compatibility/2006" xmlns:o="urn:schemas-microsoft-com:office:office" xmlns:r="http://schemas.openxmlformats.org/officeDocument/2006/relationships" xmlns:m="http://schemas.openxmlformats.org/officeDocument/2006/math" xmlns:v="urn:schemas-microsoft-com:vml" xmlns:wp="http://schemas.openxmlformats.org/drawingml/2006/wordprocessingDrawing" xmlns:w10="urn:schemas-microsoft-com:office:word" xmlns:w="http://schemas.openxmlformats.org/wordprocessingml/2006/main" xmlns:wne="http://schemas.microsoft.com/office/word/2006/wordml">
+  <w:footnote w:type="separator" w:id="0">
     <w:p>
       <w:pPr>
         <w:spacing w:line="240" w:lineRule="auto"/>
@@ -8129,7 +6892,7 @@
       </w:r>
     </w:p>
   </w:footnote>
-  <w:footnote w:type="continuationSeparator" w:id="0">
+  <w:footnote w:type="continuationSeparator" w:id="1">
     <w:p>
       <w:pPr>
         <w:spacing w:line="240" w:lineRule="auto"/>
@@ -8139,7 +6902,7 @@
       </w:r>
     </w:p>
   </w:footnote>
-  <w:footnote w:id="1">
+  <w:footnote w:id="2">
     <w:p>
       <w:pPr>
         <w:contextualSpacing w:val="0"/>
@@ -8162,7 +6925,7 @@
 </file>
 
 <file path=word/numbering.xml><?xml version="1.0" encoding="utf-8"?>
-<w:numbering xmlns:wpc="http://schemas.microsoft.com/office/word/2010/wordprocessingCanvas" xmlns:mc="http://schemas.openxmlformats.org/markup-compatibility/2006" xmlns:o="urn:schemas-microsoft-com:office:office" xmlns:r="http://schemas.openxmlformats.org/officeDocument/2006/relationships" xmlns:m="http://schemas.openxmlformats.org/officeDocument/2006/math" xmlns:v="urn:schemas-microsoft-com:vml" xmlns:wp14="http://schemas.microsoft.com/office/word/2010/wordprocessingDrawing" xmlns:wp="http://schemas.openxmlformats.org/drawingml/2006/wordprocessingDrawing" xmlns:w10="urn:schemas-microsoft-com:office:word" xmlns:w="http://schemas.openxmlformats.org/wordprocessingml/2006/main" xmlns:w14="http://schemas.microsoft.com/office/word/2010/wordml" xmlns:wpg="http://schemas.microsoft.com/office/word/2010/wordprocessingGroup" xmlns:wpi="http://schemas.microsoft.com/office/word/2010/wordprocessingInk" xmlns:wne="http://schemas.microsoft.com/office/word/2006/wordml" xmlns:wps="http://schemas.microsoft.com/office/word/2010/wordprocessingShape" mc:Ignorable="w14 wp14">
+<w:numbering xmlns:ve="http://schemas.openxmlformats.org/markup-compatibility/2006" xmlns:o="urn:schemas-microsoft-com:office:office" xmlns:r="http://schemas.openxmlformats.org/officeDocument/2006/relationships" xmlns:m="http://schemas.openxmlformats.org/officeDocument/2006/math" xmlns:v="urn:schemas-microsoft-com:vml" xmlns:wp="http://schemas.openxmlformats.org/drawingml/2006/wordprocessingDrawing" xmlns:w10="urn:schemas-microsoft-com:office:word" xmlns:w="http://schemas.openxmlformats.org/wordprocessingml/2006/main" xmlns:wne="http://schemas.microsoft.com/office/word/2006/wordml">
   <w:abstractNum w:abstractNumId="0">
     <w:nsid w:val="029665F1"/>
     <w:multiLevelType w:val="multilevel"/>
@@ -12115,7 +10878,7 @@
 </file>
 
 <file path=word/styles.xml><?xml version="1.0" encoding="utf-8"?>
-<w:styles xmlns:mc="http://schemas.openxmlformats.org/markup-compatibility/2006" xmlns:r="http://schemas.openxmlformats.org/officeDocument/2006/relationships" xmlns:w="http://schemas.openxmlformats.org/wordprocessingml/2006/main" xmlns:w14="http://schemas.microsoft.com/office/word/2010/wordml" mc:Ignorable="w14">
+<w:styles xmlns:r="http://schemas.openxmlformats.org/officeDocument/2006/relationships" xmlns:w="http://schemas.openxmlformats.org/wordprocessingml/2006/main">
   <w:docDefaults>
     <w:rPrDefault>
       <w:rPr>
@@ -12272,6 +11035,7 @@
   </w:latentStyles>
   <w:style w:type="paragraph" w:default="1" w:styleId="Normal">
     <w:name w:val="Normal"/>
+    <w:rsid w:val="00011A3C"/>
     <w:pPr>
       <w:spacing w:after="0"/>
       <w:contextualSpacing/>
@@ -12285,6 +11049,7 @@
     <w:name w:val="heading 1"/>
     <w:basedOn w:val="Normal"/>
     <w:next w:val="Normal"/>
+    <w:rsid w:val="00011A3C"/>
     <w:pPr>
       <w:spacing w:before="480" w:after="120"/>
       <w:outlineLvl w:val="0"/>
@@ -12298,6 +11063,7 @@
     <w:name w:val="heading 2"/>
     <w:basedOn w:val="Normal"/>
     <w:next w:val="Normal"/>
+    <w:rsid w:val="00011A3C"/>
     <w:pPr>
       <w:spacing w:before="360" w:after="80"/>
       <w:outlineLvl w:val="1"/>
@@ -12311,6 +11077,7 @@
     <w:name w:val="heading 3"/>
     <w:basedOn w:val="Normal"/>
     <w:next w:val="Normal"/>
+    <w:rsid w:val="00011A3C"/>
     <w:pPr>
       <w:spacing w:before="280" w:after="80"/>
       <w:outlineLvl w:val="2"/>
@@ -12325,6 +11092,7 @@
     <w:name w:val="heading 4"/>
     <w:basedOn w:val="Normal"/>
     <w:next w:val="Normal"/>
+    <w:rsid w:val="00011A3C"/>
     <w:pPr>
       <w:spacing w:before="240" w:after="40"/>
       <w:outlineLvl w:val="3"/>
@@ -12338,6 +11106,7 @@
     <w:name w:val="heading 5"/>
     <w:basedOn w:val="Normal"/>
     <w:next w:val="Normal"/>
+    <w:rsid w:val="00011A3C"/>
     <w:pPr>
       <w:spacing w:before="220" w:after="40"/>
       <w:outlineLvl w:val="4"/>
@@ -12352,6 +11121,7 @@
     <w:name w:val="heading 6"/>
     <w:basedOn w:val="Normal"/>
     <w:next w:val="Normal"/>
+    <w:rsid w:val="00011A3C"/>
     <w:pPr>
       <w:spacing w:before="200" w:after="40"/>
       <w:outlineLvl w:val="5"/>
@@ -12373,6 +11143,7 @@
     <w:uiPriority w:val="99"/>
     <w:semiHidden/>
     <w:unhideWhenUsed/>
+    <w:qFormat/>
     <w:tblPr>
       <w:tblInd w:w="0" w:type="dxa"/>
       <w:tblCellMar>
@@ -12393,6 +11164,7 @@
     <w:name w:val="Title"/>
     <w:basedOn w:val="Normal"/>
     <w:next w:val="Normal"/>
+    <w:rsid w:val="00011A3C"/>
     <w:pPr>
       <w:spacing w:before="480" w:after="120"/>
     </w:pPr>
@@ -12405,6 +11177,7 @@
     <w:name w:val="Subtitle"/>
     <w:basedOn w:val="Normal"/>
     <w:next w:val="Normal"/>
+    <w:rsid w:val="00011A3C"/>
     <w:pPr>
       <w:spacing w:before="360" w:after="80"/>
     </w:pPr>

</xml_diff>

<commit_message>
Errores en tema encriptación
</commit_message>
<xml_diff>
--- a/apuntes/5/SI-T-05-Privacidadconfidencialidad.docx
+++ b/apuntes/5/SI-T-05-Privacidadconfidencialidad.docx
@@ -1,6 +1,6 @@
 
 <file path=word/document.xml><?xml version="1.0" encoding="utf-8"?>
-<w:document xmlns:ve="http://schemas.openxmlformats.org/markup-compatibility/2006" xmlns:o="urn:schemas-microsoft-com:office:office" xmlns:r="http://schemas.openxmlformats.org/officeDocument/2006/relationships" xmlns:m="http://schemas.openxmlformats.org/officeDocument/2006/math" xmlns:v="urn:schemas-microsoft-com:vml" xmlns:wp="http://schemas.openxmlformats.org/drawingml/2006/wordprocessingDrawing" xmlns:w10="urn:schemas-microsoft-com:office:word" xmlns:w="http://schemas.openxmlformats.org/wordprocessingml/2006/main" xmlns:wne="http://schemas.microsoft.com/office/word/2006/wordml">
+<w:document xmlns:wpc="http://schemas.microsoft.com/office/word/2010/wordprocessingCanvas" xmlns:cx="http://schemas.microsoft.com/office/drawing/2014/chartex" xmlns:cx1="http://schemas.microsoft.com/office/drawing/2015/9/8/chartex" xmlns:cx2="http://schemas.microsoft.com/office/drawing/2015/10/21/chartex" xmlns:mc="http://schemas.openxmlformats.org/markup-compatibility/2006" xmlns:o="urn:schemas-microsoft-com:office:office" xmlns:r="http://schemas.openxmlformats.org/officeDocument/2006/relationships" xmlns:m="http://schemas.openxmlformats.org/officeDocument/2006/math" xmlns:v="urn:schemas-microsoft-com:vml" xmlns:wp14="http://schemas.microsoft.com/office/word/2010/wordprocessingDrawing" xmlns:wp="http://schemas.openxmlformats.org/drawingml/2006/wordprocessingDrawing" xmlns:w10="urn:schemas-microsoft-com:office:word" xmlns:w="http://schemas.openxmlformats.org/wordprocessingml/2006/main" xmlns:w14="http://schemas.microsoft.com/office/word/2010/wordml" xmlns:w15="http://schemas.microsoft.com/office/word/2012/wordml" xmlns:w16se="http://schemas.microsoft.com/office/word/2015/wordml/symex" xmlns:wpg="http://schemas.microsoft.com/office/word/2010/wordprocessingGroup" xmlns:wpi="http://schemas.microsoft.com/office/word/2010/wordprocessingInk" xmlns:wne="http://schemas.microsoft.com/office/word/2006/wordml" xmlns:wps="http://schemas.microsoft.com/office/word/2010/wordprocessingShape" mc:Ignorable="w14 w15 w16se wp14">
   <w:background w:color="FFFFFF"/>
   <w:body>
     <w:p>
@@ -789,7 +789,7 @@
           <w:left w:w="10" w:type="dxa"/>
           <w:right w:w="10" w:type="dxa"/>
         </w:tblCellMar>
-        <w:tblLook w:val="0000"/>
+        <w:tblLook w:val="0000" w:firstRow="0" w:lastRow="0" w:firstColumn="0" w:lastColumn="0" w:noHBand="0" w:noVBand="0"/>
       </w:tblPr>
       <w:tblGrid>
         <w:gridCol w:w="4365"/>
@@ -814,7 +814,6 @@
             <w:r>
               <w:rPr>
                 <w:noProof/>
-                <w:lang w:val="en-US" w:eastAsia="en-US"/>
               </w:rPr>
               <w:drawing>
                 <wp:inline distT="0" distB="0" distL="0" distR="0">
@@ -952,7 +951,6 @@
       <w:r>
         <w:rPr>
           <w:noProof/>
-          <w:lang w:val="en-US" w:eastAsia="en-US"/>
         </w:rPr>
         <w:drawing>
           <wp:inline distT="0" distB="0" distL="0" distR="0">
@@ -991,7 +989,6 @@
       <w:r>
         <w:rPr>
           <w:noProof/>
-          <w:lang w:val="en-US" w:eastAsia="en-US"/>
         </w:rPr>
         <w:drawing>
           <wp:inline distT="0" distB="0" distL="0" distR="0">
@@ -1049,12 +1046,12 @@
     </w:p>
     <w:p>
       <w:pPr>
+        <w:ind w:left="720" w:hanging="720"/>
         <w:contextualSpacing w:val="0"/>
       </w:pPr>
       <w:r>
         <w:rPr>
           <w:noProof/>
-          <w:lang w:val="en-US" w:eastAsia="en-US"/>
         </w:rPr>
         <w:drawing>
           <wp:inline distT="0" distB="0" distL="0" distR="0">
@@ -1093,7 +1090,6 @@
       <w:r>
         <w:rPr>
           <w:noProof/>
-          <w:lang w:val="en-US" w:eastAsia="en-US"/>
         </w:rPr>
         <w:drawing>
           <wp:inline distT="0" distB="0" distL="0" distR="0">
@@ -1132,7 +1128,6 @@
       <w:r>
         <w:rPr>
           <w:noProof/>
-          <w:lang w:val="en-US" w:eastAsia="en-US"/>
         </w:rPr>
         <w:drawing>
           <wp:inline distT="0" distB="0" distL="0" distR="0">
@@ -1199,7 +1194,13 @@
         <w:t>biometría</w:t>
       </w:r>
       <w:r>
-        <w:t xml:space="preserve"> es la tercera vía para autenticar a un usuario: que el sistema reconozca alguna característica física, como la huella dactilar, el iris o la retina, o los movimiento y la presión en el gesto de firmar sobre una tableta.</w:t>
+        <w:t xml:space="preserve"> es la tercera vía para autenticar a un usuario: que el sistema reconozca alguna característica física, como la huella dactilar, el iris o la retina, o los movimiento</w:t>
+      </w:r>
+      <w:r>
+        <w:t>s</w:t>
+      </w:r>
+      <w:r>
+        <w:t xml:space="preserve"> y la presión en el gesto de firmar sobre una tableta.</w:t>
       </w:r>
     </w:p>
     <w:p>
@@ -1209,7 +1210,6 @@
       <w:r>
         <w:rPr>
           <w:noProof/>
-          <w:lang w:val="en-US" w:eastAsia="en-US"/>
         </w:rPr>
         <w:drawing>
           <wp:inline distT="0" distB="0" distL="0" distR="0">
@@ -1248,7 +1248,6 @@
       <w:r>
         <w:rPr>
           <w:noProof/>
-          <w:lang w:val="en-US" w:eastAsia="en-US"/>
         </w:rPr>
         <w:drawing>
           <wp:inline distT="0" distB="0" distL="0" distR="0">
@@ -1287,7 +1286,6 @@
       <w:r>
         <w:rPr>
           <w:noProof/>
-          <w:lang w:val="en-US" w:eastAsia="en-US"/>
         </w:rPr>
         <w:drawing>
           <wp:inline distT="0" distB="0" distL="0" distR="0">
@@ -1375,6 +1373,12 @@
         <w:t>credencial:</w:t>
       </w:r>
       <w:r>
+        <w:rPr>
+          <w:i/>
+        </w:rPr>
+        <w:t xml:space="preserve"> </w:t>
+      </w:r>
+      <w:r>
         <w:t xml:space="preserve">es decir, la máquina puede autenticar que la persona </w:t>
       </w:r>
       <w:r>
@@ -1582,7 +1586,7 @@
           <w:left w:w="10" w:type="dxa"/>
           <w:right w:w="10" w:type="dxa"/>
         </w:tblCellMar>
-        <w:tblLook w:val="0000"/>
+        <w:tblLook w:val="0000" w:firstRow="0" w:lastRow="0" w:firstColumn="0" w:lastColumn="0" w:noHBand="0" w:noVBand="0"/>
       </w:tblPr>
       <w:tblGrid>
         <w:gridCol w:w="1965"/>
@@ -2285,7 +2289,10 @@
         <w:t>no repudio,</w:t>
       </w:r>
       <w:r>
-        <w:t xml:space="preserve"> una de las propiedades segurias adicionales)</w:t>
+        <w:t xml:space="preserve"> una de las propiedades segur</w:t>
+      </w:r>
+      <w:r>
+        <w:t>as adicionales)</w:t>
       </w:r>
     </w:p>
     <w:p>
@@ -2374,7 +2381,6 @@
       <w:r>
         <w:rPr>
           <w:noProof/>
-          <w:lang w:val="en-US" w:eastAsia="en-US"/>
         </w:rPr>
         <w:drawing>
           <wp:inline distT="0" distB="0" distL="0" distR="0">
@@ -2397,7 +2403,7 @@
                     <a:blip r:embed="rId16" cstate="print">
                       <a:extLst>
                         <a:ext uri="{28A0092B-C50C-407E-A947-70E740481C1C}">
-                          <a14:useLocalDpi xmlns:a14="http://schemas.microsoft.com/office/drawing/2010/main" xmlns:wps="http://schemas.microsoft.com/office/word/2010/wordprocessingShape" xmlns:wpi="http://schemas.microsoft.com/office/word/2010/wordprocessingInk" xmlns:wpg="http://schemas.microsoft.com/office/word/2010/wordprocessingGroup" xmlns:w14="http://schemas.microsoft.com/office/word/2010/wordml" xmlns:w="http://schemas.openxmlformats.org/wordprocessingml/2006/main" xmlns:w10="urn:schemas-microsoft-com:office:word" xmlns:wp14="http://schemas.microsoft.com/office/word/2010/wordprocessingDrawing" xmlns:v="urn:schemas-microsoft-com:vml" xmlns:o="urn:schemas-microsoft-com:office:office" xmlns:mc="http://schemas.openxmlformats.org/markup-compatibility/2006" xmlns:wpc="http://schemas.microsoft.com/office/word/2010/wordprocessingCanvas" xmlns="" val="0"/>
+                          <a14:useLocalDpi xmlns:a14="http://schemas.microsoft.com/office/drawing/2010/main" val="0"/>
                         </a:ext>
                       </a:extLst>
                     </a:blip>
@@ -2467,7 +2473,7 @@
         <w:rPr>
           <w:vertAlign w:val="superscript"/>
         </w:rPr>
-        <w:footnoteReference w:id="2"/>
+        <w:footnoteReference w:id="1"/>
       </w:r>
       <w:r>
         <w:t>, aunque si el algoritmo es bueno y la clave secreta es grande, se puede requerir muchísimo esfuerzo y tiempo.</w:t>
@@ -2554,7 +2560,15 @@
         <w:t xml:space="preserve">AES </w:t>
       </w:r>
       <w:r>
-        <w:t xml:space="preserve">(AdvancedEncryption Standard) 2002.El gobierno de EEUU realizó una convocatoria pública para sustituir su antiguo algoritmo DES por otro más moderno y seguro. Se presentaron varios algoritmos, y el escogido fue el que se presentó con el nombre de </w:t>
+        <w:t>(Advanced</w:t>
+      </w:r>
+      <w:r>
+        <w:t xml:space="preserve"> </w:t>
+      </w:r>
+      <w:bookmarkStart w:id="8" w:name="_GoBack"/>
+      <w:bookmarkEnd w:id="8"/>
+      <w:r>
+        <w:t xml:space="preserve">Encryption Standard) 2002.El gobierno de EEUU realizó una convocatoria pública para sustituir su antiguo algoritmo DES por otro más moderno y seguro. Se presentaron varios algoritmos, y el escogido fue el que se presentó con el nombre de </w:t>
       </w:r>
       <w:r>
         <w:rPr>
@@ -2745,8 +2759,8 @@
         <w:pStyle w:val="Ttulo2"/>
         <w:contextualSpacing w:val="0"/>
       </w:pPr>
-      <w:bookmarkStart w:id="8" w:name="h.myqsdo3fat5y" w:colFirst="0" w:colLast="0"/>
-      <w:bookmarkEnd w:id="8"/>
+      <w:bookmarkStart w:id="9" w:name="h.myqsdo3fat5y" w:colFirst="0" w:colLast="0"/>
+      <w:bookmarkEnd w:id="9"/>
       <w:r>
         <w:t>Criptografía asimétrica</w:t>
       </w:r>
@@ -2887,7 +2901,6 @@
       <w:r>
         <w:rPr>
           <w:noProof/>
-          <w:lang w:val="en-US" w:eastAsia="en-US"/>
         </w:rPr>
         <w:drawing>
           <wp:inline distT="0" distB="0" distL="0" distR="0">
@@ -2910,7 +2923,7 @@
                     <a:blip r:embed="rId17" cstate="print">
                       <a:extLst>
                         <a:ext uri="{28A0092B-C50C-407E-A947-70E740481C1C}">
-                          <a14:useLocalDpi xmlns:a14="http://schemas.microsoft.com/office/drawing/2010/main" xmlns:wps="http://schemas.microsoft.com/office/word/2010/wordprocessingShape" xmlns:wpi="http://schemas.microsoft.com/office/word/2010/wordprocessingInk" xmlns:wpg="http://schemas.microsoft.com/office/word/2010/wordprocessingGroup" xmlns:w14="http://schemas.microsoft.com/office/word/2010/wordml" xmlns:w="http://schemas.openxmlformats.org/wordprocessingml/2006/main" xmlns:w10="urn:schemas-microsoft-com:office:word" xmlns:wp14="http://schemas.microsoft.com/office/word/2010/wordprocessingDrawing" xmlns:v="urn:schemas-microsoft-com:vml" xmlns:o="urn:schemas-microsoft-com:office:office" xmlns:mc="http://schemas.openxmlformats.org/markup-compatibility/2006" xmlns:wpc="http://schemas.microsoft.com/office/word/2010/wordprocessingCanvas" xmlns="" val="0"/>
+                          <a14:useLocalDpi xmlns:a14="http://schemas.microsoft.com/office/drawing/2010/main" val="0"/>
                         </a:ext>
                       </a:extLst>
                     </a:blip>
@@ -2947,7 +2960,6 @@
       <w:r>
         <w:rPr>
           <w:noProof/>
-          <w:lang w:val="en-US" w:eastAsia="en-US"/>
         </w:rPr>
         <w:drawing>
           <wp:inline distT="0" distB="0" distL="0" distR="0">
@@ -2970,7 +2982,7 @@
                     <a:blip r:embed="rId18" cstate="print">
                       <a:extLst>
                         <a:ext uri="{28A0092B-C50C-407E-A947-70E740481C1C}">
-                          <a14:useLocalDpi xmlns:a14="http://schemas.microsoft.com/office/drawing/2010/main" xmlns:wps="http://schemas.microsoft.com/office/word/2010/wordprocessingShape" xmlns:wpi="http://schemas.microsoft.com/office/word/2010/wordprocessingInk" xmlns:wpg="http://schemas.microsoft.com/office/word/2010/wordprocessingGroup" xmlns:w14="http://schemas.microsoft.com/office/word/2010/wordml" xmlns:w="http://schemas.openxmlformats.org/wordprocessingml/2006/main" xmlns:w10="urn:schemas-microsoft-com:office:word" xmlns:wp14="http://schemas.microsoft.com/office/word/2010/wordprocessingDrawing" xmlns:v="urn:schemas-microsoft-com:vml" xmlns:o="urn:schemas-microsoft-com:office:office" xmlns:mc="http://schemas.openxmlformats.org/markup-compatibility/2006" xmlns:wpc="http://schemas.microsoft.com/office/word/2010/wordprocessingCanvas" xmlns="" val="0"/>
+                          <a14:useLocalDpi xmlns:a14="http://schemas.microsoft.com/office/drawing/2010/main" val="0"/>
                         </a:ext>
                       </a:extLst>
                     </a:blip>
@@ -3063,7 +3075,7 @@
           <w:left w:w="10" w:type="dxa"/>
           <w:right w:w="10" w:type="dxa"/>
         </w:tblCellMar>
-        <w:tblLook w:val="0000"/>
+        <w:tblLook w:val="0000" w:firstRow="0" w:lastRow="0" w:firstColumn="0" w:lastColumn="0" w:noHBand="0" w:noVBand="0"/>
       </w:tblPr>
       <w:tblGrid>
         <w:gridCol w:w="9360"/>
@@ -3600,8 +3612,8 @@
         <w:pStyle w:val="Ttulo2"/>
         <w:contextualSpacing w:val="0"/>
       </w:pPr>
-      <w:bookmarkStart w:id="9" w:name="h.883moc9h49im" w:colFirst="0" w:colLast="0"/>
-      <w:bookmarkEnd w:id="9"/>
+      <w:bookmarkStart w:id="10" w:name="h.883moc9h49im" w:colFirst="0" w:colLast="0"/>
+      <w:bookmarkEnd w:id="10"/>
       <w:r>
         <w:t>El desafío/respuesta criptográfico.</w:t>
       </w:r>
@@ -3758,8 +3770,8 @@
         <w:pStyle w:val="Ttulo2"/>
         <w:contextualSpacing w:val="0"/>
       </w:pPr>
-      <w:bookmarkStart w:id="10" w:name="h.dkzxwv3gy8lt" w:colFirst="0" w:colLast="0"/>
-      <w:bookmarkEnd w:id="10"/>
+      <w:bookmarkStart w:id="11" w:name="h.dkzxwv3gy8lt" w:colFirst="0" w:colLast="0"/>
+      <w:bookmarkEnd w:id="11"/>
       <w:r>
         <w:t>Firma digital</w:t>
       </w:r>
@@ -3851,7 +3863,6 @@
       <w:r>
         <w:rPr>
           <w:noProof/>
-          <w:lang w:val="en-US" w:eastAsia="en-US"/>
         </w:rPr>
         <w:drawing>
           <wp:inline distT="0" distB="0" distL="0" distR="0">
@@ -3874,7 +3885,7 @@
                     <a:blip r:embed="rId20" cstate="print">
                       <a:extLst>
                         <a:ext uri="{28A0092B-C50C-407E-A947-70E740481C1C}">
-                          <a14:useLocalDpi xmlns:a14="http://schemas.microsoft.com/office/drawing/2010/main" xmlns:wps="http://schemas.microsoft.com/office/word/2010/wordprocessingShape" xmlns:wpi="http://schemas.microsoft.com/office/word/2010/wordprocessingInk" xmlns:wpg="http://schemas.microsoft.com/office/word/2010/wordprocessingGroup" xmlns:w14="http://schemas.microsoft.com/office/word/2010/wordml" xmlns:w="http://schemas.openxmlformats.org/wordprocessingml/2006/main" xmlns:w10="urn:schemas-microsoft-com:office:word" xmlns:wp14="http://schemas.microsoft.com/office/word/2010/wordprocessingDrawing" xmlns:v="urn:schemas-microsoft-com:vml" xmlns:o="urn:schemas-microsoft-com:office:office" xmlns:mc="http://schemas.openxmlformats.org/markup-compatibility/2006" xmlns:wpc="http://schemas.microsoft.com/office/word/2010/wordprocessingCanvas" xmlns="" val="0"/>
+                          <a14:useLocalDpi xmlns:a14="http://schemas.microsoft.com/office/drawing/2010/main" val="0"/>
                         </a:ext>
                       </a:extLst>
                     </a:blip>
@@ -3923,7 +3934,6 @@
       <w:r>
         <w:rPr>
           <w:noProof/>
-          <w:lang w:val="en-US" w:eastAsia="en-US"/>
         </w:rPr>
         <w:drawing>
           <wp:inline distT="0" distB="0" distL="0" distR="0">
@@ -3946,7 +3956,7 @@
                     <a:blip r:embed="rId21" cstate="print">
                       <a:extLst>
                         <a:ext uri="{28A0092B-C50C-407E-A947-70E740481C1C}">
-                          <a14:useLocalDpi xmlns:a14="http://schemas.microsoft.com/office/drawing/2010/main" xmlns:wps="http://schemas.microsoft.com/office/word/2010/wordprocessingShape" xmlns:wpi="http://schemas.microsoft.com/office/word/2010/wordprocessingInk" xmlns:wpg="http://schemas.microsoft.com/office/word/2010/wordprocessingGroup" xmlns:w14="http://schemas.microsoft.com/office/word/2010/wordml" xmlns:w="http://schemas.openxmlformats.org/wordprocessingml/2006/main" xmlns:w10="urn:schemas-microsoft-com:office:word" xmlns:wp14="http://schemas.microsoft.com/office/word/2010/wordprocessingDrawing" xmlns:v="urn:schemas-microsoft-com:vml" xmlns:o="urn:schemas-microsoft-com:office:office" xmlns:mc="http://schemas.openxmlformats.org/markup-compatibility/2006" xmlns:wpc="http://schemas.microsoft.com/office/word/2010/wordprocessingCanvas" xmlns="" val="0"/>
+                          <a14:useLocalDpi xmlns:a14="http://schemas.microsoft.com/office/drawing/2010/main" val="0"/>
                         </a:ext>
                       </a:extLst>
                     </a:blip>
@@ -3980,8 +3990,8 @@
         <w:pStyle w:val="Ttulo3"/>
         <w:contextualSpacing w:val="0"/>
       </w:pPr>
-      <w:bookmarkStart w:id="11" w:name="h.mffh0zjm2ywj" w:colFirst="0" w:colLast="0"/>
-      <w:bookmarkEnd w:id="11"/>
+      <w:bookmarkStart w:id="12" w:name="h.mffh0zjm2ywj" w:colFirst="0" w:colLast="0"/>
+      <w:bookmarkEnd w:id="12"/>
       <w:r>
         <w:t>Algoritmos de resumen criptográficos.</w:t>
       </w:r>
@@ -4108,8 +4118,8 @@
         <w:pStyle w:val="Ttulo3"/>
         <w:contextualSpacing w:val="0"/>
       </w:pPr>
-      <w:bookmarkStart w:id="12" w:name="h.a71nws1wgt1t" w:colFirst="0" w:colLast="0"/>
-      <w:bookmarkEnd w:id="12"/>
+      <w:bookmarkStart w:id="13" w:name="h.a71nws1wgt1t" w:colFirst="0" w:colLast="0"/>
+      <w:bookmarkEnd w:id="13"/>
       <w:r>
         <w:t>El mecanismo de la firma digital.</w:t>
       </w:r>
@@ -4181,8 +4191,8 @@
         <w:pStyle w:val="Ttulo1"/>
         <w:contextualSpacing w:val="0"/>
       </w:pPr>
-      <w:bookmarkStart w:id="13" w:name="h.y2gmbti1uwsc" w:colFirst="0" w:colLast="0"/>
-      <w:bookmarkEnd w:id="13"/>
+      <w:bookmarkStart w:id="14" w:name="h.y2gmbti1uwsc" w:colFirst="0" w:colLast="0"/>
+      <w:bookmarkEnd w:id="14"/>
       <w:r>
         <w:t>Sistemas de confianza e intercambio de claves: la PKI y PGP</w:t>
       </w:r>
@@ -4288,8 +4298,8 @@
         <w:pStyle w:val="Ttulo2"/>
         <w:contextualSpacing w:val="0"/>
       </w:pPr>
-      <w:bookmarkStart w:id="14" w:name="h.v541iho6ofxo" w:colFirst="0" w:colLast="0"/>
-      <w:bookmarkEnd w:id="14"/>
+      <w:bookmarkStart w:id="15" w:name="h.v541iho6ofxo" w:colFirst="0" w:colLast="0"/>
+      <w:bookmarkEnd w:id="15"/>
       <w:r>
         <w:t>PGP (PrettyGoodPrivacy)</w:t>
       </w:r>
@@ -4381,8 +4391,6 @@
       <w:pPr>
         <w:contextualSpacing w:val="0"/>
       </w:pPr>
-      <w:bookmarkStart w:id="15" w:name="_GoBack"/>
-      <w:bookmarkEnd w:id="15"/>
     </w:p>
     <w:p>
       <w:pPr>
@@ -4642,7 +4650,7 @@
           <w:left w:w="10" w:type="dxa"/>
           <w:right w:w="10" w:type="dxa"/>
         </w:tblCellMar>
-        <w:tblLook w:val="0000"/>
+        <w:tblLook w:val="0000" w:firstRow="0" w:lastRow="0" w:firstColumn="0" w:lastColumn="0" w:noHBand="0" w:noVBand="0"/>
       </w:tblPr>
       <w:tblGrid>
         <w:gridCol w:w="4680"/>
@@ -4667,7 +4675,6 @@
             <w:r>
               <w:rPr>
                 <w:noProof/>
-                <w:lang w:val="en-US" w:eastAsia="en-US"/>
               </w:rPr>
               <w:drawing>
                 <wp:inline distT="0" distB="0" distL="0" distR="0">
@@ -4882,7 +4889,6 @@
       <w:r>
         <w:rPr>
           <w:noProof/>
-          <w:lang w:val="en-US" w:eastAsia="en-US"/>
         </w:rPr>
         <w:drawing>
           <wp:inline distT="0" distB="0" distL="0" distR="0">
@@ -4958,7 +4964,6 @@
       <w:r>
         <w:rPr>
           <w:noProof/>
-          <w:lang w:val="en-US" w:eastAsia="en-US"/>
         </w:rPr>
         <w:drawing>
           <wp:inline distT="0" distB="0" distL="0" distR="0">
@@ -5085,7 +5090,6 @@
       <w:r>
         <w:rPr>
           <w:noProof/>
-          <w:lang w:val="en-US" w:eastAsia="en-US"/>
         </w:rPr>
         <w:drawing>
           <wp:inline distT="0" distB="0" distL="0" distR="0">
@@ -5227,7 +5231,6 @@
       <w:r>
         <w:rPr>
           <w:noProof/>
-          <w:lang w:val="en-US" w:eastAsia="en-US"/>
         </w:rPr>
         <w:drawing>
           <wp:inline distT="0" distB="0" distL="0" distR="0">
@@ -5357,7 +5360,6 @@
       <w:r>
         <w:rPr>
           <w:noProof/>
-          <w:lang w:val="en-US" w:eastAsia="en-US"/>
         </w:rPr>
         <w:drawing>
           <wp:inline distT="0" distB="0" distL="0" distR="0">
@@ -5424,7 +5426,6 @@
       <w:r>
         <w:rPr>
           <w:noProof/>
-          <w:lang w:val="en-US" w:eastAsia="en-US"/>
         </w:rPr>
         <w:drawing>
           <wp:inline distT="0" distB="0" distL="0" distR="0">
@@ -5521,7 +5522,6 @@
       <w:r>
         <w:rPr>
           <w:noProof/>
-          <w:lang w:val="en-US" w:eastAsia="en-US"/>
         </w:rPr>
         <w:drawing>
           <wp:inline distT="0" distB="0" distL="0" distR="0">
@@ -5612,7 +5612,6 @@
       <w:r>
         <w:rPr>
           <w:noProof/>
-          <w:lang w:val="en-US" w:eastAsia="en-US"/>
         </w:rPr>
         <w:drawing>
           <wp:inline distT="0" distB="0" distL="0" distR="0">
@@ -5761,7 +5760,6 @@
       <w:r>
         <w:rPr>
           <w:noProof/>
-          <w:lang w:val="en-US" w:eastAsia="en-US"/>
         </w:rPr>
         <w:drawing>
           <wp:anchor distT="0" distB="0" distL="0" distR="0" simplePos="0" relativeHeight="251658240" behindDoc="0" locked="0" layoutInCell="0" allowOverlap="0">
@@ -5844,7 +5842,6 @@
       <w:r>
         <w:rPr>
           <w:noProof/>
-          <w:lang w:val="en-US" w:eastAsia="en-US"/>
         </w:rPr>
         <w:drawing>
           <wp:anchor distT="0" distB="0" distL="0" distR="0" simplePos="0" relativeHeight="251659264" behindDoc="0" locked="0" layoutInCell="0" allowOverlap="0">
@@ -5939,7 +5936,6 @@
       <w:r>
         <w:rPr>
           <w:noProof/>
-          <w:lang w:val="en-US" w:eastAsia="en-US"/>
         </w:rPr>
         <w:drawing>
           <wp:anchor distT="0" distB="0" distL="0" distR="0" simplePos="0" relativeHeight="251660288" behindDoc="0" locked="0" layoutInCell="0" allowOverlap="0">
@@ -6154,7 +6150,7 @@
           <w:left w:w="10" w:type="dxa"/>
           <w:right w:w="10" w:type="dxa"/>
         </w:tblCellMar>
-        <w:tblLook w:val="0000"/>
+        <w:tblLook w:val="0000" w:firstRow="0" w:lastRow="0" w:firstColumn="0" w:lastColumn="0" w:noHBand="0" w:noVBand="0"/>
       </w:tblPr>
       <w:tblGrid>
         <w:gridCol w:w="9360"/>
@@ -6178,7 +6174,6 @@
             <w:r>
               <w:rPr>
                 <w:noProof/>
-                <w:lang w:val="en-US" w:eastAsia="en-US"/>
               </w:rPr>
               <w:drawing>
                 <wp:inline distT="0" distB="0" distL="0" distR="0">
@@ -6583,7 +6578,7 @@
     </w:p>
     <w:p>
       <w:pPr>
-        <w:pStyle w:val="normal0"/>
+        <w:pStyle w:val="Normal1"/>
         <w:rPr>
           <w:lang w:val="es-ES"/>
         </w:rPr>
@@ -6597,7 +6592,7 @@
     </w:p>
     <w:p>
       <w:pPr>
-        <w:pStyle w:val="normal0"/>
+        <w:pStyle w:val="Normal1"/>
         <w:rPr>
           <w:lang w:val="es-ES"/>
         </w:rPr>
@@ -6605,7 +6600,7 @@
     </w:p>
     <w:p>
       <w:pPr>
-        <w:pStyle w:val="normal0"/>
+        <w:pStyle w:val="Normal1"/>
         <w:rPr>
           <w:lang w:val="es-ES"/>
         </w:rPr>
@@ -6635,7 +6630,7 @@
     </w:p>
     <w:p>
       <w:pPr>
-        <w:pStyle w:val="normal0"/>
+        <w:pStyle w:val="Normal1"/>
         <w:numPr>
           <w:ilvl w:val="0"/>
           <w:numId w:val="22"/>
@@ -6655,7 +6650,7 @@
     </w:p>
     <w:p>
       <w:pPr>
-        <w:pStyle w:val="normal0"/>
+        <w:pStyle w:val="Normal1"/>
         <w:numPr>
           <w:ilvl w:val="0"/>
           <w:numId w:val="22"/>
@@ -6675,7 +6670,7 @@
     </w:p>
     <w:p>
       <w:pPr>
-        <w:pStyle w:val="normal0"/>
+        <w:pStyle w:val="Normal1"/>
         <w:numPr>
           <w:ilvl w:val="0"/>
           <w:numId w:val="22"/>
@@ -6695,7 +6690,7 @@
     </w:p>
     <w:p>
       <w:pPr>
-        <w:pStyle w:val="normal0"/>
+        <w:pStyle w:val="Normal1"/>
         <w:numPr>
           <w:ilvl w:val="0"/>
           <w:numId w:val="22"/>
@@ -6715,7 +6710,7 @@
     </w:p>
     <w:p>
       <w:pPr>
-        <w:pStyle w:val="normal0"/>
+        <w:pStyle w:val="Normal1"/>
         <w:rPr>
           <w:lang w:val="es-ES"/>
         </w:rPr>
@@ -6723,7 +6718,7 @@
     </w:p>
     <w:p>
       <w:pPr>
-        <w:pStyle w:val="normal0"/>
+        <w:pStyle w:val="Normal1"/>
         <w:rPr>
           <w:lang w:val="es-ES"/>
         </w:rPr>
@@ -6890,8 +6885,8 @@
 </file>
 
 <file path=word/endnotes.xml><?xml version="1.0" encoding="utf-8"?>
-<w:endnotes xmlns:ve="http://schemas.openxmlformats.org/markup-compatibility/2006" xmlns:o="urn:schemas-microsoft-com:office:office" xmlns:r="http://schemas.openxmlformats.org/officeDocument/2006/relationships" xmlns:m="http://schemas.openxmlformats.org/officeDocument/2006/math" xmlns:v="urn:schemas-microsoft-com:vml" xmlns:wp="http://schemas.openxmlformats.org/drawingml/2006/wordprocessingDrawing" xmlns:w10="urn:schemas-microsoft-com:office:word" xmlns:w="http://schemas.openxmlformats.org/wordprocessingml/2006/main" xmlns:wne="http://schemas.microsoft.com/office/word/2006/wordml">
-  <w:endnote w:type="separator" w:id="0">
+<w:endnotes xmlns:wpc="http://schemas.microsoft.com/office/word/2010/wordprocessingCanvas" xmlns:cx="http://schemas.microsoft.com/office/drawing/2014/chartex" xmlns:cx1="http://schemas.microsoft.com/office/drawing/2015/9/8/chartex" xmlns:cx2="http://schemas.microsoft.com/office/drawing/2015/10/21/chartex" xmlns:mc="http://schemas.openxmlformats.org/markup-compatibility/2006" xmlns:o="urn:schemas-microsoft-com:office:office" xmlns:r="http://schemas.openxmlformats.org/officeDocument/2006/relationships" xmlns:m="http://schemas.openxmlformats.org/officeDocument/2006/math" xmlns:v="urn:schemas-microsoft-com:vml" xmlns:wp14="http://schemas.microsoft.com/office/word/2010/wordprocessingDrawing" xmlns:wp="http://schemas.openxmlformats.org/drawingml/2006/wordprocessingDrawing" xmlns:w10="urn:schemas-microsoft-com:office:word" xmlns:w="http://schemas.openxmlformats.org/wordprocessingml/2006/main" xmlns:w14="http://schemas.microsoft.com/office/word/2010/wordml" xmlns:w15="http://schemas.microsoft.com/office/word/2012/wordml" xmlns:w16se="http://schemas.microsoft.com/office/word/2015/wordml/symex" xmlns:wpg="http://schemas.microsoft.com/office/word/2010/wordprocessingGroup" xmlns:wpi="http://schemas.microsoft.com/office/word/2010/wordprocessingInk" xmlns:wne="http://schemas.microsoft.com/office/word/2006/wordml" xmlns:wps="http://schemas.microsoft.com/office/word/2010/wordprocessingShape" mc:Ignorable="w14 w15 w16se wp14">
+  <w:endnote w:type="separator" w:id="-1">
     <w:p>
       <w:pPr>
         <w:spacing w:line="240" w:lineRule="auto"/>
@@ -6901,7 +6896,7 @@
       </w:r>
     </w:p>
   </w:endnote>
-  <w:endnote w:type="continuationSeparator" w:id="1">
+  <w:endnote w:type="continuationSeparator" w:id="0">
     <w:p>
       <w:pPr>
         <w:spacing w:line="240" w:lineRule="auto"/>
@@ -6915,7 +6910,7 @@
 </file>
 
 <file path=word/footer1.xml><?xml version="1.0" encoding="utf-8"?>
-<w:ftr xmlns:ve="http://schemas.openxmlformats.org/markup-compatibility/2006" xmlns:o="urn:schemas-microsoft-com:office:office" xmlns:r="http://schemas.openxmlformats.org/officeDocument/2006/relationships" xmlns:m="http://schemas.openxmlformats.org/officeDocument/2006/math" xmlns:v="urn:schemas-microsoft-com:vml" xmlns:wp="http://schemas.openxmlformats.org/drawingml/2006/wordprocessingDrawing" xmlns:w10="urn:schemas-microsoft-com:office:word" xmlns:w="http://schemas.openxmlformats.org/wordprocessingml/2006/main" xmlns:wne="http://schemas.microsoft.com/office/word/2006/wordml">
+<w:ftr xmlns:wpc="http://schemas.microsoft.com/office/word/2010/wordprocessingCanvas" xmlns:cx="http://schemas.microsoft.com/office/drawing/2014/chartex" xmlns:cx1="http://schemas.microsoft.com/office/drawing/2015/9/8/chartex" xmlns:cx2="http://schemas.microsoft.com/office/drawing/2015/10/21/chartex" xmlns:mc="http://schemas.openxmlformats.org/markup-compatibility/2006" xmlns:o="urn:schemas-microsoft-com:office:office" xmlns:r="http://schemas.openxmlformats.org/officeDocument/2006/relationships" xmlns:m="http://schemas.openxmlformats.org/officeDocument/2006/math" xmlns:v="urn:schemas-microsoft-com:vml" xmlns:wp14="http://schemas.microsoft.com/office/word/2010/wordprocessingDrawing" xmlns:wp="http://schemas.openxmlformats.org/drawingml/2006/wordprocessingDrawing" xmlns:w10="urn:schemas-microsoft-com:office:word" xmlns:w="http://schemas.openxmlformats.org/wordprocessingml/2006/main" xmlns:w14="http://schemas.microsoft.com/office/word/2010/wordml" xmlns:w15="http://schemas.microsoft.com/office/word/2012/wordml" xmlns:w16se="http://schemas.microsoft.com/office/word/2015/wordml/symex" xmlns:wpg="http://schemas.microsoft.com/office/word/2010/wordprocessingGroup" xmlns:wpi="http://schemas.microsoft.com/office/word/2010/wordprocessingInk" xmlns:wne="http://schemas.microsoft.com/office/word/2006/wordml" xmlns:wps="http://schemas.microsoft.com/office/word/2010/wordprocessingShape" mc:Ignorable="w14 w15 w16se wp14">
   <w:p>
     <w:pPr>
       <w:pBdr>
@@ -6936,7 +6931,7 @@
         <w:left w:w="10" w:type="dxa"/>
         <w:right w:w="10" w:type="dxa"/>
       </w:tblCellMar>
-      <w:tblLook w:val="0000"/>
+      <w:tblLook w:val="0000" w:firstRow="0" w:lastRow="0" w:firstColumn="0" w:lastColumn="0" w:noHBand="0" w:noVBand="0"/>
     </w:tblPr>
     <w:tblGrid>
       <w:gridCol w:w="2874"/>
@@ -7053,8 +7048,8 @@
 </file>
 
 <file path=word/footnotes.xml><?xml version="1.0" encoding="utf-8"?>
-<w:footnotes xmlns:ve="http://schemas.openxmlformats.org/markup-compatibility/2006" xmlns:o="urn:schemas-microsoft-com:office:office" xmlns:r="http://schemas.openxmlformats.org/officeDocument/2006/relationships" xmlns:m="http://schemas.openxmlformats.org/officeDocument/2006/math" xmlns:v="urn:schemas-microsoft-com:vml" xmlns:wp="http://schemas.openxmlformats.org/drawingml/2006/wordprocessingDrawing" xmlns:w10="urn:schemas-microsoft-com:office:word" xmlns:w="http://schemas.openxmlformats.org/wordprocessingml/2006/main" xmlns:wne="http://schemas.microsoft.com/office/word/2006/wordml">
-  <w:footnote w:type="separator" w:id="0">
+<w:footnotes xmlns:wpc="http://schemas.microsoft.com/office/word/2010/wordprocessingCanvas" xmlns:cx="http://schemas.microsoft.com/office/drawing/2014/chartex" xmlns:cx1="http://schemas.microsoft.com/office/drawing/2015/9/8/chartex" xmlns:cx2="http://schemas.microsoft.com/office/drawing/2015/10/21/chartex" xmlns:mc="http://schemas.openxmlformats.org/markup-compatibility/2006" xmlns:o="urn:schemas-microsoft-com:office:office" xmlns:r="http://schemas.openxmlformats.org/officeDocument/2006/relationships" xmlns:m="http://schemas.openxmlformats.org/officeDocument/2006/math" xmlns:v="urn:schemas-microsoft-com:vml" xmlns:wp14="http://schemas.microsoft.com/office/word/2010/wordprocessingDrawing" xmlns:wp="http://schemas.openxmlformats.org/drawingml/2006/wordprocessingDrawing" xmlns:w10="urn:schemas-microsoft-com:office:word" xmlns:w="http://schemas.openxmlformats.org/wordprocessingml/2006/main" xmlns:w14="http://schemas.microsoft.com/office/word/2010/wordml" xmlns:w15="http://schemas.microsoft.com/office/word/2012/wordml" xmlns:w16se="http://schemas.microsoft.com/office/word/2015/wordml/symex" xmlns:wpg="http://schemas.microsoft.com/office/word/2010/wordprocessingGroup" xmlns:wpi="http://schemas.microsoft.com/office/word/2010/wordprocessingInk" xmlns:wne="http://schemas.microsoft.com/office/word/2006/wordml" xmlns:wps="http://schemas.microsoft.com/office/word/2010/wordprocessingShape" mc:Ignorable="w14 w15 w16se wp14">
+  <w:footnote w:type="separator" w:id="-1">
     <w:p>
       <w:pPr>
         <w:spacing w:line="240" w:lineRule="auto"/>
@@ -7064,7 +7059,7 @@
       </w:r>
     </w:p>
   </w:footnote>
-  <w:footnote w:type="continuationSeparator" w:id="1">
+  <w:footnote w:type="continuationSeparator" w:id="0">
     <w:p>
       <w:pPr>
         <w:spacing w:line="240" w:lineRule="auto"/>
@@ -7074,7 +7069,7 @@
       </w:r>
     </w:p>
   </w:footnote>
-  <w:footnote w:id="2">
+  <w:footnote w:id="1">
     <w:p>
       <w:pPr>
         <w:contextualSpacing w:val="0"/>
@@ -7097,8 +7092,8 @@
 </file>
 
 <file path=word/numbering.xml><?xml version="1.0" encoding="utf-8"?>
-<w:numbering xmlns:ve="http://schemas.openxmlformats.org/markup-compatibility/2006" xmlns:o="urn:schemas-microsoft-com:office:office" xmlns:r="http://schemas.openxmlformats.org/officeDocument/2006/relationships" xmlns:m="http://schemas.openxmlformats.org/officeDocument/2006/math" xmlns:v="urn:schemas-microsoft-com:vml" xmlns:wp="http://schemas.openxmlformats.org/drawingml/2006/wordprocessingDrawing" xmlns:w10="urn:schemas-microsoft-com:office:word" xmlns:w="http://schemas.openxmlformats.org/wordprocessingml/2006/main" xmlns:wne="http://schemas.microsoft.com/office/word/2006/wordml">
-  <w:abstractNum w:abstractNumId="0">
+<w:numbering xmlns:wpc="http://schemas.microsoft.com/office/word/2010/wordprocessingCanvas" xmlns:cx="http://schemas.microsoft.com/office/drawing/2014/chartex" xmlns:cx1="http://schemas.microsoft.com/office/drawing/2015/9/8/chartex" xmlns:cx2="http://schemas.microsoft.com/office/drawing/2015/10/21/chartex" xmlns:mc="http://schemas.openxmlformats.org/markup-compatibility/2006" xmlns:o="urn:schemas-microsoft-com:office:office" xmlns:r="http://schemas.openxmlformats.org/officeDocument/2006/relationships" xmlns:m="http://schemas.openxmlformats.org/officeDocument/2006/math" xmlns:v="urn:schemas-microsoft-com:vml" xmlns:wp14="http://schemas.microsoft.com/office/word/2010/wordprocessingDrawing" xmlns:wp="http://schemas.openxmlformats.org/drawingml/2006/wordprocessingDrawing" xmlns:w10="urn:schemas-microsoft-com:office:word" xmlns:w="http://schemas.openxmlformats.org/wordprocessingml/2006/main" xmlns:w14="http://schemas.microsoft.com/office/word/2010/wordml" xmlns:w15="http://schemas.microsoft.com/office/word/2012/wordml" xmlns:w16se="http://schemas.microsoft.com/office/word/2015/wordml/symex" xmlns:wpg="http://schemas.microsoft.com/office/word/2010/wordprocessingGroup" xmlns:wpi="http://schemas.microsoft.com/office/word/2010/wordprocessingInk" xmlns:wne="http://schemas.microsoft.com/office/word/2006/wordml" xmlns:wps="http://schemas.microsoft.com/office/word/2010/wordprocessingShape" mc:Ignorable="w14 w15 w16se wp14">
+  <w:abstractNum w:abstractNumId="0" w15:restartNumberingAfterBreak="0">
     <w:nsid w:val="029665F1"/>
     <w:multiLevelType w:val="multilevel"/>
     <w:tmpl w:val="3A5EB926"/>
@@ -7283,7 +7278,7 @@
       </w:rPr>
     </w:lvl>
   </w:abstractNum>
-  <w:abstractNum w:abstractNumId="1">
+  <w:abstractNum w:abstractNumId="1" w15:restartNumberingAfterBreak="0">
     <w:nsid w:val="09AF2435"/>
     <w:multiLevelType w:val="multilevel"/>
     <w:tmpl w:val="869C79D8"/>
@@ -7468,7 +7463,7 @@
       </w:rPr>
     </w:lvl>
   </w:abstractNum>
-  <w:abstractNum w:abstractNumId="2">
+  <w:abstractNum w:abstractNumId="2" w15:restartNumberingAfterBreak="0">
     <w:nsid w:val="09F51B07"/>
     <w:multiLevelType w:val="multilevel"/>
     <w:tmpl w:val="45CC2866"/>
@@ -7653,7 +7648,7 @@
       </w:rPr>
     </w:lvl>
   </w:abstractNum>
-  <w:abstractNum w:abstractNumId="3">
+  <w:abstractNum w:abstractNumId="3" w15:restartNumberingAfterBreak="0">
     <w:nsid w:val="0B347C98"/>
     <w:multiLevelType w:val="multilevel"/>
     <w:tmpl w:val="5F3E5B88"/>
@@ -7838,7 +7833,7 @@
       </w:rPr>
     </w:lvl>
   </w:abstractNum>
-  <w:abstractNum w:abstractNumId="4">
+  <w:abstractNum w:abstractNumId="4" w15:restartNumberingAfterBreak="0">
     <w:nsid w:val="10DB4640"/>
     <w:multiLevelType w:val="multilevel"/>
     <w:tmpl w:val="7C7C37C0"/>
@@ -8023,7 +8018,7 @@
       </w:rPr>
     </w:lvl>
   </w:abstractNum>
-  <w:abstractNum w:abstractNumId="5">
+  <w:abstractNum w:abstractNumId="5" w15:restartNumberingAfterBreak="0">
     <w:nsid w:val="241C6EA9"/>
     <w:multiLevelType w:val="multilevel"/>
     <w:tmpl w:val="0D527DE6"/>
@@ -8208,7 +8203,7 @@
       </w:rPr>
     </w:lvl>
   </w:abstractNum>
-  <w:abstractNum w:abstractNumId="6">
+  <w:abstractNum w:abstractNumId="6" w15:restartNumberingAfterBreak="0">
     <w:nsid w:val="28B1464B"/>
     <w:multiLevelType w:val="multilevel"/>
     <w:tmpl w:val="C672B904"/>
@@ -8393,7 +8388,7 @@
       </w:rPr>
     </w:lvl>
   </w:abstractNum>
-  <w:abstractNum w:abstractNumId="7">
+  <w:abstractNum w:abstractNumId="7" w15:restartNumberingAfterBreak="0">
     <w:nsid w:val="2F7A2714"/>
     <w:multiLevelType w:val="multilevel"/>
     <w:tmpl w:val="BF3C1CAE"/>
@@ -8578,7 +8573,7 @@
       </w:rPr>
     </w:lvl>
   </w:abstractNum>
-  <w:abstractNum w:abstractNumId="8">
+  <w:abstractNum w:abstractNumId="8" w15:restartNumberingAfterBreak="0">
     <w:nsid w:val="34264D1A"/>
     <w:multiLevelType w:val="multilevel"/>
     <w:tmpl w:val="48382424"/>
@@ -8763,7 +8758,7 @@
       </w:rPr>
     </w:lvl>
   </w:abstractNum>
-  <w:abstractNum w:abstractNumId="9">
+  <w:abstractNum w:abstractNumId="9" w15:restartNumberingAfterBreak="0">
     <w:nsid w:val="3EF73BC9"/>
     <w:multiLevelType w:val="multilevel"/>
     <w:tmpl w:val="873A37C4"/>
@@ -8948,7 +8943,7 @@
       </w:rPr>
     </w:lvl>
   </w:abstractNum>
-  <w:abstractNum w:abstractNumId="10">
+  <w:abstractNum w:abstractNumId="10" w15:restartNumberingAfterBreak="0">
     <w:nsid w:val="409544E5"/>
     <w:multiLevelType w:val="multilevel"/>
     <w:tmpl w:val="713EB0C2"/>
@@ -9133,7 +9128,7 @@
       </w:rPr>
     </w:lvl>
   </w:abstractNum>
-  <w:abstractNum w:abstractNumId="11">
+  <w:abstractNum w:abstractNumId="11" w15:restartNumberingAfterBreak="0">
     <w:nsid w:val="451C16E6"/>
     <w:multiLevelType w:val="multilevel"/>
     <w:tmpl w:val="68FCEA78"/>
@@ -9318,7 +9313,7 @@
       </w:rPr>
     </w:lvl>
   </w:abstractNum>
-  <w:abstractNum w:abstractNumId="12">
+  <w:abstractNum w:abstractNumId="12" w15:restartNumberingAfterBreak="0">
     <w:nsid w:val="4C9C3AD9"/>
     <w:multiLevelType w:val="multilevel"/>
     <w:tmpl w:val="C8645334"/>
@@ -9431,7 +9426,7 @@
       </w:rPr>
     </w:lvl>
   </w:abstractNum>
-  <w:abstractNum w:abstractNumId="13">
+  <w:abstractNum w:abstractNumId="13" w15:restartNumberingAfterBreak="0">
     <w:nsid w:val="4CA51C94"/>
     <w:multiLevelType w:val="multilevel"/>
     <w:tmpl w:val="1DDC0636"/>
@@ -9616,7 +9611,7 @@
       </w:rPr>
     </w:lvl>
   </w:abstractNum>
-  <w:abstractNum w:abstractNumId="14">
+  <w:abstractNum w:abstractNumId="14" w15:restartNumberingAfterBreak="0">
     <w:nsid w:val="4E444F40"/>
     <w:multiLevelType w:val="multilevel"/>
     <w:tmpl w:val="1820099C"/>
@@ -9801,7 +9796,7 @@
       </w:rPr>
     </w:lvl>
   </w:abstractNum>
-  <w:abstractNum w:abstractNumId="15">
+  <w:abstractNum w:abstractNumId="15" w15:restartNumberingAfterBreak="0">
     <w:nsid w:val="4F6C28CE"/>
     <w:multiLevelType w:val="multilevel"/>
     <w:tmpl w:val="4AA03EBC"/>
@@ -9986,7 +9981,7 @@
       </w:rPr>
     </w:lvl>
   </w:abstractNum>
-  <w:abstractNum w:abstractNumId="16">
+  <w:abstractNum w:abstractNumId="16" w15:restartNumberingAfterBreak="0">
     <w:nsid w:val="573D0B20"/>
     <w:multiLevelType w:val="multilevel"/>
     <w:tmpl w:val="1B805204"/>
@@ -10171,7 +10166,7 @@
       </w:rPr>
     </w:lvl>
   </w:abstractNum>
-  <w:abstractNum w:abstractNumId="17">
+  <w:abstractNum w:abstractNumId="17" w15:restartNumberingAfterBreak="0">
     <w:nsid w:val="5B5401BD"/>
     <w:multiLevelType w:val="multilevel"/>
     <w:tmpl w:val="C1FA31D8"/>
@@ -10356,7 +10351,7 @@
       </w:rPr>
     </w:lvl>
   </w:abstractNum>
-  <w:abstractNum w:abstractNumId="18">
+  <w:abstractNum w:abstractNumId="18" w15:restartNumberingAfterBreak="0">
     <w:nsid w:val="67352AA8"/>
     <w:multiLevelType w:val="multilevel"/>
     <w:tmpl w:val="32B6DF14"/>
@@ -10541,7 +10536,7 @@
       </w:rPr>
     </w:lvl>
   </w:abstractNum>
-  <w:abstractNum w:abstractNumId="19">
+  <w:abstractNum w:abstractNumId="19" w15:restartNumberingAfterBreak="0">
     <w:nsid w:val="6B057382"/>
     <w:multiLevelType w:val="multilevel"/>
     <w:tmpl w:val="3056B3A4"/>
@@ -10726,7 +10721,7 @@
       </w:rPr>
     </w:lvl>
   </w:abstractNum>
-  <w:abstractNum w:abstractNumId="20">
+  <w:abstractNum w:abstractNumId="20" w15:restartNumberingAfterBreak="0">
     <w:nsid w:val="6B2D6B32"/>
     <w:multiLevelType w:val="multilevel"/>
     <w:tmpl w:val="6326308A"/>
@@ -10911,7 +10906,7 @@
       </w:rPr>
     </w:lvl>
   </w:abstractNum>
-  <w:abstractNum w:abstractNumId="21">
+  <w:abstractNum w:abstractNumId="21" w15:restartNumberingAfterBreak="0">
     <w:nsid w:val="75BA3D9F"/>
     <w:multiLevelType w:val="multilevel"/>
     <w:tmpl w:val="7566303A"/>
@@ -11166,7 +11161,7 @@
 </file>
 
 <file path=word/styles.xml><?xml version="1.0" encoding="utf-8"?>
-<w:styles xmlns:r="http://schemas.openxmlformats.org/officeDocument/2006/relationships" xmlns:w="http://schemas.openxmlformats.org/wordprocessingml/2006/main">
+<w:styles xmlns:mc="http://schemas.openxmlformats.org/markup-compatibility/2006" xmlns:r="http://schemas.openxmlformats.org/officeDocument/2006/relationships" xmlns:w="http://schemas.openxmlformats.org/wordprocessingml/2006/main" xmlns:w14="http://schemas.microsoft.com/office/word/2010/wordml" xmlns:w15="http://schemas.microsoft.com/office/word/2012/wordml" xmlns:w16se="http://schemas.microsoft.com/office/word/2015/wordml/symex" mc:Ignorable="w14 w15 w16se">
   <w:docDefaults>
     <w:rPrDefault>
       <w:rPr>
@@ -11182,144 +11177,380 @@
       </w:pPr>
     </w:pPrDefault>
   </w:docDefaults>
-  <w:latentStyles w:defLockedState="0" w:defUIPriority="99" w:defSemiHidden="1" w:defUnhideWhenUsed="1" w:defQFormat="0" w:count="267">
-    <w:lsdException w:name="Normal" w:semiHidden="0" w:uiPriority="0" w:unhideWhenUsed="0" w:qFormat="1"/>
-    <w:lsdException w:name="heading 1" w:semiHidden="0" w:uiPriority="9" w:unhideWhenUsed="0" w:qFormat="1"/>
-    <w:lsdException w:name="heading 2" w:uiPriority="9" w:qFormat="1"/>
-    <w:lsdException w:name="heading 3" w:uiPriority="9" w:qFormat="1"/>
-    <w:lsdException w:name="heading 4" w:uiPriority="9" w:qFormat="1"/>
-    <w:lsdException w:name="heading 5" w:uiPriority="9" w:qFormat="1"/>
-    <w:lsdException w:name="heading 6" w:uiPriority="9" w:qFormat="1"/>
-    <w:lsdException w:name="heading 7" w:uiPriority="9" w:qFormat="1"/>
-    <w:lsdException w:name="heading 8" w:uiPriority="9" w:qFormat="1"/>
-    <w:lsdException w:name="heading 9" w:uiPriority="9" w:qFormat="1"/>
-    <w:lsdException w:name="toc 1" w:uiPriority="39"/>
-    <w:lsdException w:name="toc 2" w:uiPriority="39"/>
-    <w:lsdException w:name="toc 3" w:uiPriority="39"/>
-    <w:lsdException w:name="toc 4" w:uiPriority="39"/>
-    <w:lsdException w:name="toc 5" w:uiPriority="39"/>
-    <w:lsdException w:name="toc 6" w:uiPriority="39"/>
-    <w:lsdException w:name="toc 7" w:uiPriority="39"/>
-    <w:lsdException w:name="toc 8" w:uiPriority="39"/>
-    <w:lsdException w:name="toc 9" w:uiPriority="39"/>
-    <w:lsdException w:name="caption" w:uiPriority="35" w:qFormat="1"/>
-    <w:lsdException w:name="Title" w:semiHidden="0" w:uiPriority="10" w:unhideWhenUsed="0" w:qFormat="1"/>
-    <w:lsdException w:name="Default Paragraph Font" w:uiPriority="1"/>
-    <w:lsdException w:name="Subtitle" w:semiHidden="0" w:uiPriority="11" w:unhideWhenUsed="0" w:qFormat="1"/>
-    <w:lsdException w:name="Strong" w:semiHidden="0" w:uiPriority="22" w:unhideWhenUsed="0" w:qFormat="1"/>
-    <w:lsdException w:name="Emphasis" w:semiHidden="0" w:uiPriority="20" w:unhideWhenUsed="0" w:qFormat="1"/>
-    <w:lsdException w:name="Table Grid" w:semiHidden="0" w:uiPriority="59" w:unhideWhenUsed="0"/>
-    <w:lsdException w:name="Placeholder Text" w:unhideWhenUsed="0"/>
-    <w:lsdException w:name="No Spacing" w:semiHidden="0" w:uiPriority="1" w:unhideWhenUsed="0" w:qFormat="1"/>
-    <w:lsdException w:name="Light Shading" w:semiHidden="0" w:uiPriority="60" w:unhideWhenUsed="0"/>
-    <w:lsdException w:name="Light List" w:semiHidden="0" w:uiPriority="61" w:unhideWhenUsed="0"/>
-    <w:lsdException w:name="Light Grid" w:semiHidden="0" w:uiPriority="62" w:unhideWhenUsed="0"/>
-    <w:lsdException w:name="Medium Shading 1" w:semiHidden="0" w:uiPriority="63" w:unhideWhenUsed="0"/>
-    <w:lsdException w:name="Medium Shading 2" w:semiHidden="0" w:uiPriority="64" w:unhideWhenUsed="0"/>
-    <w:lsdException w:name="Medium List 1" w:semiHidden="0" w:uiPriority="65" w:unhideWhenUsed="0"/>
-    <w:lsdException w:name="Medium List 2" w:semiHidden="0" w:uiPriority="66" w:unhideWhenUsed="0"/>
-    <w:lsdException w:name="Medium Grid 1" w:semiHidden="0" w:uiPriority="67" w:unhideWhenUsed="0"/>
-    <w:lsdException w:name="Medium Grid 2" w:semiHidden="0" w:uiPriority="68" w:unhideWhenUsed="0"/>
-    <w:lsdException w:name="Medium Grid 3" w:semiHidden="0" w:uiPriority="69" w:unhideWhenUsed="0"/>
-    <w:lsdException w:name="Dark List" w:semiHidden="0" w:uiPriority="70" w:unhideWhenUsed="0"/>
-    <w:lsdException w:name="Colorful Shading" w:semiHidden="0" w:uiPriority="71" w:unhideWhenUsed="0"/>
-    <w:lsdException w:name="Colorful List" w:semiHidden="0" w:uiPriority="72" w:unhideWhenUsed="0"/>
-    <w:lsdException w:name="Colorful Grid" w:semiHidden="0" w:uiPriority="73" w:unhideWhenUsed="0"/>
-    <w:lsdException w:name="Light Shading Accent 1" w:semiHidden="0" w:uiPriority="60" w:unhideWhenUsed="0"/>
-    <w:lsdException w:name="Light List Accent 1" w:semiHidden="0" w:uiPriority="61" w:unhideWhenUsed="0"/>
-    <w:lsdException w:name="Light Grid Accent 1" w:semiHidden="0" w:uiPriority="62" w:unhideWhenUsed="0"/>
-    <w:lsdException w:name="Medium Shading 1 Accent 1" w:semiHidden="0" w:uiPriority="63" w:unhideWhenUsed="0"/>
-    <w:lsdException w:name="Medium Shading 2 Accent 1" w:semiHidden="0" w:uiPriority="64" w:unhideWhenUsed="0"/>
-    <w:lsdException w:name="Medium List 1 Accent 1" w:semiHidden="0" w:uiPriority="65" w:unhideWhenUsed="0"/>
-    <w:lsdException w:name="Revision" w:unhideWhenUsed="0"/>
-    <w:lsdException w:name="List Paragraph" w:semiHidden="0" w:uiPriority="34" w:unhideWhenUsed="0" w:qFormat="1"/>
-    <w:lsdException w:name="Quote" w:semiHidden="0" w:uiPriority="29" w:unhideWhenUsed="0" w:qFormat="1"/>
-    <w:lsdException w:name="Intense Quote" w:semiHidden="0" w:uiPriority="30" w:unhideWhenUsed="0" w:qFormat="1"/>
-    <w:lsdException w:name="Medium List 2 Accent 1" w:semiHidden="0" w:uiPriority="66" w:unhideWhenUsed="0"/>
-    <w:lsdException w:name="Medium Grid 1 Accent 1" w:semiHidden="0" w:uiPriority="67" w:unhideWhenUsed="0"/>
-    <w:lsdException w:name="Medium Grid 2 Accent 1" w:semiHidden="0" w:uiPriority="68" w:unhideWhenUsed="0"/>
-    <w:lsdException w:name="Medium Grid 3 Accent 1" w:semiHidden="0" w:uiPriority="69" w:unhideWhenUsed="0"/>
-    <w:lsdException w:name="Dark List Accent 1" w:semiHidden="0" w:uiPriority="70" w:unhideWhenUsed="0"/>
-    <w:lsdException w:name="Colorful Shading Accent 1" w:semiHidden="0" w:uiPriority="71" w:unhideWhenUsed="0"/>
-    <w:lsdException w:name="Colorful List Accent 1" w:semiHidden="0" w:uiPriority="72" w:unhideWhenUsed="0"/>
-    <w:lsdException w:name="Colorful Grid Accent 1" w:semiHidden="0" w:uiPriority="73" w:unhideWhenUsed="0"/>
-    <w:lsdException w:name="Light Shading Accent 2" w:semiHidden="0" w:uiPriority="60" w:unhideWhenUsed="0"/>
-    <w:lsdException w:name="Light List Accent 2" w:semiHidden="0" w:uiPriority="61" w:unhideWhenUsed="0"/>
-    <w:lsdException w:name="Light Grid Accent 2" w:semiHidden="0" w:uiPriority="62" w:unhideWhenUsed="0"/>
-    <w:lsdException w:name="Medium Shading 1 Accent 2" w:semiHidden="0" w:uiPriority="63" w:unhideWhenUsed="0"/>
-    <w:lsdException w:name="Medium Shading 2 Accent 2" w:semiHidden="0" w:uiPriority="64" w:unhideWhenUsed="0"/>
-    <w:lsdException w:name="Medium List 1 Accent 2" w:semiHidden="0" w:uiPriority="65" w:unhideWhenUsed="0"/>
-    <w:lsdException w:name="Medium List 2 Accent 2" w:semiHidden="0" w:uiPriority="66" w:unhideWhenUsed="0"/>
-    <w:lsdException w:name="Medium Grid 1 Accent 2" w:semiHidden="0" w:uiPriority="67" w:unhideWhenUsed="0"/>
-    <w:lsdException w:name="Medium Grid 2 Accent 2" w:semiHidden="0" w:uiPriority="68" w:unhideWhenUsed="0"/>
-    <w:lsdException w:name="Medium Grid 3 Accent 2" w:semiHidden="0" w:uiPriority="69" w:unhideWhenUsed="0"/>
-    <w:lsdException w:name="Dark List Accent 2" w:semiHidden="0" w:uiPriority="70" w:unhideWhenUsed="0"/>
-    <w:lsdException w:name="Colorful Shading Accent 2" w:semiHidden="0" w:uiPriority="71" w:unhideWhenUsed="0"/>
-    <w:lsdException w:name="Colorful List Accent 2" w:semiHidden="0" w:uiPriority="72" w:unhideWhenUsed="0"/>
-    <w:lsdException w:name="Colorful Grid Accent 2" w:semiHidden="0" w:uiPriority="73" w:unhideWhenUsed="0"/>
-    <w:lsdException w:name="Light Shading Accent 3" w:semiHidden="0" w:uiPriority="60" w:unhideWhenUsed="0"/>
-    <w:lsdException w:name="Light List Accent 3" w:semiHidden="0" w:uiPriority="61" w:unhideWhenUsed="0"/>
-    <w:lsdException w:name="Light Grid Accent 3" w:semiHidden="0" w:uiPriority="62" w:unhideWhenUsed="0"/>
-    <w:lsdException w:name="Medium Shading 1 Accent 3" w:semiHidden="0" w:uiPriority="63" w:unhideWhenUsed="0"/>
-    <w:lsdException w:name="Medium Shading 2 Accent 3" w:semiHidden="0" w:uiPriority="64" w:unhideWhenUsed="0"/>
-    <w:lsdException w:name="Medium List 1 Accent 3" w:semiHidden="0" w:uiPriority="65" w:unhideWhenUsed="0"/>
-    <w:lsdException w:name="Medium List 2 Accent 3" w:semiHidden="0" w:uiPriority="66" w:unhideWhenUsed="0"/>
-    <w:lsdException w:name="Medium Grid 1 Accent 3" w:semiHidden="0" w:uiPriority="67" w:unhideWhenUsed="0"/>
-    <w:lsdException w:name="Medium Grid 2 Accent 3" w:semiHidden="0" w:uiPriority="68" w:unhideWhenUsed="0"/>
-    <w:lsdException w:name="Medium Grid 3 Accent 3" w:semiHidden="0" w:uiPriority="69" w:unhideWhenUsed="0"/>
-    <w:lsdException w:name="Dark List Accent 3" w:semiHidden="0" w:uiPriority="70" w:unhideWhenUsed="0"/>
-    <w:lsdException w:name="Colorful Shading Accent 3" w:semiHidden="0" w:uiPriority="71" w:unhideWhenUsed="0"/>
-    <w:lsdException w:name="Colorful List Accent 3" w:semiHidden="0" w:uiPriority="72" w:unhideWhenUsed="0"/>
-    <w:lsdException w:name="Colorful Grid Accent 3" w:semiHidden="0" w:uiPriority="73" w:unhideWhenUsed="0"/>
-    <w:lsdException w:name="Light Shading Accent 4" w:semiHidden="0" w:uiPriority="60" w:unhideWhenUsed="0"/>
-    <w:lsdException w:name="Light List Accent 4" w:semiHidden="0" w:uiPriority="61" w:unhideWhenUsed="0"/>
-    <w:lsdException w:name="Light Grid Accent 4" w:semiHidden="0" w:uiPriority="62" w:unhideWhenUsed="0"/>
-    <w:lsdException w:name="Medium Shading 1 Accent 4" w:semiHidden="0" w:uiPriority="63" w:unhideWhenUsed="0"/>
-    <w:lsdException w:name="Medium Shading 2 Accent 4" w:semiHidden="0" w:uiPriority="64" w:unhideWhenUsed="0"/>
-    <w:lsdException w:name="Medium List 1 Accent 4" w:semiHidden="0" w:uiPriority="65" w:unhideWhenUsed="0"/>
-    <w:lsdException w:name="Medium List 2 Accent 4" w:semiHidden="0" w:uiPriority="66" w:unhideWhenUsed="0"/>
-    <w:lsdException w:name="Medium Grid 1 Accent 4" w:semiHidden="0" w:uiPriority="67" w:unhideWhenUsed="0"/>
-    <w:lsdException w:name="Medium Grid 2 Accent 4" w:semiHidden="0" w:uiPriority="68" w:unhideWhenUsed="0"/>
-    <w:lsdException w:name="Medium Grid 3 Accent 4" w:semiHidden="0" w:uiPriority="69" w:unhideWhenUsed="0"/>
-    <w:lsdException w:name="Dark List Accent 4" w:semiHidden="0" w:uiPriority="70" w:unhideWhenUsed="0"/>
-    <w:lsdException w:name="Colorful Shading Accent 4" w:semiHidden="0" w:uiPriority="71" w:unhideWhenUsed="0"/>
-    <w:lsdException w:name="Colorful List Accent 4" w:semiHidden="0" w:uiPriority="72" w:unhideWhenUsed="0"/>
-    <w:lsdException w:name="Colorful Grid Accent 4" w:semiHidden="0" w:uiPriority="73" w:unhideWhenUsed="0"/>
-    <w:lsdException w:name="Light Shading Accent 5" w:semiHidden="0" w:uiPriority="60" w:unhideWhenUsed="0"/>
-    <w:lsdException w:name="Light List Accent 5" w:semiHidden="0" w:uiPriority="61" w:unhideWhenUsed="0"/>
-    <w:lsdException w:name="Light Grid Accent 5" w:semiHidden="0" w:uiPriority="62" w:unhideWhenUsed="0"/>
-    <w:lsdException w:name="Medium Shading 1 Accent 5" w:semiHidden="0" w:uiPriority="63" w:unhideWhenUsed="0"/>
-    <w:lsdException w:name="Medium Shading 2 Accent 5" w:semiHidden="0" w:uiPriority="64" w:unhideWhenUsed="0"/>
-    <w:lsdException w:name="Medium List 1 Accent 5" w:semiHidden="0" w:uiPriority="65" w:unhideWhenUsed="0"/>
-    <w:lsdException w:name="Medium List 2 Accent 5" w:semiHidden="0" w:uiPriority="66" w:unhideWhenUsed="0"/>
-    <w:lsdException w:name="Medium Grid 1 Accent 5" w:semiHidden="0" w:uiPriority="67" w:unhideWhenUsed="0"/>
-    <w:lsdException w:name="Medium Grid 2 Accent 5" w:semiHidden="0" w:uiPriority="68" w:unhideWhenUsed="0"/>
-    <w:lsdException w:name="Medium Grid 3 Accent 5" w:semiHidden="0" w:uiPriority="69" w:unhideWhenUsed="0"/>
-    <w:lsdException w:name="Dark List Accent 5" w:semiHidden="0" w:uiPriority="70" w:unhideWhenUsed="0"/>
-    <w:lsdException w:name="Colorful Shading Accent 5" w:semiHidden="0" w:uiPriority="71" w:unhideWhenUsed="0"/>
-    <w:lsdException w:name="Colorful List Accent 5" w:semiHidden="0" w:uiPriority="72" w:unhideWhenUsed="0"/>
-    <w:lsdException w:name="Colorful Grid Accent 5" w:semiHidden="0" w:uiPriority="73" w:unhideWhenUsed="0"/>
-    <w:lsdException w:name="Light Shading Accent 6" w:semiHidden="0" w:uiPriority="60" w:unhideWhenUsed="0"/>
-    <w:lsdException w:name="Light List Accent 6" w:semiHidden="0" w:uiPriority="61" w:unhideWhenUsed="0"/>
-    <w:lsdException w:name="Light Grid Accent 6" w:semiHidden="0" w:uiPriority="62" w:unhideWhenUsed="0"/>
-    <w:lsdException w:name="Medium Shading 1 Accent 6" w:semiHidden="0" w:uiPriority="63" w:unhideWhenUsed="0"/>
-    <w:lsdException w:name="Medium Shading 2 Accent 6" w:semiHidden="0" w:uiPriority="64" w:unhideWhenUsed="0"/>
-    <w:lsdException w:name="Medium List 1 Accent 6" w:semiHidden="0" w:uiPriority="65" w:unhideWhenUsed="0"/>
-    <w:lsdException w:name="Medium List 2 Accent 6" w:semiHidden="0" w:uiPriority="66" w:unhideWhenUsed="0"/>
-    <w:lsdException w:name="Medium Grid 1 Accent 6" w:semiHidden="0" w:uiPriority="67" w:unhideWhenUsed="0"/>
-    <w:lsdException w:name="Medium Grid 2 Accent 6" w:semiHidden="0" w:uiPriority="68" w:unhideWhenUsed="0"/>
-    <w:lsdException w:name="Medium Grid 3 Accent 6" w:semiHidden="0" w:uiPriority="69" w:unhideWhenUsed="0"/>
-    <w:lsdException w:name="Dark List Accent 6" w:semiHidden="0" w:uiPriority="70" w:unhideWhenUsed="0"/>
-    <w:lsdException w:name="Colorful Shading Accent 6" w:semiHidden="0" w:uiPriority="71" w:unhideWhenUsed="0"/>
-    <w:lsdException w:name="Colorful List Accent 6" w:semiHidden="0" w:uiPriority="72" w:unhideWhenUsed="0"/>
-    <w:lsdException w:name="Colorful Grid Accent 6" w:semiHidden="0" w:uiPriority="73" w:unhideWhenUsed="0"/>
-    <w:lsdException w:name="Subtle Emphasis" w:semiHidden="0" w:uiPriority="19" w:unhideWhenUsed="0" w:qFormat="1"/>
-    <w:lsdException w:name="Intense Emphasis" w:semiHidden="0" w:uiPriority="21" w:unhideWhenUsed="0" w:qFormat="1"/>
-    <w:lsdException w:name="Subtle Reference" w:semiHidden="0" w:uiPriority="31" w:unhideWhenUsed="0" w:qFormat="1"/>
-    <w:lsdException w:name="Intense Reference" w:semiHidden="0" w:uiPriority="32" w:unhideWhenUsed="0" w:qFormat="1"/>
-    <w:lsdException w:name="Book Title" w:semiHidden="0" w:uiPriority="33" w:unhideWhenUsed="0" w:qFormat="1"/>
-    <w:lsdException w:name="Bibliography" w:uiPriority="37"/>
-    <w:lsdException w:name="TOC Heading" w:uiPriority="39" w:qFormat="1"/>
+  <w:latentStyles w:defLockedState="0" w:defUIPriority="99" w:defSemiHidden="0" w:defUnhideWhenUsed="0" w:defQFormat="0" w:count="373">
+    <w:lsdException w:name="Normal" w:uiPriority="0" w:qFormat="1"/>
+    <w:lsdException w:name="heading 1" w:uiPriority="9" w:qFormat="1"/>
+    <w:lsdException w:name="heading 2" w:semiHidden="1" w:uiPriority="9" w:unhideWhenUsed="1" w:qFormat="1"/>
+    <w:lsdException w:name="heading 3" w:semiHidden="1" w:uiPriority="9" w:unhideWhenUsed="1" w:qFormat="1"/>
+    <w:lsdException w:name="heading 4" w:semiHidden="1" w:uiPriority="9" w:unhideWhenUsed="1" w:qFormat="1"/>
+    <w:lsdException w:name="heading 5" w:semiHidden="1" w:uiPriority="9" w:unhideWhenUsed="1" w:qFormat="1"/>
+    <w:lsdException w:name="heading 6" w:semiHidden="1" w:uiPriority="9" w:unhideWhenUsed="1" w:qFormat="1"/>
+    <w:lsdException w:name="heading 7" w:semiHidden="1" w:uiPriority="9" w:unhideWhenUsed="1" w:qFormat="1"/>
+    <w:lsdException w:name="heading 8" w:semiHidden="1" w:uiPriority="9" w:unhideWhenUsed="1" w:qFormat="1"/>
+    <w:lsdException w:name="heading 9" w:semiHidden="1" w:uiPriority="9" w:unhideWhenUsed="1" w:qFormat="1"/>
+    <w:lsdException w:name="index 1" w:semiHidden="1" w:unhideWhenUsed="1"/>
+    <w:lsdException w:name="index 2" w:semiHidden="1" w:unhideWhenUsed="1"/>
+    <w:lsdException w:name="index 3" w:semiHidden="1" w:unhideWhenUsed="1"/>
+    <w:lsdException w:name="index 4" w:semiHidden="1" w:unhideWhenUsed="1"/>
+    <w:lsdException w:name="index 5" w:semiHidden="1" w:unhideWhenUsed="1"/>
+    <w:lsdException w:name="index 6" w:semiHidden="1" w:unhideWhenUsed="1"/>
+    <w:lsdException w:name="index 7" w:semiHidden="1" w:unhideWhenUsed="1"/>
+    <w:lsdException w:name="index 8" w:semiHidden="1" w:unhideWhenUsed="1"/>
+    <w:lsdException w:name="index 9" w:semiHidden="1" w:unhideWhenUsed="1"/>
+    <w:lsdException w:name="toc 1" w:semiHidden="1" w:uiPriority="39" w:unhideWhenUsed="1"/>
+    <w:lsdException w:name="toc 2" w:semiHidden="1" w:uiPriority="39" w:unhideWhenUsed="1"/>
+    <w:lsdException w:name="toc 3" w:semiHidden="1" w:uiPriority="39" w:unhideWhenUsed="1"/>
+    <w:lsdException w:name="toc 4" w:semiHidden="1" w:uiPriority="39" w:unhideWhenUsed="1"/>
+    <w:lsdException w:name="toc 5" w:semiHidden="1" w:uiPriority="39" w:unhideWhenUsed="1"/>
+    <w:lsdException w:name="toc 6" w:semiHidden="1" w:uiPriority="39" w:unhideWhenUsed="1"/>
+    <w:lsdException w:name="toc 7" w:semiHidden="1" w:uiPriority="39" w:unhideWhenUsed="1"/>
+    <w:lsdException w:name="toc 8" w:semiHidden="1" w:uiPriority="39" w:unhideWhenUsed="1"/>
+    <w:lsdException w:name="toc 9" w:semiHidden="1" w:uiPriority="39" w:unhideWhenUsed="1"/>
+    <w:lsdException w:name="Normal Indent" w:semiHidden="1" w:unhideWhenUsed="1"/>
+    <w:lsdException w:name="footnote text" w:semiHidden="1" w:unhideWhenUsed="1"/>
+    <w:lsdException w:name="annotation text" w:semiHidden="1" w:unhideWhenUsed="1"/>
+    <w:lsdException w:name="header" w:semiHidden="1" w:unhideWhenUsed="1"/>
+    <w:lsdException w:name="footer" w:semiHidden="1" w:unhideWhenUsed="1"/>
+    <w:lsdException w:name="index heading" w:semiHidden="1" w:unhideWhenUsed="1"/>
+    <w:lsdException w:name="caption" w:semiHidden="1" w:uiPriority="35" w:unhideWhenUsed="1" w:qFormat="1"/>
+    <w:lsdException w:name="table of figures" w:semiHidden="1" w:unhideWhenUsed="1"/>
+    <w:lsdException w:name="envelope address" w:semiHidden="1" w:unhideWhenUsed="1"/>
+    <w:lsdException w:name="envelope return" w:semiHidden="1" w:unhideWhenUsed="1"/>
+    <w:lsdException w:name="footnote reference" w:semiHidden="1" w:unhideWhenUsed="1"/>
+    <w:lsdException w:name="annotation reference" w:semiHidden="1" w:unhideWhenUsed="1"/>
+    <w:lsdException w:name="line number" w:semiHidden="1" w:unhideWhenUsed="1"/>
+    <w:lsdException w:name="page number" w:semiHidden="1" w:unhideWhenUsed="1"/>
+    <w:lsdException w:name="endnote reference" w:semiHidden="1" w:unhideWhenUsed="1"/>
+    <w:lsdException w:name="endnote text" w:semiHidden="1" w:unhideWhenUsed="1"/>
+    <w:lsdException w:name="table of authorities" w:semiHidden="1" w:unhideWhenUsed="1"/>
+    <w:lsdException w:name="macro" w:semiHidden="1" w:unhideWhenUsed="1"/>
+    <w:lsdException w:name="toa heading" w:semiHidden="1" w:unhideWhenUsed="1"/>
+    <w:lsdException w:name="List" w:semiHidden="1" w:unhideWhenUsed="1"/>
+    <w:lsdException w:name="List Bullet" w:semiHidden="1" w:unhideWhenUsed="1"/>
+    <w:lsdException w:name="List Number" w:semiHidden="1" w:unhideWhenUsed="1"/>
+    <w:lsdException w:name="List 2" w:semiHidden="1" w:unhideWhenUsed="1"/>
+    <w:lsdException w:name="List 3" w:semiHidden="1" w:unhideWhenUsed="1"/>
+    <w:lsdException w:name="List 4" w:semiHidden="1" w:unhideWhenUsed="1"/>
+    <w:lsdException w:name="List 5" w:semiHidden="1" w:unhideWhenUsed="1"/>
+    <w:lsdException w:name="List Bullet 2" w:semiHidden="1" w:unhideWhenUsed="1"/>
+    <w:lsdException w:name="List Bullet 3" w:semiHidden="1" w:unhideWhenUsed="1"/>
+    <w:lsdException w:name="List Bullet 4" w:semiHidden="1" w:unhideWhenUsed="1"/>
+    <w:lsdException w:name="List Bullet 5" w:semiHidden="1" w:unhideWhenUsed="1"/>
+    <w:lsdException w:name="List Number 2" w:semiHidden="1" w:unhideWhenUsed="1"/>
+    <w:lsdException w:name="List Number 3" w:semiHidden="1" w:unhideWhenUsed="1"/>
+    <w:lsdException w:name="List Number 4" w:semiHidden="1" w:unhideWhenUsed="1"/>
+    <w:lsdException w:name="List Number 5" w:semiHidden="1" w:unhideWhenUsed="1"/>
+    <w:lsdException w:name="Title" w:uiPriority="10" w:qFormat="1"/>
+    <w:lsdException w:name="Closing" w:semiHidden="1" w:unhideWhenUsed="1"/>
+    <w:lsdException w:name="Signature" w:semiHidden="1" w:unhideWhenUsed="1"/>
+    <w:lsdException w:name="Default Paragraph Font" w:semiHidden="1" w:uiPriority="1" w:unhideWhenUsed="1"/>
+    <w:lsdException w:name="Body Text" w:semiHidden="1" w:unhideWhenUsed="1"/>
+    <w:lsdException w:name="Body Text Indent" w:semiHidden="1" w:unhideWhenUsed="1"/>
+    <w:lsdException w:name="List Continue" w:semiHidden="1" w:unhideWhenUsed="1"/>
+    <w:lsdException w:name="List Continue 2" w:semiHidden="1" w:unhideWhenUsed="1"/>
+    <w:lsdException w:name="List Continue 3" w:semiHidden="1" w:unhideWhenUsed="1"/>
+    <w:lsdException w:name="List Continue 4" w:semiHidden="1" w:unhideWhenUsed="1"/>
+    <w:lsdException w:name="List Continue 5" w:semiHidden="1" w:unhideWhenUsed="1"/>
+    <w:lsdException w:name="Message Header" w:semiHidden="1" w:unhideWhenUsed="1"/>
+    <w:lsdException w:name="Subtitle" w:uiPriority="11" w:qFormat="1"/>
+    <w:lsdException w:name="Salutation" w:semiHidden="1" w:unhideWhenUsed="1"/>
+    <w:lsdException w:name="Date" w:semiHidden="1" w:unhideWhenUsed="1"/>
+    <w:lsdException w:name="Body Text First Indent" w:semiHidden="1" w:unhideWhenUsed="1"/>
+    <w:lsdException w:name="Body Text First Indent 2" w:semiHidden="1" w:unhideWhenUsed="1"/>
+    <w:lsdException w:name="Note Heading" w:semiHidden="1" w:unhideWhenUsed="1"/>
+    <w:lsdException w:name="Body Text 2" w:semiHidden="1" w:unhideWhenUsed="1"/>
+    <w:lsdException w:name="Body Text 3" w:semiHidden="1" w:unhideWhenUsed="1"/>
+    <w:lsdException w:name="Body Text Indent 2" w:semiHidden="1" w:unhideWhenUsed="1"/>
+    <w:lsdException w:name="Body Text Indent 3" w:semiHidden="1" w:unhideWhenUsed="1"/>
+    <w:lsdException w:name="Block Text" w:semiHidden="1" w:unhideWhenUsed="1"/>
+    <w:lsdException w:name="Hyperlink" w:semiHidden="1" w:unhideWhenUsed="1"/>
+    <w:lsdException w:name="FollowedHyperlink" w:semiHidden="1" w:unhideWhenUsed="1"/>
+    <w:lsdException w:name="Strong" w:uiPriority="22" w:qFormat="1"/>
+    <w:lsdException w:name="Emphasis" w:uiPriority="20" w:qFormat="1"/>
+    <w:lsdException w:name="Document Map" w:semiHidden="1" w:unhideWhenUsed="1"/>
+    <w:lsdException w:name="Plain Text" w:semiHidden="1" w:unhideWhenUsed="1"/>
+    <w:lsdException w:name="E-mail Signature" w:semiHidden="1" w:unhideWhenUsed="1"/>
+    <w:lsdException w:name="HTML Top of Form" w:semiHidden="1" w:unhideWhenUsed="1"/>
+    <w:lsdException w:name="HTML Bottom of Form" w:semiHidden="1" w:unhideWhenUsed="1"/>
+    <w:lsdException w:name="Normal (Web)" w:semiHidden="1" w:unhideWhenUsed="1"/>
+    <w:lsdException w:name="HTML Acronym" w:semiHidden="1" w:unhideWhenUsed="1"/>
+    <w:lsdException w:name="HTML Address" w:semiHidden="1" w:unhideWhenUsed="1"/>
+    <w:lsdException w:name="HTML Cite" w:semiHidden="1" w:unhideWhenUsed="1"/>
+    <w:lsdException w:name="HTML Code" w:semiHidden="1" w:unhideWhenUsed="1"/>
+    <w:lsdException w:name="HTML Definition" w:semiHidden="1" w:unhideWhenUsed="1"/>
+    <w:lsdException w:name="HTML Keyboard" w:semiHidden="1" w:unhideWhenUsed="1"/>
+    <w:lsdException w:name="HTML Preformatted" w:semiHidden="1" w:unhideWhenUsed="1"/>
+    <w:lsdException w:name="HTML Sample" w:semiHidden="1" w:unhideWhenUsed="1"/>
+    <w:lsdException w:name="HTML Typewriter" w:semiHidden="1" w:unhideWhenUsed="1"/>
+    <w:lsdException w:name="HTML Variable" w:semiHidden="1" w:unhideWhenUsed="1"/>
+    <w:lsdException w:name="Normal Table" w:semiHidden="1" w:unhideWhenUsed="1"/>
+    <w:lsdException w:name="annotation subject" w:semiHidden="1" w:unhideWhenUsed="1"/>
+    <w:lsdException w:name="No List" w:semiHidden="1" w:unhideWhenUsed="1"/>
+    <w:lsdException w:name="Outline List 1" w:semiHidden="1" w:unhideWhenUsed="1"/>
+    <w:lsdException w:name="Outline List 2" w:semiHidden="1" w:unhideWhenUsed="1"/>
+    <w:lsdException w:name="Outline List 3" w:semiHidden="1" w:unhideWhenUsed="1"/>
+    <w:lsdException w:name="Table Simple 1" w:semiHidden="1" w:unhideWhenUsed="1"/>
+    <w:lsdException w:name="Table Simple 2" w:semiHidden="1" w:unhideWhenUsed="1"/>
+    <w:lsdException w:name="Table Simple 3" w:semiHidden="1" w:unhideWhenUsed="1"/>
+    <w:lsdException w:name="Table Classic 1" w:semiHidden="1" w:unhideWhenUsed="1"/>
+    <w:lsdException w:name="Table Classic 2" w:semiHidden="1" w:unhideWhenUsed="1"/>
+    <w:lsdException w:name="Table Classic 3" w:semiHidden="1" w:unhideWhenUsed="1"/>
+    <w:lsdException w:name="Table Classic 4" w:semiHidden="1" w:unhideWhenUsed="1"/>
+    <w:lsdException w:name="Table Colorful 1" w:semiHidden="1" w:unhideWhenUsed="1"/>
+    <w:lsdException w:name="Table Colorful 2" w:semiHidden="1" w:unhideWhenUsed="1"/>
+    <w:lsdException w:name="Table Colorful 3" w:semiHidden="1" w:unhideWhenUsed="1"/>
+    <w:lsdException w:name="Table Columns 1" w:semiHidden="1" w:unhideWhenUsed="1"/>
+    <w:lsdException w:name="Table Columns 2" w:semiHidden="1" w:unhideWhenUsed="1"/>
+    <w:lsdException w:name="Table Columns 3" w:semiHidden="1" w:unhideWhenUsed="1"/>
+    <w:lsdException w:name="Table Columns 4" w:semiHidden="1" w:unhideWhenUsed="1"/>
+    <w:lsdException w:name="Table Columns 5" w:semiHidden="1" w:unhideWhenUsed="1"/>
+    <w:lsdException w:name="Table Grid 1" w:semiHidden="1" w:unhideWhenUsed="1"/>
+    <w:lsdException w:name="Table Grid 2" w:semiHidden="1" w:unhideWhenUsed="1"/>
+    <w:lsdException w:name="Table Grid 3" w:semiHidden="1" w:unhideWhenUsed="1"/>
+    <w:lsdException w:name="Table Grid 4" w:semiHidden="1" w:unhideWhenUsed="1"/>
+    <w:lsdException w:name="Table Grid 5" w:semiHidden="1" w:unhideWhenUsed="1"/>
+    <w:lsdException w:name="Table Grid 6" w:semiHidden="1" w:unhideWhenUsed="1"/>
+    <w:lsdException w:name="Table Grid 7" w:semiHidden="1" w:unhideWhenUsed="1"/>
+    <w:lsdException w:name="Table Grid 8" w:semiHidden="1" w:unhideWhenUsed="1"/>
+    <w:lsdException w:name="Table List 1" w:semiHidden="1" w:unhideWhenUsed="1"/>
+    <w:lsdException w:name="Table List 2" w:semiHidden="1" w:unhideWhenUsed="1"/>
+    <w:lsdException w:name="Table List 3" w:semiHidden="1" w:unhideWhenUsed="1"/>
+    <w:lsdException w:name="Table List 4" w:semiHidden="1" w:unhideWhenUsed="1"/>
+    <w:lsdException w:name="Table List 5" w:semiHidden="1" w:unhideWhenUsed="1"/>
+    <w:lsdException w:name="Table List 6" w:semiHidden="1" w:unhideWhenUsed="1"/>
+    <w:lsdException w:name="Table List 7" w:semiHidden="1" w:unhideWhenUsed="1"/>
+    <w:lsdException w:name="Table List 8" w:semiHidden="1" w:unhideWhenUsed="1"/>
+    <w:lsdException w:name="Table 3D effects 1" w:semiHidden="1" w:unhideWhenUsed="1"/>
+    <w:lsdException w:name="Table 3D effects 2" w:semiHidden="1" w:unhideWhenUsed="1"/>
+    <w:lsdException w:name="Table 3D effects 3" w:semiHidden="1" w:unhideWhenUsed="1"/>
+    <w:lsdException w:name="Table Contemporary" w:semiHidden="1" w:unhideWhenUsed="1"/>
+    <w:lsdException w:name="Table Elegant" w:semiHidden="1" w:unhideWhenUsed="1"/>
+    <w:lsdException w:name="Table Professional" w:semiHidden="1" w:unhideWhenUsed="1"/>
+    <w:lsdException w:name="Table Subtle 1" w:semiHidden="1" w:unhideWhenUsed="1"/>
+    <w:lsdException w:name="Table Subtle 2" w:semiHidden="1" w:unhideWhenUsed="1"/>
+    <w:lsdException w:name="Table Web 1" w:semiHidden="1" w:unhideWhenUsed="1"/>
+    <w:lsdException w:name="Table Web 2" w:semiHidden="1" w:unhideWhenUsed="1"/>
+    <w:lsdException w:name="Table Web 3" w:semiHidden="1" w:unhideWhenUsed="1"/>
+    <w:lsdException w:name="Balloon Text" w:semiHidden="1" w:unhideWhenUsed="1"/>
+    <w:lsdException w:name="Table Grid" w:semiHidden="1" w:uiPriority="59" w:unhideWhenUsed="1"/>
+    <w:lsdException w:name="Table Theme" w:semiHidden="1" w:unhideWhenUsed="1"/>
+    <w:lsdException w:name="Placeholder Text" w:semiHidden="1"/>
+    <w:lsdException w:name="No Spacing" w:uiPriority="1" w:qFormat="1"/>
+    <w:lsdException w:name="Light Shading" w:uiPriority="60"/>
+    <w:lsdException w:name="Light List" w:uiPriority="61"/>
+    <w:lsdException w:name="Light Grid" w:uiPriority="62"/>
+    <w:lsdException w:name="Medium Shading 1" w:uiPriority="63"/>
+    <w:lsdException w:name="Medium Shading 2" w:uiPriority="64"/>
+    <w:lsdException w:name="Medium List 1" w:uiPriority="65"/>
+    <w:lsdException w:name="Medium List 2" w:uiPriority="66"/>
+    <w:lsdException w:name="Medium Grid 1" w:uiPriority="67"/>
+    <w:lsdException w:name="Medium Grid 2" w:uiPriority="68"/>
+    <w:lsdException w:name="Medium Grid 3" w:uiPriority="69"/>
+    <w:lsdException w:name="Dark List" w:uiPriority="70"/>
+    <w:lsdException w:name="Colorful Shading" w:uiPriority="71"/>
+    <w:lsdException w:name="Colorful List" w:uiPriority="72"/>
+    <w:lsdException w:name="Colorful Grid" w:uiPriority="73"/>
+    <w:lsdException w:name="Light Shading Accent 1" w:uiPriority="60"/>
+    <w:lsdException w:name="Light List Accent 1" w:uiPriority="61"/>
+    <w:lsdException w:name="Light Grid Accent 1" w:uiPriority="62"/>
+    <w:lsdException w:name="Medium Shading 1 Accent 1" w:uiPriority="63"/>
+    <w:lsdException w:name="Medium Shading 2 Accent 1" w:uiPriority="64"/>
+    <w:lsdException w:name="Medium List 1 Accent 1" w:uiPriority="65"/>
+    <w:lsdException w:name="Revision" w:semiHidden="1"/>
+    <w:lsdException w:name="List Paragraph" w:uiPriority="34" w:qFormat="1"/>
+    <w:lsdException w:name="Quote" w:uiPriority="29" w:qFormat="1"/>
+    <w:lsdException w:name="Intense Quote" w:uiPriority="30" w:qFormat="1"/>
+    <w:lsdException w:name="Medium List 2 Accent 1" w:uiPriority="66"/>
+    <w:lsdException w:name="Medium Grid 1 Accent 1" w:uiPriority="67"/>
+    <w:lsdException w:name="Medium Grid 2 Accent 1" w:uiPriority="68"/>
+    <w:lsdException w:name="Medium Grid 3 Accent 1" w:uiPriority="69"/>
+    <w:lsdException w:name="Dark List Accent 1" w:uiPriority="70"/>
+    <w:lsdException w:name="Colorful Shading Accent 1" w:uiPriority="71"/>
+    <w:lsdException w:name="Colorful List Accent 1" w:uiPriority="72"/>
+    <w:lsdException w:name="Colorful Grid Accent 1" w:uiPriority="73"/>
+    <w:lsdException w:name="Light Shading Accent 2" w:uiPriority="60"/>
+    <w:lsdException w:name="Light List Accent 2" w:uiPriority="61"/>
+    <w:lsdException w:name="Light Grid Accent 2" w:uiPriority="62"/>
+    <w:lsdException w:name="Medium Shading 1 Accent 2" w:uiPriority="63"/>
+    <w:lsdException w:name="Medium Shading 2 Accent 2" w:uiPriority="64"/>
+    <w:lsdException w:name="Medium List 1 Accent 2" w:uiPriority="65"/>
+    <w:lsdException w:name="Medium List 2 Accent 2" w:uiPriority="66"/>
+    <w:lsdException w:name="Medium Grid 1 Accent 2" w:uiPriority="67"/>
+    <w:lsdException w:name="Medium Grid 2 Accent 2" w:uiPriority="68"/>
+    <w:lsdException w:name="Medium Grid 3 Accent 2" w:uiPriority="69"/>
+    <w:lsdException w:name="Dark List Accent 2" w:uiPriority="70"/>
+    <w:lsdException w:name="Colorful Shading Accent 2" w:uiPriority="71"/>
+    <w:lsdException w:name="Colorful List Accent 2" w:uiPriority="72"/>
+    <w:lsdException w:name="Colorful Grid Accent 2" w:uiPriority="73"/>
+    <w:lsdException w:name="Light Shading Accent 3" w:uiPriority="60"/>
+    <w:lsdException w:name="Light List Accent 3" w:uiPriority="61"/>
+    <w:lsdException w:name="Light Grid Accent 3" w:uiPriority="62"/>
+    <w:lsdException w:name="Medium Shading 1 Accent 3" w:uiPriority="63"/>
+    <w:lsdException w:name="Medium Shading 2 Accent 3" w:uiPriority="64"/>
+    <w:lsdException w:name="Medium List 1 Accent 3" w:uiPriority="65"/>
+    <w:lsdException w:name="Medium List 2 Accent 3" w:uiPriority="66"/>
+    <w:lsdException w:name="Medium Grid 1 Accent 3" w:uiPriority="67"/>
+    <w:lsdException w:name="Medium Grid 2 Accent 3" w:uiPriority="68"/>
+    <w:lsdException w:name="Medium Grid 3 Accent 3" w:uiPriority="69"/>
+    <w:lsdException w:name="Dark List Accent 3" w:uiPriority="70"/>
+    <w:lsdException w:name="Colorful Shading Accent 3" w:uiPriority="71"/>
+    <w:lsdException w:name="Colorful List Accent 3" w:uiPriority="72"/>
+    <w:lsdException w:name="Colorful Grid Accent 3" w:uiPriority="73"/>
+    <w:lsdException w:name="Light Shading Accent 4" w:uiPriority="60"/>
+    <w:lsdException w:name="Light List Accent 4" w:uiPriority="61"/>
+    <w:lsdException w:name="Light Grid Accent 4" w:uiPriority="62"/>
+    <w:lsdException w:name="Medium Shading 1 Accent 4" w:uiPriority="63"/>
+    <w:lsdException w:name="Medium Shading 2 Accent 4" w:uiPriority="64"/>
+    <w:lsdException w:name="Medium List 1 Accent 4" w:uiPriority="65"/>
+    <w:lsdException w:name="Medium List 2 Accent 4" w:uiPriority="66"/>
+    <w:lsdException w:name="Medium Grid 1 Accent 4" w:uiPriority="67"/>
+    <w:lsdException w:name="Medium Grid 2 Accent 4" w:uiPriority="68"/>
+    <w:lsdException w:name="Medium Grid 3 Accent 4" w:uiPriority="69"/>
+    <w:lsdException w:name="Dark List Accent 4" w:uiPriority="70"/>
+    <w:lsdException w:name="Colorful Shading Accent 4" w:uiPriority="71"/>
+    <w:lsdException w:name="Colorful List Accent 4" w:uiPriority="72"/>
+    <w:lsdException w:name="Colorful Grid Accent 4" w:uiPriority="73"/>
+    <w:lsdException w:name="Light Shading Accent 5" w:uiPriority="60"/>
+    <w:lsdException w:name="Light List Accent 5" w:uiPriority="61"/>
+    <w:lsdException w:name="Light Grid Accent 5" w:uiPriority="62"/>
+    <w:lsdException w:name="Medium Shading 1 Accent 5" w:uiPriority="63"/>
+    <w:lsdException w:name="Medium Shading 2 Accent 5" w:uiPriority="64"/>
+    <w:lsdException w:name="Medium List 1 Accent 5" w:uiPriority="65"/>
+    <w:lsdException w:name="Medium List 2 Accent 5" w:uiPriority="66"/>
+    <w:lsdException w:name="Medium Grid 1 Accent 5" w:uiPriority="67"/>
+    <w:lsdException w:name="Medium Grid 2 Accent 5" w:uiPriority="68"/>
+    <w:lsdException w:name="Medium Grid 3 Accent 5" w:uiPriority="69"/>
+    <w:lsdException w:name="Dark List Accent 5" w:uiPriority="70"/>
+    <w:lsdException w:name="Colorful Shading Accent 5" w:uiPriority="71"/>
+    <w:lsdException w:name="Colorful List Accent 5" w:uiPriority="72"/>
+    <w:lsdException w:name="Colorful Grid Accent 5" w:uiPriority="73"/>
+    <w:lsdException w:name="Light Shading Accent 6" w:uiPriority="60"/>
+    <w:lsdException w:name="Light List Accent 6" w:uiPriority="61"/>
+    <w:lsdException w:name="Light Grid Accent 6" w:uiPriority="62"/>
+    <w:lsdException w:name="Medium Shading 1 Accent 6" w:uiPriority="63"/>
+    <w:lsdException w:name="Medium Shading 2 Accent 6" w:uiPriority="64"/>
+    <w:lsdException w:name="Medium List 1 Accent 6" w:uiPriority="65"/>
+    <w:lsdException w:name="Medium List 2 Accent 6" w:uiPriority="66"/>
+    <w:lsdException w:name="Medium Grid 1 Accent 6" w:uiPriority="67"/>
+    <w:lsdException w:name="Medium Grid 2 Accent 6" w:uiPriority="68"/>
+    <w:lsdException w:name="Medium Grid 3 Accent 6" w:uiPriority="69"/>
+    <w:lsdException w:name="Dark List Accent 6" w:uiPriority="70"/>
+    <w:lsdException w:name="Colorful Shading Accent 6" w:uiPriority="71"/>
+    <w:lsdException w:name="Colorful List Accent 6" w:uiPriority="72"/>
+    <w:lsdException w:name="Colorful Grid Accent 6" w:uiPriority="73"/>
+    <w:lsdException w:name="Subtle Emphasis" w:uiPriority="19" w:qFormat="1"/>
+    <w:lsdException w:name="Intense Emphasis" w:uiPriority="21" w:qFormat="1"/>
+    <w:lsdException w:name="Subtle Reference" w:uiPriority="31" w:qFormat="1"/>
+    <w:lsdException w:name="Intense Reference" w:uiPriority="32" w:qFormat="1"/>
+    <w:lsdException w:name="Book Title" w:uiPriority="33" w:qFormat="1"/>
+    <w:lsdException w:name="Bibliography" w:semiHidden="1" w:uiPriority="37" w:unhideWhenUsed="1"/>
+    <w:lsdException w:name="TOC Heading" w:semiHidden="1" w:uiPriority="39" w:unhideWhenUsed="1" w:qFormat="1"/>
+    <w:lsdException w:name="Plain Table 1" w:uiPriority="41"/>
+    <w:lsdException w:name="Plain Table 2" w:uiPriority="42"/>
+    <w:lsdException w:name="Plain Table 3" w:uiPriority="43"/>
+    <w:lsdException w:name="Plain Table 4" w:uiPriority="44"/>
+    <w:lsdException w:name="Plain Table 5" w:uiPriority="45"/>
+    <w:lsdException w:name="Grid Table Light" w:uiPriority="40"/>
+    <w:lsdException w:name="Grid Table 1 Light" w:uiPriority="46"/>
+    <w:lsdException w:name="Grid Table 2" w:uiPriority="47"/>
+    <w:lsdException w:name="Grid Table 3" w:uiPriority="48"/>
+    <w:lsdException w:name="Grid Table 4" w:uiPriority="49"/>
+    <w:lsdException w:name="Grid Table 5 Dark" w:uiPriority="50"/>
+    <w:lsdException w:name="Grid Table 6 Colorful" w:uiPriority="51"/>
+    <w:lsdException w:name="Grid Table 7 Colorful" w:uiPriority="52"/>
+    <w:lsdException w:name="Grid Table 1 Light Accent 1" w:uiPriority="46"/>
+    <w:lsdException w:name="Grid Table 2 Accent 1" w:uiPriority="47"/>
+    <w:lsdException w:name="Grid Table 3 Accent 1" w:uiPriority="48"/>
+    <w:lsdException w:name="Grid Table 4 Accent 1" w:uiPriority="49"/>
+    <w:lsdException w:name="Grid Table 5 Dark Accent 1" w:uiPriority="50"/>
+    <w:lsdException w:name="Grid Table 6 Colorful Accent 1" w:uiPriority="51"/>
+    <w:lsdException w:name="Grid Table 7 Colorful Accent 1" w:uiPriority="52"/>
+    <w:lsdException w:name="Grid Table 1 Light Accent 2" w:uiPriority="46"/>
+    <w:lsdException w:name="Grid Table 2 Accent 2" w:uiPriority="47"/>
+    <w:lsdException w:name="Grid Table 3 Accent 2" w:uiPriority="48"/>
+    <w:lsdException w:name="Grid Table 4 Accent 2" w:uiPriority="49"/>
+    <w:lsdException w:name="Grid Table 5 Dark Accent 2" w:uiPriority="50"/>
+    <w:lsdException w:name="Grid Table 6 Colorful Accent 2" w:uiPriority="51"/>
+    <w:lsdException w:name="Grid Table 7 Colorful Accent 2" w:uiPriority="52"/>
+    <w:lsdException w:name="Grid Table 1 Light Accent 3" w:uiPriority="46"/>
+    <w:lsdException w:name="Grid Table 2 Accent 3" w:uiPriority="47"/>
+    <w:lsdException w:name="Grid Table 3 Accent 3" w:uiPriority="48"/>
+    <w:lsdException w:name="Grid Table 4 Accent 3" w:uiPriority="49"/>
+    <w:lsdException w:name="Grid Table 5 Dark Accent 3" w:uiPriority="50"/>
+    <w:lsdException w:name="Grid Table 6 Colorful Accent 3" w:uiPriority="51"/>
+    <w:lsdException w:name="Grid Table 7 Colorful Accent 3" w:uiPriority="52"/>
+    <w:lsdException w:name="Grid Table 1 Light Accent 4" w:uiPriority="46"/>
+    <w:lsdException w:name="Grid Table 2 Accent 4" w:uiPriority="47"/>
+    <w:lsdException w:name="Grid Table 3 Accent 4" w:uiPriority="48"/>
+    <w:lsdException w:name="Grid Table 4 Accent 4" w:uiPriority="49"/>
+    <w:lsdException w:name="Grid Table 5 Dark Accent 4" w:uiPriority="50"/>
+    <w:lsdException w:name="Grid Table 6 Colorful Accent 4" w:uiPriority="51"/>
+    <w:lsdException w:name="Grid Table 7 Colorful Accent 4" w:uiPriority="52"/>
+    <w:lsdException w:name="Grid Table 1 Light Accent 5" w:uiPriority="46"/>
+    <w:lsdException w:name="Grid Table 2 Accent 5" w:uiPriority="47"/>
+    <w:lsdException w:name="Grid Table 3 Accent 5" w:uiPriority="48"/>
+    <w:lsdException w:name="Grid Table 4 Accent 5" w:uiPriority="49"/>
+    <w:lsdException w:name="Grid Table 5 Dark Accent 5" w:uiPriority="50"/>
+    <w:lsdException w:name="Grid Table 6 Colorful Accent 5" w:uiPriority="51"/>
+    <w:lsdException w:name="Grid Table 7 Colorful Accent 5" w:uiPriority="52"/>
+    <w:lsdException w:name="Grid Table 1 Light Accent 6" w:uiPriority="46"/>
+    <w:lsdException w:name="Grid Table 2 Accent 6" w:uiPriority="47"/>
+    <w:lsdException w:name="Grid Table 3 Accent 6" w:uiPriority="48"/>
+    <w:lsdException w:name="Grid Table 4 Accent 6" w:uiPriority="49"/>
+    <w:lsdException w:name="Grid Table 5 Dark Accent 6" w:uiPriority="50"/>
+    <w:lsdException w:name="Grid Table 6 Colorful Accent 6" w:uiPriority="51"/>
+    <w:lsdException w:name="Grid Table 7 Colorful Accent 6" w:uiPriority="52"/>
+    <w:lsdException w:name="List Table 1 Light" w:uiPriority="46"/>
+    <w:lsdException w:name="List Table 2" w:uiPriority="47"/>
+    <w:lsdException w:name="List Table 3" w:uiPriority="48"/>
+    <w:lsdException w:name="List Table 4" w:uiPriority="49"/>
+    <w:lsdException w:name="List Table 5 Dark" w:uiPriority="50"/>
+    <w:lsdException w:name="List Table 6 Colorful" w:uiPriority="51"/>
+    <w:lsdException w:name="List Table 7 Colorful" w:uiPriority="52"/>
+    <w:lsdException w:name="List Table 1 Light Accent 1" w:uiPriority="46"/>
+    <w:lsdException w:name="List Table 2 Accent 1" w:uiPriority="47"/>
+    <w:lsdException w:name="List Table 3 Accent 1" w:uiPriority="48"/>
+    <w:lsdException w:name="List Table 4 Accent 1" w:uiPriority="49"/>
+    <w:lsdException w:name="List Table 5 Dark Accent 1" w:uiPriority="50"/>
+    <w:lsdException w:name="List Table 6 Colorful Accent 1" w:uiPriority="51"/>
+    <w:lsdException w:name="List Table 7 Colorful Accent 1" w:uiPriority="52"/>
+    <w:lsdException w:name="List Table 1 Light Accent 2" w:uiPriority="46"/>
+    <w:lsdException w:name="List Table 2 Accent 2" w:uiPriority="47"/>
+    <w:lsdException w:name="List Table 3 Accent 2" w:uiPriority="48"/>
+    <w:lsdException w:name="List Table 4 Accent 2" w:uiPriority="49"/>
+    <w:lsdException w:name="List Table 5 Dark Accent 2" w:uiPriority="50"/>
+    <w:lsdException w:name="List Table 6 Colorful Accent 2" w:uiPriority="51"/>
+    <w:lsdException w:name="List Table 7 Colorful Accent 2" w:uiPriority="52"/>
+    <w:lsdException w:name="List Table 1 Light Accent 3" w:uiPriority="46"/>
+    <w:lsdException w:name="List Table 2 Accent 3" w:uiPriority="47"/>
+    <w:lsdException w:name="List Table 3 Accent 3" w:uiPriority="48"/>
+    <w:lsdException w:name="List Table 4 Accent 3" w:uiPriority="49"/>
+    <w:lsdException w:name="List Table 5 Dark Accent 3" w:uiPriority="50"/>
+    <w:lsdException w:name="List Table 6 Colorful Accent 3" w:uiPriority="51"/>
+    <w:lsdException w:name="List Table 7 Colorful Accent 3" w:uiPriority="52"/>
+    <w:lsdException w:name="List Table 1 Light Accent 4" w:uiPriority="46"/>
+    <w:lsdException w:name="List Table 2 Accent 4" w:uiPriority="47"/>
+    <w:lsdException w:name="List Table 3 Accent 4" w:uiPriority="48"/>
+    <w:lsdException w:name="List Table 4 Accent 4" w:uiPriority="49"/>
+    <w:lsdException w:name="List Table 5 Dark Accent 4" w:uiPriority="50"/>
+    <w:lsdException w:name="List Table 6 Colorful Accent 4" w:uiPriority="51"/>
+    <w:lsdException w:name="List Table 7 Colorful Accent 4" w:uiPriority="52"/>
+    <w:lsdException w:name="List Table 1 Light Accent 5" w:uiPriority="46"/>
+    <w:lsdException w:name="List Table 2 Accent 5" w:uiPriority="47"/>
+    <w:lsdException w:name="List Table 3 Accent 5" w:uiPriority="48"/>
+    <w:lsdException w:name="List Table 4 Accent 5" w:uiPriority="49"/>
+    <w:lsdException w:name="List Table 5 Dark Accent 5" w:uiPriority="50"/>
+    <w:lsdException w:name="List Table 6 Colorful Accent 5" w:uiPriority="51"/>
+    <w:lsdException w:name="List Table 7 Colorful Accent 5" w:uiPriority="52"/>
+    <w:lsdException w:name="List Table 1 Light Accent 6" w:uiPriority="46"/>
+    <w:lsdException w:name="List Table 2 Accent 6" w:uiPriority="47"/>
+    <w:lsdException w:name="List Table 3 Accent 6" w:uiPriority="48"/>
+    <w:lsdException w:name="List Table 4 Accent 6" w:uiPriority="49"/>
+    <w:lsdException w:name="List Table 5 Dark Accent 6" w:uiPriority="50"/>
+    <w:lsdException w:name="List Table 6 Colorful Accent 6" w:uiPriority="51"/>
+    <w:lsdException w:name="List Table 7 Colorful Accent 6" w:uiPriority="52"/>
+    <w:lsdException w:name="Mention" w:semiHidden="1" w:unhideWhenUsed="1"/>
+    <w:lsdException w:name="Smart Hyperlink" w:semiHidden="1" w:unhideWhenUsed="1"/>
   </w:latentStyles>
   <w:style w:type="paragraph" w:default="1" w:styleId="Normal">
     <w:name w:val="Normal"/>
@@ -11431,7 +11662,6 @@
     <w:uiPriority w:val="99"/>
     <w:semiHidden/>
     <w:unhideWhenUsed/>
-    <w:qFormat/>
     <w:tblPr>
       <w:tblInd w:w="0" w:type="dxa"/>
       <w:tblCellMar>
@@ -11518,8 +11748,8 @@
       <w:u w:val="single"/>
     </w:rPr>
   </w:style>
-  <w:style w:type="paragraph" w:customStyle="1" w:styleId="normal0">
-    <w:name w:val="normal"/>
+  <w:style w:type="paragraph" w:customStyle="1" w:styleId="Normal1">
+    <w:name w:val="Normal1"/>
     <w:rsid w:val="00AA1434"/>
     <w:pPr>
       <w:spacing w:after="0"/>
@@ -11528,352 +11758,6 @@
       <w:rFonts w:ascii="Arial" w:eastAsia="Arial" w:hAnsi="Arial" w:cs="Arial"/>
       <w:color w:val="000000"/>
       <w:lang w:val="en-US" w:eastAsia="en-US"/>
-    </w:rPr>
-  </w:style>
-</w:styles>
-</file>
-
-<file path=word/stylesWithEffects.xml><?xml version="1.0" encoding="utf-8"?>
-<w:styles xmlns:wpc="http://schemas.microsoft.com/office/word/2010/wordprocessingCanvas" xmlns:mc="http://schemas.openxmlformats.org/markup-compatibility/2006" xmlns:o="urn:schemas-microsoft-com:office:office" xmlns:r="http://schemas.openxmlformats.org/officeDocument/2006/relationships" xmlns:m="http://schemas.openxmlformats.org/officeDocument/2006/math" xmlns:v="urn:schemas-microsoft-com:vml" xmlns:wp14="http://schemas.microsoft.com/office/word/2010/wordprocessingDrawing" xmlns:wp="http://schemas.openxmlformats.org/drawingml/2006/wordprocessingDrawing" xmlns:w10="urn:schemas-microsoft-com:office:word" xmlns:w="http://schemas.openxmlformats.org/wordprocessingml/2006/main" xmlns:w14="http://schemas.microsoft.com/office/word/2010/wordml" xmlns:wpg="http://schemas.microsoft.com/office/word/2010/wordprocessingGroup" xmlns:wpi="http://schemas.microsoft.com/office/word/2010/wordprocessingInk" xmlns:wne="http://schemas.microsoft.com/office/word/2006/wordml" xmlns:wps="http://schemas.microsoft.com/office/word/2010/wordprocessingShape" mc:Ignorable="w14 wp14">
-  <w:docDefaults>
-    <w:rPrDefault>
-      <w:rPr>
-        <w:rFonts w:asciiTheme="minorHAnsi" w:eastAsiaTheme="minorEastAsia" w:hAnsiTheme="minorHAnsi" w:cstheme="minorBidi"/>
-        <w:sz w:val="22"/>
-        <w:szCs w:val="22"/>
-        <w:lang w:val="es-ES" w:eastAsia="es-ES" w:bidi="ar-SA"/>
-      </w:rPr>
-    </w:rPrDefault>
-    <w:pPrDefault>
-      <w:pPr>
-        <w:spacing w:after="200" w:line="276" w:lineRule="auto"/>
-      </w:pPr>
-    </w:pPrDefault>
-  </w:docDefaults>
-  <w:latentStyles w:defLockedState="0" w:defUIPriority="99" w:defSemiHidden="1" w:defUnhideWhenUsed="1" w:defQFormat="0" w:count="267">
-    <w:lsdException w:name="Normal" w:semiHidden="0" w:uiPriority="0" w:unhideWhenUsed="0" w:qFormat="1"/>
-    <w:lsdException w:name="heading 1" w:semiHidden="0" w:uiPriority="9" w:unhideWhenUsed="0" w:qFormat="1"/>
-    <w:lsdException w:name="heading 2" w:uiPriority="9" w:qFormat="1"/>
-    <w:lsdException w:name="heading 3" w:uiPriority="9" w:qFormat="1"/>
-    <w:lsdException w:name="heading 4" w:uiPriority="9" w:qFormat="1"/>
-    <w:lsdException w:name="heading 5" w:uiPriority="9" w:qFormat="1"/>
-    <w:lsdException w:name="heading 6" w:uiPriority="9" w:qFormat="1"/>
-    <w:lsdException w:name="heading 7" w:uiPriority="9" w:qFormat="1"/>
-    <w:lsdException w:name="heading 8" w:uiPriority="9" w:qFormat="1"/>
-    <w:lsdException w:name="heading 9" w:uiPriority="9" w:qFormat="1"/>
-    <w:lsdException w:name="toc 1" w:uiPriority="39"/>
-    <w:lsdException w:name="toc 2" w:uiPriority="39"/>
-    <w:lsdException w:name="toc 3" w:uiPriority="39"/>
-    <w:lsdException w:name="toc 4" w:uiPriority="39"/>
-    <w:lsdException w:name="toc 5" w:uiPriority="39"/>
-    <w:lsdException w:name="toc 6" w:uiPriority="39"/>
-    <w:lsdException w:name="toc 7" w:uiPriority="39"/>
-    <w:lsdException w:name="toc 8" w:uiPriority="39"/>
-    <w:lsdException w:name="toc 9" w:uiPriority="39"/>
-    <w:lsdException w:name="caption" w:uiPriority="35" w:qFormat="1"/>
-    <w:lsdException w:name="Title" w:semiHidden="0" w:uiPriority="10" w:unhideWhenUsed="0" w:qFormat="1"/>
-    <w:lsdException w:name="Default Paragraph Font" w:uiPriority="1"/>
-    <w:lsdException w:name="Subtitle" w:semiHidden="0" w:uiPriority="11" w:unhideWhenUsed="0" w:qFormat="1"/>
-    <w:lsdException w:name="Strong" w:semiHidden="0" w:uiPriority="22" w:unhideWhenUsed="0" w:qFormat="1"/>
-    <w:lsdException w:name="Emphasis" w:semiHidden="0" w:uiPriority="20" w:unhideWhenUsed="0" w:qFormat="1"/>
-    <w:lsdException w:name="Table Grid" w:semiHidden="0" w:uiPriority="59" w:unhideWhenUsed="0"/>
-    <w:lsdException w:name="Placeholder Text" w:unhideWhenUsed="0"/>
-    <w:lsdException w:name="No Spacing" w:semiHidden="0" w:uiPriority="1" w:unhideWhenUsed="0" w:qFormat="1"/>
-    <w:lsdException w:name="Light Shading" w:semiHidden="0" w:uiPriority="60" w:unhideWhenUsed="0"/>
-    <w:lsdException w:name="Light List" w:semiHidden="0" w:uiPriority="61" w:unhideWhenUsed="0"/>
-    <w:lsdException w:name="Light Grid" w:semiHidden="0" w:uiPriority="62" w:unhideWhenUsed="0"/>
-    <w:lsdException w:name="Medium Shading 1" w:semiHidden="0" w:uiPriority="63" w:unhideWhenUsed="0"/>
-    <w:lsdException w:name="Medium Shading 2" w:semiHidden="0" w:uiPriority="64" w:unhideWhenUsed="0"/>
-    <w:lsdException w:name="Medium List 1" w:semiHidden="0" w:uiPriority="65" w:unhideWhenUsed="0"/>
-    <w:lsdException w:name="Medium List 2" w:semiHidden="0" w:uiPriority="66" w:unhideWhenUsed="0"/>
-    <w:lsdException w:name="Medium Grid 1" w:semiHidden="0" w:uiPriority="67" w:unhideWhenUsed="0"/>
-    <w:lsdException w:name="Medium Grid 2" w:semiHidden="0" w:uiPriority="68" w:unhideWhenUsed="0"/>
-    <w:lsdException w:name="Medium Grid 3" w:semiHidden="0" w:uiPriority="69" w:unhideWhenUsed="0"/>
-    <w:lsdException w:name="Dark List" w:semiHidden="0" w:uiPriority="70" w:unhideWhenUsed="0"/>
-    <w:lsdException w:name="Colorful Shading" w:semiHidden="0" w:uiPriority="71" w:unhideWhenUsed="0"/>
-    <w:lsdException w:name="Colorful List" w:semiHidden="0" w:uiPriority="72" w:unhideWhenUsed="0"/>
-    <w:lsdException w:name="Colorful Grid" w:semiHidden="0" w:uiPriority="73" w:unhideWhenUsed="0"/>
-    <w:lsdException w:name="Light Shading Accent 1" w:semiHidden="0" w:uiPriority="60" w:unhideWhenUsed="0"/>
-    <w:lsdException w:name="Light List Accent 1" w:semiHidden="0" w:uiPriority="61" w:unhideWhenUsed="0"/>
-    <w:lsdException w:name="Light Grid Accent 1" w:semiHidden="0" w:uiPriority="62" w:unhideWhenUsed="0"/>
-    <w:lsdException w:name="Medium Shading 1 Accent 1" w:semiHidden="0" w:uiPriority="63" w:unhideWhenUsed="0"/>
-    <w:lsdException w:name="Medium Shading 2 Accent 1" w:semiHidden="0" w:uiPriority="64" w:unhideWhenUsed="0"/>
-    <w:lsdException w:name="Medium List 1 Accent 1" w:semiHidden="0" w:uiPriority="65" w:unhideWhenUsed="0"/>
-    <w:lsdException w:name="Revision" w:unhideWhenUsed="0"/>
-    <w:lsdException w:name="List Paragraph" w:semiHidden="0" w:uiPriority="34" w:unhideWhenUsed="0" w:qFormat="1"/>
-    <w:lsdException w:name="Quote" w:semiHidden="0" w:uiPriority="29" w:unhideWhenUsed="0" w:qFormat="1"/>
-    <w:lsdException w:name="Intense Quote" w:semiHidden="0" w:uiPriority="30" w:unhideWhenUsed="0" w:qFormat="1"/>
-    <w:lsdException w:name="Medium List 2 Accent 1" w:semiHidden="0" w:uiPriority="66" w:unhideWhenUsed="0"/>
-    <w:lsdException w:name="Medium Grid 1 Accent 1" w:semiHidden="0" w:uiPriority="67" w:unhideWhenUsed="0"/>
-    <w:lsdException w:name="Medium Grid 2 Accent 1" w:semiHidden="0" w:uiPriority="68" w:unhideWhenUsed="0"/>
-    <w:lsdException w:name="Medium Grid 3 Accent 1" w:semiHidden="0" w:uiPriority="69" w:unhideWhenUsed="0"/>
-    <w:lsdException w:name="Dark List Accent 1" w:semiHidden="0" w:uiPriority="70" w:unhideWhenUsed="0"/>
-    <w:lsdException w:name="Colorful Shading Accent 1" w:semiHidden="0" w:uiPriority="71" w:unhideWhenUsed="0"/>
-    <w:lsdException w:name="Colorful List Accent 1" w:semiHidden="0" w:uiPriority="72" w:unhideWhenUsed="0"/>
-    <w:lsdException w:name="Colorful Grid Accent 1" w:semiHidden="0" w:uiPriority="73" w:unhideWhenUsed="0"/>
-    <w:lsdException w:name="Light Shading Accent 2" w:semiHidden="0" w:uiPriority="60" w:unhideWhenUsed="0"/>
-    <w:lsdException w:name="Light List Accent 2" w:semiHidden="0" w:uiPriority="61" w:unhideWhenUsed="0"/>
-    <w:lsdException w:name="Light Grid Accent 2" w:semiHidden="0" w:uiPriority="62" w:unhideWhenUsed="0"/>
-    <w:lsdException w:name="Medium Shading 1 Accent 2" w:semiHidden="0" w:uiPriority="63" w:unhideWhenUsed="0"/>
-    <w:lsdException w:name="Medium Shading 2 Accent 2" w:semiHidden="0" w:uiPriority="64" w:unhideWhenUsed="0"/>
-    <w:lsdException w:name="Medium List 1 Accent 2" w:semiHidden="0" w:uiPriority="65" w:unhideWhenUsed="0"/>
-    <w:lsdException w:name="Medium List 2 Accent 2" w:semiHidden="0" w:uiPriority="66" w:unhideWhenUsed="0"/>
-    <w:lsdException w:name="Medium Grid 1 Accent 2" w:semiHidden="0" w:uiPriority="67" w:unhideWhenUsed="0"/>
-    <w:lsdException w:name="Medium Grid 2 Accent 2" w:semiHidden="0" w:uiPriority="68" w:unhideWhenUsed="0"/>
-    <w:lsdException w:name="Medium Grid 3 Accent 2" w:semiHidden="0" w:uiPriority="69" w:unhideWhenUsed="0"/>
-    <w:lsdException w:name="Dark List Accent 2" w:semiHidden="0" w:uiPriority="70" w:unhideWhenUsed="0"/>
-    <w:lsdException w:name="Colorful Shading Accent 2" w:semiHidden="0" w:uiPriority="71" w:unhideWhenUsed="0"/>
-    <w:lsdException w:name="Colorful List Accent 2" w:semiHidden="0" w:uiPriority="72" w:unhideWhenUsed="0"/>
-    <w:lsdException w:name="Colorful Grid Accent 2" w:semiHidden="0" w:uiPriority="73" w:unhideWhenUsed="0"/>
-    <w:lsdException w:name="Light Shading Accent 3" w:semiHidden="0" w:uiPriority="60" w:unhideWhenUsed="0"/>
-    <w:lsdException w:name="Light List Accent 3" w:semiHidden="0" w:uiPriority="61" w:unhideWhenUsed="0"/>
-    <w:lsdException w:name="Light Grid Accent 3" w:semiHidden="0" w:uiPriority="62" w:unhideWhenUsed="0"/>
-    <w:lsdException w:name="Medium Shading 1 Accent 3" w:semiHidden="0" w:uiPriority="63" w:unhideWhenUsed="0"/>
-    <w:lsdException w:name="Medium Shading 2 Accent 3" w:semiHidden="0" w:uiPriority="64" w:unhideWhenUsed="0"/>
-    <w:lsdException w:name="Medium List 1 Accent 3" w:semiHidden="0" w:uiPriority="65" w:unhideWhenUsed="0"/>
-    <w:lsdException w:name="Medium List 2 Accent 3" w:semiHidden="0" w:uiPriority="66" w:unhideWhenUsed="0"/>
-    <w:lsdException w:name="Medium Grid 1 Accent 3" w:semiHidden="0" w:uiPriority="67" w:unhideWhenUsed="0"/>
-    <w:lsdException w:name="Medium Grid 2 Accent 3" w:semiHidden="0" w:uiPriority="68" w:unhideWhenUsed="0"/>
-    <w:lsdException w:name="Medium Grid 3 Accent 3" w:semiHidden="0" w:uiPriority="69" w:unhideWhenUsed="0"/>
-    <w:lsdException w:name="Dark List Accent 3" w:semiHidden="0" w:uiPriority="70" w:unhideWhenUsed="0"/>
-    <w:lsdException w:name="Colorful Shading Accent 3" w:semiHidden="0" w:uiPriority="71" w:unhideWhenUsed="0"/>
-    <w:lsdException w:name="Colorful List Accent 3" w:semiHidden="0" w:uiPriority="72" w:unhideWhenUsed="0"/>
-    <w:lsdException w:name="Colorful Grid Accent 3" w:semiHidden="0" w:uiPriority="73" w:unhideWhenUsed="0"/>
-    <w:lsdException w:name="Light Shading Accent 4" w:semiHidden="0" w:uiPriority="60" w:unhideWhenUsed="0"/>
-    <w:lsdException w:name="Light List Accent 4" w:semiHidden="0" w:uiPriority="61" w:unhideWhenUsed="0"/>
-    <w:lsdException w:name="Light Grid Accent 4" w:semiHidden="0" w:uiPriority="62" w:unhideWhenUsed="0"/>
-    <w:lsdException w:name="Medium Shading 1 Accent 4" w:semiHidden="0" w:uiPriority="63" w:unhideWhenUsed="0"/>
-    <w:lsdException w:name="Medium Shading 2 Accent 4" w:semiHidden="0" w:uiPriority="64" w:unhideWhenUsed="0"/>
-    <w:lsdException w:name="Medium List 1 Accent 4" w:semiHidden="0" w:uiPriority="65" w:unhideWhenUsed="0"/>
-    <w:lsdException w:name="Medium List 2 Accent 4" w:semiHidden="0" w:uiPriority="66" w:unhideWhenUsed="0"/>
-    <w:lsdException w:name="Medium Grid 1 Accent 4" w:semiHidden="0" w:uiPriority="67" w:unhideWhenUsed="0"/>
-    <w:lsdException w:name="Medium Grid 2 Accent 4" w:semiHidden="0" w:uiPriority="68" w:unhideWhenUsed="0"/>
-    <w:lsdException w:name="Medium Grid 3 Accent 4" w:semiHidden="0" w:uiPriority="69" w:unhideWhenUsed="0"/>
-    <w:lsdException w:name="Dark List Accent 4" w:semiHidden="0" w:uiPriority="70" w:unhideWhenUsed="0"/>
-    <w:lsdException w:name="Colorful Shading Accent 4" w:semiHidden="0" w:uiPriority="71" w:unhideWhenUsed="0"/>
-    <w:lsdException w:name="Colorful List Accent 4" w:semiHidden="0" w:uiPriority="72" w:unhideWhenUsed="0"/>
-    <w:lsdException w:name="Colorful Grid Accent 4" w:semiHidden="0" w:uiPriority="73" w:unhideWhenUsed="0"/>
-    <w:lsdException w:name="Light Shading Accent 5" w:semiHidden="0" w:uiPriority="60" w:unhideWhenUsed="0"/>
-    <w:lsdException w:name="Light List Accent 5" w:semiHidden="0" w:uiPriority="61" w:unhideWhenUsed="0"/>
-    <w:lsdException w:name="Light Grid Accent 5" w:semiHidden="0" w:uiPriority="62" w:unhideWhenUsed="0"/>
-    <w:lsdException w:name="Medium Shading 1 Accent 5" w:semiHidden="0" w:uiPriority="63" w:unhideWhenUsed="0"/>
-    <w:lsdException w:name="Medium Shading 2 Accent 5" w:semiHidden="0" w:uiPriority="64" w:unhideWhenUsed="0"/>
-    <w:lsdException w:name="Medium List 1 Accent 5" w:semiHidden="0" w:uiPriority="65" w:unhideWhenUsed="0"/>
-    <w:lsdException w:name="Medium List 2 Accent 5" w:semiHidden="0" w:uiPriority="66" w:unhideWhenUsed="0"/>
-    <w:lsdException w:name="Medium Grid 1 Accent 5" w:semiHidden="0" w:uiPriority="67" w:unhideWhenUsed="0"/>
-    <w:lsdException w:name="Medium Grid 2 Accent 5" w:semiHidden="0" w:uiPriority="68" w:unhideWhenUsed="0"/>
-    <w:lsdException w:name="Medium Grid 3 Accent 5" w:semiHidden="0" w:uiPriority="69" w:unhideWhenUsed="0"/>
-    <w:lsdException w:name="Dark List Accent 5" w:semiHidden="0" w:uiPriority="70" w:unhideWhenUsed="0"/>
-    <w:lsdException w:name="Colorful Shading Accent 5" w:semiHidden="0" w:uiPriority="71" w:unhideWhenUsed="0"/>
-    <w:lsdException w:name="Colorful List Accent 5" w:semiHidden="0" w:uiPriority="72" w:unhideWhenUsed="0"/>
-    <w:lsdException w:name="Colorful Grid Accent 5" w:semiHidden="0" w:uiPriority="73" w:unhideWhenUsed="0"/>
-    <w:lsdException w:name="Light Shading Accent 6" w:semiHidden="0" w:uiPriority="60" w:unhideWhenUsed="0"/>
-    <w:lsdException w:name="Light List Accent 6" w:semiHidden="0" w:uiPriority="61" w:unhideWhenUsed="0"/>
-    <w:lsdException w:name="Light Grid Accent 6" w:semiHidden="0" w:uiPriority="62" w:unhideWhenUsed="0"/>
-    <w:lsdException w:name="Medium Shading 1 Accent 6" w:semiHidden="0" w:uiPriority="63" w:unhideWhenUsed="0"/>
-    <w:lsdException w:name="Medium Shading 2 Accent 6" w:semiHidden="0" w:uiPriority="64" w:unhideWhenUsed="0"/>
-    <w:lsdException w:name="Medium List 1 Accent 6" w:semiHidden="0" w:uiPriority="65" w:unhideWhenUsed="0"/>
-    <w:lsdException w:name="Medium List 2 Accent 6" w:semiHidden="0" w:uiPriority="66" w:unhideWhenUsed="0"/>
-    <w:lsdException w:name="Medium Grid 1 Accent 6" w:semiHidden="0" w:uiPriority="67" w:unhideWhenUsed="0"/>
-    <w:lsdException w:name="Medium Grid 2 Accent 6" w:semiHidden="0" w:uiPriority="68" w:unhideWhenUsed="0"/>
-    <w:lsdException w:name="Medium Grid 3 Accent 6" w:semiHidden="0" w:uiPriority="69" w:unhideWhenUsed="0"/>
-    <w:lsdException w:name="Dark List Accent 6" w:semiHidden="0" w:uiPriority="70" w:unhideWhenUsed="0"/>
-    <w:lsdException w:name="Colorful Shading Accent 6" w:semiHidden="0" w:uiPriority="71" w:unhideWhenUsed="0"/>
-    <w:lsdException w:name="Colorful List Accent 6" w:semiHidden="0" w:uiPriority="72" w:unhideWhenUsed="0"/>
-    <w:lsdException w:name="Colorful Grid Accent 6" w:semiHidden="0" w:uiPriority="73" w:unhideWhenUsed="0"/>
-    <w:lsdException w:name="Subtle Emphasis" w:semiHidden="0" w:uiPriority="19" w:unhideWhenUsed="0" w:qFormat="1"/>
-    <w:lsdException w:name="Intense Emphasis" w:semiHidden="0" w:uiPriority="21" w:unhideWhenUsed="0" w:qFormat="1"/>
-    <w:lsdException w:name="Subtle Reference" w:semiHidden="0" w:uiPriority="31" w:unhideWhenUsed="0" w:qFormat="1"/>
-    <w:lsdException w:name="Intense Reference" w:semiHidden="0" w:uiPriority="32" w:unhideWhenUsed="0" w:qFormat="1"/>
-    <w:lsdException w:name="Book Title" w:semiHidden="0" w:uiPriority="33" w:unhideWhenUsed="0" w:qFormat="1"/>
-    <w:lsdException w:name="Bibliography" w:uiPriority="37"/>
-    <w:lsdException w:name="TOC Heading" w:uiPriority="39" w:qFormat="1"/>
-  </w:latentStyles>
-  <w:style w:type="paragraph" w:default="1" w:styleId="Normal">
-    <w:name w:val="Normal"/>
-    <w:pPr>
-      <w:spacing w:after="0"/>
-      <w:contextualSpacing/>
-    </w:pPr>
-    <w:rPr>
-      <w:rFonts w:ascii="Arial" w:eastAsia="Arial" w:hAnsi="Arial" w:cs="Arial"/>
-      <w:color w:val="000000"/>
-    </w:rPr>
-  </w:style>
-  <w:style w:type="paragraph" w:styleId="Ttulo1">
-    <w:name w:val="heading 1"/>
-    <w:basedOn w:val="Normal"/>
-    <w:next w:val="Normal"/>
-    <w:pPr>
-      <w:spacing w:before="480" w:after="120"/>
-      <w:outlineLvl w:val="0"/>
-    </w:pPr>
-    <w:rPr>
-      <w:b/>
-      <w:sz w:val="36"/>
-    </w:rPr>
-  </w:style>
-  <w:style w:type="paragraph" w:styleId="Ttulo2">
-    <w:name w:val="heading 2"/>
-    <w:basedOn w:val="Normal"/>
-    <w:next w:val="Normal"/>
-    <w:pPr>
-      <w:spacing w:before="360" w:after="80"/>
-      <w:outlineLvl w:val="1"/>
-    </w:pPr>
-    <w:rPr>
-      <w:b/>
-      <w:sz w:val="28"/>
-    </w:rPr>
-  </w:style>
-  <w:style w:type="paragraph" w:styleId="Ttulo3">
-    <w:name w:val="heading 3"/>
-    <w:basedOn w:val="Normal"/>
-    <w:next w:val="Normal"/>
-    <w:pPr>
-      <w:spacing w:before="280" w:after="80"/>
-      <w:outlineLvl w:val="2"/>
-    </w:pPr>
-    <w:rPr>
-      <w:b/>
-      <w:color w:val="666666"/>
-      <w:sz w:val="24"/>
-    </w:rPr>
-  </w:style>
-  <w:style w:type="paragraph" w:styleId="Ttulo4">
-    <w:name w:val="heading 4"/>
-    <w:basedOn w:val="Normal"/>
-    <w:next w:val="Normal"/>
-    <w:pPr>
-      <w:spacing w:before="240" w:after="40"/>
-      <w:outlineLvl w:val="3"/>
-    </w:pPr>
-    <w:rPr>
-      <w:i/>
-      <w:color w:val="666666"/>
-    </w:rPr>
-  </w:style>
-  <w:style w:type="paragraph" w:styleId="Ttulo5">
-    <w:name w:val="heading 5"/>
-    <w:basedOn w:val="Normal"/>
-    <w:next w:val="Normal"/>
-    <w:pPr>
-      <w:spacing w:before="220" w:after="40"/>
-      <w:outlineLvl w:val="4"/>
-    </w:pPr>
-    <w:rPr>
-      <w:b/>
-      <w:color w:val="666666"/>
-      <w:sz w:val="20"/>
-    </w:rPr>
-  </w:style>
-  <w:style w:type="paragraph" w:styleId="Ttulo6">
-    <w:name w:val="heading 6"/>
-    <w:basedOn w:val="Normal"/>
-    <w:next w:val="Normal"/>
-    <w:pPr>
-      <w:spacing w:before="200" w:after="40"/>
-      <w:outlineLvl w:val="5"/>
-    </w:pPr>
-    <w:rPr>
-      <w:i/>
-      <w:color w:val="666666"/>
-      <w:sz w:val="20"/>
-    </w:rPr>
-  </w:style>
-  <w:style w:type="character" w:default="1" w:styleId="Fuentedeprrafopredeter">
-    <w:name w:val="Default Paragraph Font"/>
-    <w:uiPriority w:val="1"/>
-    <w:semiHidden/>
-    <w:unhideWhenUsed/>
-  </w:style>
-  <w:style w:type="table" w:default="1" w:styleId="Tablanormal">
-    <w:name w:val="Normal Table"/>
-    <w:uiPriority w:val="99"/>
-    <w:semiHidden/>
-    <w:unhideWhenUsed/>
-    <w:tblPr>
-      <w:tblInd w:w="0" w:type="dxa"/>
-      <w:tblCellMar>
-        <w:top w:w="0" w:type="dxa"/>
-        <w:left w:w="108" w:type="dxa"/>
-        <w:bottom w:w="0" w:type="dxa"/>
-        <w:right w:w="108" w:type="dxa"/>
-      </w:tblCellMar>
-    </w:tblPr>
-  </w:style>
-  <w:style w:type="numbering" w:default="1" w:styleId="Sinlista">
-    <w:name w:val="No List"/>
-    <w:uiPriority w:val="99"/>
-    <w:semiHidden/>
-    <w:unhideWhenUsed/>
-  </w:style>
-  <w:style w:type="paragraph" w:styleId="Ttulo">
-    <w:name w:val="Title"/>
-    <w:basedOn w:val="Normal"/>
-    <w:next w:val="Normal"/>
-    <w:pPr>
-      <w:spacing w:before="480" w:after="120"/>
-    </w:pPr>
-    <w:rPr>
-      <w:b/>
-      <w:sz w:val="72"/>
-    </w:rPr>
-  </w:style>
-  <w:style w:type="paragraph" w:styleId="Subttulo">
-    <w:name w:val="Subtitle"/>
-    <w:basedOn w:val="Normal"/>
-    <w:next w:val="Normal"/>
-    <w:pPr>
-      <w:spacing w:before="360" w:after="80"/>
-    </w:pPr>
-    <w:rPr>
-      <w:rFonts w:ascii="Georgia" w:eastAsia="Georgia" w:hAnsi="Georgia" w:cs="Georgia"/>
-      <w:i/>
-      <w:color w:val="666666"/>
-      <w:sz w:val="48"/>
-    </w:rPr>
-  </w:style>
-  <w:style w:type="paragraph" w:styleId="Textodeglobo">
-    <w:name w:val="Balloon Text"/>
-    <w:basedOn w:val="Normal"/>
-    <w:link w:val="TextodegloboCar"/>
-    <w:uiPriority w:val="99"/>
-    <w:semiHidden/>
-    <w:unhideWhenUsed/>
-    <w:rsid w:val="005033CB"/>
-    <w:pPr>
-      <w:spacing w:line="240" w:lineRule="auto"/>
-    </w:pPr>
-    <w:rPr>
-      <w:rFonts w:ascii="Tahoma" w:hAnsi="Tahoma" w:cs="Tahoma"/>
-      <w:sz w:val="16"/>
-      <w:szCs w:val="16"/>
-    </w:rPr>
-  </w:style>
-  <w:style w:type="character" w:customStyle="1" w:styleId="TextodegloboCar">
-    <w:name w:val="Texto de globo Car"/>
-    <w:basedOn w:val="Fuentedeprrafopredeter"/>
-    <w:link w:val="Textodeglobo"/>
-    <w:uiPriority w:val="99"/>
-    <w:semiHidden/>
-    <w:rsid w:val="005033CB"/>
-    <w:rPr>
-      <w:rFonts w:ascii="Tahoma" w:eastAsia="Arial" w:hAnsi="Tahoma" w:cs="Tahoma"/>
-      <w:color w:val="000000"/>
-      <w:sz w:val="16"/>
-      <w:szCs w:val="16"/>
-    </w:rPr>
-  </w:style>
-  <w:style w:type="character" w:styleId="Hipervnculo">
-    <w:name w:val="Hyperlink"/>
-    <w:basedOn w:val="Fuentedeprrafopredeter"/>
-    <w:uiPriority w:val="99"/>
-    <w:unhideWhenUsed/>
-    <w:rsid w:val="003C7BF0"/>
-    <w:rPr>
-      <w:color w:val="0000FF" w:themeColor="hyperlink"/>
-      <w:u w:val="single"/>
     </w:rPr>
   </w:style>
 </w:styles>

</xml_diff>